<commit_message>
CreateMeetResultsDoc - 100 & 200 Populate
</commit_message>
<xml_diff>
--- a/DualMeetManager/FullMeetTest.docx
+++ b/DualMeetManager/FullMeetTest.docx
@@ -243,28 +243,51 @@
             <w:pPr>
               <w:jc w:val="center"/>
             </w:pPr>
-          </w:p>
-        </w:tc>
-        <w:tc>
-          <w:tcPr>
-            <w:tcW w:w="2310" w:type="dxa"/>
-            <w:shd w:val="clear" w:color="auto" w:fill="D3D3D3"/>
-          </w:tcPr>
-          <w:p>
-            <w:pPr>
-              <w:jc w:val="center"/>
-            </w:pPr>
-          </w:p>
-        </w:tc>
-        <w:tc>
-          <w:tcPr>
-            <w:tcW w:w="2310" w:type="dxa"/>
-            <w:shd w:val="clear" w:color="auto" w:fill="D3D3D3"/>
-          </w:tcPr>
-          <w:p>
-            <w:pPr>
-              <w:jc w:val="center"/>
-            </w:pPr>
+            <w:r>
+              <w:t>P1</w:t>
+            </w:r>
+          </w:p>
+        </w:tc>
+        <w:tc>
+          <w:tcPr>
+            <w:tcW w:w="2310" w:type="dxa"/>
+            <w:shd w:val="clear" w:color="auto" w:fill="D3D3D3"/>
+          </w:tcPr>
+          <w:p>
+            <w:pPr>
+              <w:jc w:val="center"/>
+            </w:pPr>
+            <w:r>
+              <w:t>PLM</w:t>
+            </w:r>
+          </w:p>
+        </w:tc>
+        <w:tc>
+          <w:tcPr>
+            <w:tcW w:w="2310" w:type="dxa"/>
+            <w:shd w:val="clear" w:color="auto" w:fill="D3D3D3"/>
+          </w:tcPr>
+          <w:p>
+            <w:pPr>
+              <w:jc w:val="center"/>
+            </w:pPr>
+            <w:r>
+              <w:t>11.3</w:t>
+            </w:r>
+          </w:p>
+        </w:tc>
+        <w:tc>
+          <w:tcPr>
+            <w:tcW w:w="2310" w:type="dxa"/>
+            <w:shd w:val="clear" w:color="auto" w:fill="D3D3D3"/>
+          </w:tcPr>
+          <w:p>
+            <w:pPr>
+              <w:jc w:val="center"/>
+            </w:pPr>
+            <w:r>
+              <w:t>5</w:t>
+            </w:r>
           </w:p>
         </w:tc>
         <w:tc>
@@ -284,7 +307,58 @@
         <w:tc>
           <w:tcPr>
             <w:tcW w:w="2310" w:type="dxa"/>
-            <w:shd w:val="clear" w:color="auto" w:fill="D3D3D3"/>
+          </w:tcPr>
+          <w:p>
+            <w:pPr>
+              <w:jc w:val="center"/>
+            </w:pPr>
+            <w:r>
+              <w:t>1</w:t>
+            </w:r>
+          </w:p>
+        </w:tc>
+        <w:tc>
+          <w:tcPr>
+            <w:tcW w:w="2310" w:type="dxa"/>
+          </w:tcPr>
+          <w:p>
+            <w:pPr>
+              <w:jc w:val="center"/>
+            </w:pPr>
+            <w:r>
+              <w:t>P5</w:t>
+            </w:r>
+          </w:p>
+        </w:tc>
+        <w:tc>
+          <w:tcPr>
+            <w:tcW w:w="2310" w:type="dxa"/>
+          </w:tcPr>
+          <w:p>
+            <w:pPr>
+              <w:jc w:val="center"/>
+            </w:pPr>
+            <w:r>
+              <w:t>PLM</w:t>
+            </w:r>
+          </w:p>
+        </w:tc>
+        <w:tc>
+          <w:tcPr>
+            <w:tcW w:w="2310" w:type="dxa"/>
+          </w:tcPr>
+          <w:p>
+            <w:pPr>
+              <w:jc w:val="center"/>
+            </w:pPr>
+            <w:r>
+              <w:t>11.2</w:t>
+            </w:r>
+          </w:p>
+        </w:tc>
+        <w:tc>
+          <w:tcPr>
+            <w:tcW w:w="2310" w:type="dxa"/>
           </w:tcPr>
           <w:p>
             <w:pPr>
@@ -303,56 +377,9 @@
             <w:pPr>
               <w:jc w:val="center"/>
             </w:pPr>
-          </w:p>
-        </w:tc>
-        <w:tc>
-          <w:tcPr>
-            <w:tcW w:w="2310" w:type="dxa"/>
-          </w:tcPr>
-          <w:p>
-            <w:pPr>
-              <w:jc w:val="center"/>
-            </w:pPr>
-          </w:p>
-        </w:tc>
-        <w:tc>
-          <w:tcPr>
-            <w:tcW w:w="2310" w:type="dxa"/>
-          </w:tcPr>
-          <w:p>
-            <w:pPr>
-              <w:jc w:val="center"/>
-            </w:pPr>
-          </w:p>
-        </w:tc>
-        <w:tc>
-          <w:tcPr>
-            <w:tcW w:w="2310" w:type="dxa"/>
-          </w:tcPr>
-          <w:p>
-            <w:pPr>
-              <w:jc w:val="center"/>
-            </w:pPr>
-          </w:p>
-        </w:tc>
-        <w:tc>
-          <w:tcPr>
-            <w:tcW w:w="2310" w:type="dxa"/>
-          </w:tcPr>
-          <w:p>
-            <w:pPr>
-              <w:jc w:val="center"/>
-            </w:pPr>
-          </w:p>
-        </w:tc>
-        <w:tc>
-          <w:tcPr>
-            <w:tcW w:w="2310" w:type="dxa"/>
-          </w:tcPr>
-          <w:p>
-            <w:pPr>
-              <w:jc w:val="center"/>
-            </w:pPr>
+            <w:r>
+              <w:t>5</w:t>
+            </w:r>
           </w:p>
         </w:tc>
       </w:tr>
@@ -380,28 +407,51 @@
             <w:pPr>
               <w:jc w:val="center"/>
             </w:pPr>
-          </w:p>
-        </w:tc>
-        <w:tc>
-          <w:tcPr>
-            <w:tcW w:w="2310" w:type="dxa"/>
-            <w:shd w:val="clear" w:color="auto" w:fill="D3D3D3"/>
-          </w:tcPr>
-          <w:p>
-            <w:pPr>
-              <w:jc w:val="center"/>
-            </w:pPr>
-          </w:p>
-        </w:tc>
-        <w:tc>
-          <w:tcPr>
-            <w:tcW w:w="2310" w:type="dxa"/>
-            <w:shd w:val="clear" w:color="auto" w:fill="D3D3D3"/>
-          </w:tcPr>
-          <w:p>
-            <w:pPr>
-              <w:jc w:val="center"/>
-            </w:pPr>
+            <w:r>
+              <w:t>P2</w:t>
+            </w:r>
+          </w:p>
+        </w:tc>
+        <w:tc>
+          <w:tcPr>
+            <w:tcW w:w="2310" w:type="dxa"/>
+            <w:shd w:val="clear" w:color="auto" w:fill="D3D3D3"/>
+          </w:tcPr>
+          <w:p>
+            <w:pPr>
+              <w:jc w:val="center"/>
+            </w:pPr>
+            <w:r>
+              <w:t>PLM</w:t>
+            </w:r>
+          </w:p>
+        </w:tc>
+        <w:tc>
+          <w:tcPr>
+            <w:tcW w:w="2310" w:type="dxa"/>
+            <w:shd w:val="clear" w:color="auto" w:fill="D3D3D3"/>
+          </w:tcPr>
+          <w:p>
+            <w:pPr>
+              <w:jc w:val="center"/>
+            </w:pPr>
+            <w:r>
+              <w:t>11.4</w:t>
+            </w:r>
+          </w:p>
+        </w:tc>
+        <w:tc>
+          <w:tcPr>
+            <w:tcW w:w="2310" w:type="dxa"/>
+            <w:shd w:val="clear" w:color="auto" w:fill="D3D3D3"/>
+          </w:tcPr>
+          <w:p>
+            <w:pPr>
+              <w:jc w:val="center"/>
+            </w:pPr>
+            <w:r>
+              <w:t>3</w:t>
+            </w:r>
           </w:p>
         </w:tc>
         <w:tc>
@@ -421,7 +471,71 @@
         <w:tc>
           <w:tcPr>
             <w:tcW w:w="2310" w:type="dxa"/>
-            <w:shd w:val="clear" w:color="auto" w:fill="D3D3D3"/>
+          </w:tcPr>
+          <w:p>
+            <w:pPr>
+              <w:jc w:val="center"/>
+            </w:pPr>
+            <w:r>
+              <w:t>2</w:t>
+            </w:r>
+          </w:p>
+        </w:tc>
+        <w:tc>
+          <w:tcPr>
+            <w:tcW w:w="2310" w:type="dxa"/>
+          </w:tcPr>
+          <w:p>
+            <w:pPr>
+              <w:jc w:val="center"/>
+            </w:pPr>
+            <w:r>
+              <w:t>P2</w:t>
+            </w:r>
+          </w:p>
+        </w:tc>
+        <w:tc>
+          <w:tcPr>
+            <w:tcW w:w="2310" w:type="dxa"/>
+          </w:tcPr>
+          <w:p>
+            <w:pPr>
+              <w:jc w:val="center"/>
+            </w:pPr>
+            <w:r>
+              <w:t>PLM</w:t>
+            </w:r>
+          </w:p>
+        </w:tc>
+        <w:tc>
+          <w:tcPr>
+            <w:tcW w:w="2310" w:type="dxa"/>
+          </w:tcPr>
+          <w:p>
+            <w:pPr>
+              <w:jc w:val="center"/>
+            </w:pPr>
+            <w:r>
+              <w:t>11.4</w:t>
+            </w:r>
+          </w:p>
+        </w:tc>
+        <w:tc>
+          <w:tcPr>
+            <w:tcW w:w="2310" w:type="dxa"/>
+          </w:tcPr>
+          <w:p>
+            <w:pPr>
+              <w:jc w:val="center"/>
+            </w:pPr>
+            <w:r>
+              <w:t>3</w:t>
+            </w:r>
+          </w:p>
+        </w:tc>
+        <w:tc>
+          <w:tcPr>
+            <w:tcW w:w="2310" w:type="dxa"/>
           </w:tcPr>
           <w:p>
             <w:pPr>
@@ -430,66 +544,6 @@
             <w:r>
               <w:t>0</w:t>
             </w:r>
-          </w:p>
-        </w:tc>
-        <w:tc>
-          <w:tcPr>
-            <w:tcW w:w="2310" w:type="dxa"/>
-          </w:tcPr>
-          <w:p>
-            <w:pPr>
-              <w:jc w:val="center"/>
-            </w:pPr>
-          </w:p>
-        </w:tc>
-        <w:tc>
-          <w:tcPr>
-            <w:tcW w:w="2310" w:type="dxa"/>
-          </w:tcPr>
-          <w:p>
-            <w:pPr>
-              <w:jc w:val="center"/>
-            </w:pPr>
-          </w:p>
-        </w:tc>
-        <w:tc>
-          <w:tcPr>
-            <w:tcW w:w="2310" w:type="dxa"/>
-          </w:tcPr>
-          <w:p>
-            <w:pPr>
-              <w:jc w:val="center"/>
-            </w:pPr>
-          </w:p>
-        </w:tc>
-        <w:tc>
-          <w:tcPr>
-            <w:tcW w:w="2310" w:type="dxa"/>
-          </w:tcPr>
-          <w:p>
-            <w:pPr>
-              <w:jc w:val="center"/>
-            </w:pPr>
-          </w:p>
-        </w:tc>
-        <w:tc>
-          <w:tcPr>
-            <w:tcW w:w="2310" w:type="dxa"/>
-          </w:tcPr>
-          <w:p>
-            <w:pPr>
-              <w:jc w:val="center"/>
-            </w:pPr>
-          </w:p>
-        </w:tc>
-        <w:tc>
-          <w:tcPr>
-            <w:tcW w:w="2310" w:type="dxa"/>
-          </w:tcPr>
-          <w:p>
-            <w:pPr>
-              <w:jc w:val="center"/>
-            </w:pPr>
           </w:p>
         </w:tc>
       </w:tr>
@@ -517,28 +571,37 @@
             <w:pPr>
               <w:jc w:val="center"/>
             </w:pPr>
-          </w:p>
-        </w:tc>
-        <w:tc>
-          <w:tcPr>
-            <w:tcW w:w="2310" w:type="dxa"/>
-            <w:shd w:val="clear" w:color="auto" w:fill="D3D3D3"/>
-          </w:tcPr>
-          <w:p>
-            <w:pPr>
-              <w:jc w:val="center"/>
-            </w:pPr>
-          </w:p>
-        </w:tc>
-        <w:tc>
-          <w:tcPr>
-            <w:tcW w:w="2310" w:type="dxa"/>
-            <w:shd w:val="clear" w:color="auto" w:fill="D3D3D3"/>
-          </w:tcPr>
-          <w:p>
-            <w:pPr>
-              <w:jc w:val="center"/>
-            </w:pPr>
+            <w:r>
+              <w:t>G1</w:t>
+            </w:r>
+          </w:p>
+        </w:tc>
+        <w:tc>
+          <w:tcPr>
+            <w:tcW w:w="2310" w:type="dxa"/>
+            <w:shd w:val="clear" w:color="auto" w:fill="D3D3D3"/>
+          </w:tcPr>
+          <w:p>
+            <w:pPr>
+              <w:jc w:val="center"/>
+            </w:pPr>
+            <w:r>
+              <w:t>GWY</w:t>
+            </w:r>
+          </w:p>
+        </w:tc>
+        <w:tc>
+          <w:tcPr>
+            <w:tcW w:w="2310" w:type="dxa"/>
+            <w:shd w:val="clear" w:color="auto" w:fill="D3D3D3"/>
+          </w:tcPr>
+          <w:p>
+            <w:pPr>
+              <w:jc w:val="center"/>
+            </w:pPr>
+            <w:r>
+              <w:t>11.5</w:t>
+            </w:r>
           </w:p>
         </w:tc>
         <w:tc>
@@ -565,6 +628,71 @@
               <w:jc w:val="center"/>
             </w:pPr>
             <w:r>
+              <w:t>1</w:t>
+            </w:r>
+          </w:p>
+        </w:tc>
+        <w:tc>
+          <w:tcPr>
+            <w:tcW w:w="2310" w:type="dxa"/>
+          </w:tcPr>
+          <w:p>
+            <w:pPr>
+              <w:jc w:val="center"/>
+            </w:pPr>
+            <w:r>
+              <w:t>3</w:t>
+            </w:r>
+          </w:p>
+        </w:tc>
+        <w:tc>
+          <w:tcPr>
+            <w:tcW w:w="2310" w:type="dxa"/>
+          </w:tcPr>
+          <w:p>
+            <w:pPr>
+              <w:jc w:val="center"/>
+            </w:pPr>
+            <w:r>
+              <w:t>G1</w:t>
+            </w:r>
+          </w:p>
+        </w:tc>
+        <w:tc>
+          <w:tcPr>
+            <w:tcW w:w="2310" w:type="dxa"/>
+          </w:tcPr>
+          <w:p>
+            <w:pPr>
+              <w:jc w:val="center"/>
+            </w:pPr>
+            <w:r>
+              <w:t>GWY</w:t>
+            </w:r>
+          </w:p>
+        </w:tc>
+        <w:tc>
+          <w:tcPr>
+            <w:tcW w:w="2310" w:type="dxa"/>
+          </w:tcPr>
+          <w:p>
+            <w:pPr>
+              <w:jc w:val="center"/>
+            </w:pPr>
+            <w:r>
+              <w:t>11.5</w:t>
+            </w:r>
+          </w:p>
+        </w:tc>
+        <w:tc>
+          <w:tcPr>
+            <w:tcW w:w="2310" w:type="dxa"/>
+          </w:tcPr>
+          <w:p>
+            <w:pPr>
+              <w:jc w:val="center"/>
+            </w:pPr>
+            <w:r>
               <w:t>0</w:t>
             </w:r>
           </w:p>
@@ -577,56 +705,9 @@
             <w:pPr>
               <w:jc w:val="center"/>
             </w:pPr>
-          </w:p>
-        </w:tc>
-        <w:tc>
-          <w:tcPr>
-            <w:tcW w:w="2310" w:type="dxa"/>
-          </w:tcPr>
-          <w:p>
-            <w:pPr>
-              <w:jc w:val="center"/>
-            </w:pPr>
-          </w:p>
-        </w:tc>
-        <w:tc>
-          <w:tcPr>
-            <w:tcW w:w="2310" w:type="dxa"/>
-          </w:tcPr>
-          <w:p>
-            <w:pPr>
-              <w:jc w:val="center"/>
-            </w:pPr>
-          </w:p>
-        </w:tc>
-        <w:tc>
-          <w:tcPr>
-            <w:tcW w:w="2310" w:type="dxa"/>
-          </w:tcPr>
-          <w:p>
-            <w:pPr>
-              <w:jc w:val="center"/>
-            </w:pPr>
-          </w:p>
-        </w:tc>
-        <w:tc>
-          <w:tcPr>
-            <w:tcW w:w="2310" w:type="dxa"/>
-          </w:tcPr>
-          <w:p>
-            <w:pPr>
-              <w:jc w:val="center"/>
-            </w:pPr>
-          </w:p>
-        </w:tc>
-        <w:tc>
-          <w:tcPr>
-            <w:tcW w:w="2310" w:type="dxa"/>
-          </w:tcPr>
-          <w:p>
-            <w:pPr>
-              <w:jc w:val="center"/>
-            </w:pPr>
+            <w:r>
+              <w:t>1</w:t>
+            </w:r>
           </w:p>
         </w:tc>
       </w:tr>
@@ -654,82 +735,60 @@
               <w:jc w:val="center"/>
             </w:pPr>
             <w:r>
-              <w:t>0</w:t>
-            </w:r>
-          </w:p>
-        </w:tc>
-        <w:tc>
-          <w:tcPr>
-            <w:tcW w:w="2310" w:type="dxa"/>
-            <w:shd w:val="clear" w:color="auto" w:fill="D3D3D3"/>
-          </w:tcPr>
-          <w:p>
-            <w:pPr>
-              <w:jc w:val="center"/>
-            </w:pPr>
-            <w:r>
-              <w:t>0</w:t>
-            </w:r>
-          </w:p>
-        </w:tc>
-        <w:tc>
-          <w:tcPr>
-            <w:tcW w:w="2310" w:type="dxa"/>
-          </w:tcPr>
-          <w:p>
-            <w:pPr>
-              <w:jc w:val="center"/>
-            </w:pPr>
-          </w:p>
-        </w:tc>
-        <w:tc>
-          <w:tcPr>
-            <w:tcW w:w="2310" w:type="dxa"/>
-          </w:tcPr>
-          <w:p>
-            <w:pPr>
-              <w:jc w:val="center"/>
-            </w:pPr>
-          </w:p>
-        </w:tc>
-        <w:tc>
-          <w:tcPr>
-            <w:tcW w:w="2310" w:type="dxa"/>
-          </w:tcPr>
-          <w:p>
-            <w:pPr>
-              <w:jc w:val="center"/>
-            </w:pPr>
-          </w:p>
-        </w:tc>
-        <w:tc>
-          <w:tcPr>
-            <w:tcW w:w="2310" w:type="dxa"/>
-          </w:tcPr>
-          <w:p>
-            <w:pPr>
-              <w:jc w:val="center"/>
-            </w:pPr>
-          </w:p>
-        </w:tc>
-        <w:tc>
-          <w:tcPr>
-            <w:tcW w:w="2310" w:type="dxa"/>
-          </w:tcPr>
-          <w:p>
-            <w:pPr>
-              <w:jc w:val="center"/>
-            </w:pPr>
-          </w:p>
-        </w:tc>
-        <w:tc>
-          <w:tcPr>
-            <w:tcW w:w="2310" w:type="dxa"/>
-          </w:tcPr>
-          <w:p>
-            <w:pPr>
-              <w:jc w:val="center"/>
-            </w:pPr>
+              <w:t>8</w:t>
+            </w:r>
+          </w:p>
+        </w:tc>
+        <w:tc>
+          <w:tcPr>
+            <w:tcW w:w="2310" w:type="dxa"/>
+            <w:shd w:val="clear" w:color="auto" w:fill="D3D3D3"/>
+          </w:tcPr>
+          <w:p>
+            <w:pPr>
+              <w:jc w:val="center"/>
+            </w:pPr>
+            <w:r>
+              <w:t>1</w:t>
+            </w:r>
+          </w:p>
+        </w:tc>
+        <w:tc>
+          <w:tcPr>
+            <w:tcW w:w="2310" w:type="dxa"/>
+            <w:gridSpan w:val="4"/>
+          </w:tcPr>
+          <w:p>
+            <w:pPr/>
+            <w:r>
+              <w:t>Total</w:t>
+            </w:r>
+          </w:p>
+        </w:tc>
+        <w:tc>
+          <w:tcPr>
+            <w:tcW w:w="2310" w:type="dxa"/>
+          </w:tcPr>
+          <w:p>
+            <w:pPr>
+              <w:jc w:val="center"/>
+            </w:pPr>
+            <w:r>
+              <w:t>3</w:t>
+            </w:r>
+          </w:p>
+        </w:tc>
+        <w:tc>
+          <w:tcPr>
+            <w:tcW w:w="2310" w:type="dxa"/>
+          </w:tcPr>
+          <w:p>
+            <w:pPr>
+              <w:jc w:val="center"/>
+            </w:pPr>
+            <w:r>
+              <w:t>6</w:t>
+            </w:r>
           </w:p>
         </w:tc>
       </w:tr>

</xml_diff>

<commit_message>
CreateMeetResultsDoc - 4x8 & Shotput populate
</commit_message>
<xml_diff>
--- a/DualMeetManager/FullMeetTest.docx
+++ b/DualMeetManager/FullMeetTest.docx
@@ -997,122 +997,140 @@
             <w:pPr>
               <w:jc w:val="center"/>
             </w:pPr>
-          </w:p>
-        </w:tc>
-        <w:tc>
-          <w:tcPr>
-            <w:tcW w:w="2310" w:type="dxa"/>
-          </w:tcPr>
-          <w:p>
-            <w:pPr>
-              <w:jc w:val="center"/>
-            </w:pPr>
-          </w:p>
-        </w:tc>
-        <w:tc>
-          <w:tcPr>
-            <w:tcW w:w="2310" w:type="dxa"/>
-          </w:tcPr>
-          <w:p>
-            <w:pPr>
-              <w:jc w:val="center"/>
-            </w:pPr>
-          </w:p>
-        </w:tc>
-        <w:tc>
-          <w:tcPr>
-            <w:tcW w:w="2310" w:type="dxa"/>
-          </w:tcPr>
-          <w:p>
-            <w:pPr>
-              <w:jc w:val="center"/>
-            </w:pPr>
-          </w:p>
-        </w:tc>
-        <w:tc>
-          <w:tcPr>
-            <w:tcW w:w="2310" w:type="dxa"/>
-          </w:tcPr>
-          <w:p>
-            <w:pPr>
-              <w:jc w:val="center"/>
-            </w:pPr>
-          </w:p>
-        </w:tc>
-        <w:tc>
-          <w:tcPr>
-            <w:tcW w:w="2310" w:type="dxa"/>
-          </w:tcPr>
-          <w:p>
-            <w:pPr>
-              <w:jc w:val="center"/>
-            </w:pPr>
-          </w:p>
-        </w:tc>
-        <w:tc>
-          <w:tcPr>
-            <w:tcW w:w="2310" w:type="dxa"/>
-            <w:shd w:val="clear" w:color="auto" w:fill="D3D3D3"/>
-          </w:tcPr>
-          <w:p>
-            <w:pPr>
-              <w:jc w:val="center"/>
-            </w:pPr>
-          </w:p>
-        </w:tc>
-        <w:tc>
-          <w:tcPr>
-            <w:tcW w:w="2310" w:type="dxa"/>
-            <w:shd w:val="clear" w:color="auto" w:fill="D3D3D3"/>
-          </w:tcPr>
-          <w:p>
-            <w:pPr>
-              <w:jc w:val="center"/>
-            </w:pPr>
-          </w:p>
-        </w:tc>
-        <w:tc>
-          <w:tcPr>
-            <w:tcW w:w="2310" w:type="dxa"/>
-            <w:shd w:val="clear" w:color="auto" w:fill="D3D3D3"/>
-          </w:tcPr>
-          <w:p>
-            <w:pPr>
-              <w:jc w:val="center"/>
-            </w:pPr>
-          </w:p>
-        </w:tc>
-        <w:tc>
-          <w:tcPr>
-            <w:tcW w:w="2310" w:type="dxa"/>
-            <w:shd w:val="clear" w:color="auto" w:fill="D3D3D3"/>
-          </w:tcPr>
-          <w:p>
-            <w:pPr>
-              <w:jc w:val="center"/>
-            </w:pPr>
-          </w:p>
-        </w:tc>
-        <w:tc>
-          <w:tcPr>
-            <w:tcW w:w="2310" w:type="dxa"/>
-            <w:shd w:val="clear" w:color="auto" w:fill="D3D3D3"/>
-          </w:tcPr>
-          <w:p>
-            <w:pPr>
-              <w:jc w:val="center"/>
-            </w:pPr>
-          </w:p>
-        </w:tc>
-        <w:tc>
-          <w:tcPr>
-            <w:tcW w:w="2310" w:type="dxa"/>
-            <w:shd w:val="clear" w:color="auto" w:fill="D3D3D3"/>
-          </w:tcPr>
-          <w:p>
-            <w:pPr>
-              <w:jc w:val="center"/>
-            </w:pPr>
+            <w:r>
+              <w:t>1</w:t>
+            </w:r>
+          </w:p>
+        </w:tc>
+        <w:tc>
+          <w:tcPr>
+            <w:tcW w:w="2310" w:type="dxa"/>
+          </w:tcPr>
+          <w:p>
+            <w:pPr>
+              <w:jc w:val="center"/>
+            </w:pPr>
+          </w:p>
+        </w:tc>
+        <w:tc>
+          <w:tcPr>
+            <w:tcW w:w="2310" w:type="dxa"/>
+          </w:tcPr>
+          <w:p>
+            <w:pPr>
+              <w:jc w:val="center"/>
+            </w:pPr>
+          </w:p>
+        </w:tc>
+        <w:tc>
+          <w:tcPr>
+            <w:tcW w:w="2310" w:type="dxa"/>
+          </w:tcPr>
+          <w:p>
+            <w:pPr>
+              <w:jc w:val="center"/>
+            </w:pPr>
+          </w:p>
+        </w:tc>
+        <w:tc>
+          <w:tcPr>
+            <w:tcW w:w="2310" w:type="dxa"/>
+          </w:tcPr>
+          <w:p>
+            <w:pPr>
+              <w:jc w:val="center"/>
+            </w:pPr>
+            <w:r>
+              <w:t>0</w:t>
+            </w:r>
+          </w:p>
+        </w:tc>
+        <w:tc>
+          <w:tcPr>
+            <w:tcW w:w="2310" w:type="dxa"/>
+          </w:tcPr>
+          <w:p>
+            <w:pPr>
+              <w:jc w:val="center"/>
+            </w:pPr>
+            <w:r>
+              <w:t>0</w:t>
+            </w:r>
+          </w:p>
+        </w:tc>
+        <w:tc>
+          <w:tcPr>
+            <w:tcW w:w="2310" w:type="dxa"/>
+            <w:shd w:val="clear" w:color="auto" w:fill="D3D3D3"/>
+          </w:tcPr>
+          <w:p>
+            <w:pPr>
+              <w:jc w:val="center"/>
+            </w:pPr>
+            <w:r>
+              <w:t>1</w:t>
+            </w:r>
+          </w:p>
+        </w:tc>
+        <w:tc>
+          <w:tcPr>
+            <w:tcW w:w="2310" w:type="dxa"/>
+            <w:shd w:val="clear" w:color="auto" w:fill="D3D3D3"/>
+          </w:tcPr>
+          <w:p>
+            <w:pPr>
+              <w:jc w:val="center"/>
+            </w:pPr>
+          </w:p>
+        </w:tc>
+        <w:tc>
+          <w:tcPr>
+            <w:tcW w:w="2310" w:type="dxa"/>
+            <w:shd w:val="clear" w:color="auto" w:fill="D3D3D3"/>
+          </w:tcPr>
+          <w:p>
+            <w:pPr>
+              <w:jc w:val="center"/>
+            </w:pPr>
+          </w:p>
+        </w:tc>
+        <w:tc>
+          <w:tcPr>
+            <w:tcW w:w="2310" w:type="dxa"/>
+            <w:shd w:val="clear" w:color="auto" w:fill="D3D3D3"/>
+          </w:tcPr>
+          <w:p>
+            <w:pPr>
+              <w:jc w:val="center"/>
+            </w:pPr>
+          </w:p>
+        </w:tc>
+        <w:tc>
+          <w:tcPr>
+            <w:tcW w:w="2310" w:type="dxa"/>
+            <w:shd w:val="clear" w:color="auto" w:fill="D3D3D3"/>
+          </w:tcPr>
+          <w:p>
+            <w:pPr>
+              <w:jc w:val="center"/>
+            </w:pPr>
+            <w:r>
+              <w:t>0</w:t>
+            </w:r>
+          </w:p>
+        </w:tc>
+        <w:tc>
+          <w:tcPr>
+            <w:tcW w:w="2310" w:type="dxa"/>
+            <w:shd w:val="clear" w:color="auto" w:fill="D3D3D3"/>
+          </w:tcPr>
+          <w:p>
+            <w:pPr>
+              <w:jc w:val="center"/>
+            </w:pPr>
+            <w:r>
+              <w:t>0</w:t>
+            </w:r>
           </w:p>
         </w:tc>
       </w:tr>
@@ -1125,122 +1143,140 @@
             <w:pPr>
               <w:jc w:val="center"/>
             </w:pPr>
-          </w:p>
-        </w:tc>
-        <w:tc>
-          <w:tcPr>
-            <w:tcW w:w="2310" w:type="dxa"/>
-          </w:tcPr>
-          <w:p>
-            <w:pPr>
-              <w:jc w:val="center"/>
-            </w:pPr>
-          </w:p>
-        </w:tc>
-        <w:tc>
-          <w:tcPr>
-            <w:tcW w:w="2310" w:type="dxa"/>
-          </w:tcPr>
-          <w:p>
-            <w:pPr>
-              <w:jc w:val="center"/>
-            </w:pPr>
-          </w:p>
-        </w:tc>
-        <w:tc>
-          <w:tcPr>
-            <w:tcW w:w="2310" w:type="dxa"/>
-          </w:tcPr>
-          <w:p>
-            <w:pPr>
-              <w:jc w:val="center"/>
-            </w:pPr>
-          </w:p>
-        </w:tc>
-        <w:tc>
-          <w:tcPr>
-            <w:tcW w:w="2310" w:type="dxa"/>
-          </w:tcPr>
-          <w:p>
-            <w:pPr>
-              <w:jc w:val="center"/>
-            </w:pPr>
-          </w:p>
-        </w:tc>
-        <w:tc>
-          <w:tcPr>
-            <w:tcW w:w="2310" w:type="dxa"/>
-          </w:tcPr>
-          <w:p>
-            <w:pPr>
-              <w:jc w:val="center"/>
-            </w:pPr>
-          </w:p>
-        </w:tc>
-        <w:tc>
-          <w:tcPr>
-            <w:tcW w:w="2310" w:type="dxa"/>
-            <w:shd w:val="clear" w:color="auto" w:fill="D3D3D3"/>
-          </w:tcPr>
-          <w:p>
-            <w:pPr>
-              <w:jc w:val="center"/>
-            </w:pPr>
-          </w:p>
-        </w:tc>
-        <w:tc>
-          <w:tcPr>
-            <w:tcW w:w="2310" w:type="dxa"/>
-            <w:shd w:val="clear" w:color="auto" w:fill="D3D3D3"/>
-          </w:tcPr>
-          <w:p>
-            <w:pPr>
-              <w:jc w:val="center"/>
-            </w:pPr>
-          </w:p>
-        </w:tc>
-        <w:tc>
-          <w:tcPr>
-            <w:tcW w:w="2310" w:type="dxa"/>
-            <w:shd w:val="clear" w:color="auto" w:fill="D3D3D3"/>
-          </w:tcPr>
-          <w:p>
-            <w:pPr>
-              <w:jc w:val="center"/>
-            </w:pPr>
-          </w:p>
-        </w:tc>
-        <w:tc>
-          <w:tcPr>
-            <w:tcW w:w="2310" w:type="dxa"/>
-            <w:shd w:val="clear" w:color="auto" w:fill="D3D3D3"/>
-          </w:tcPr>
-          <w:p>
-            <w:pPr>
-              <w:jc w:val="center"/>
-            </w:pPr>
-          </w:p>
-        </w:tc>
-        <w:tc>
-          <w:tcPr>
-            <w:tcW w:w="2310" w:type="dxa"/>
-            <w:shd w:val="clear" w:color="auto" w:fill="D3D3D3"/>
-          </w:tcPr>
-          <w:p>
-            <w:pPr>
-              <w:jc w:val="center"/>
-            </w:pPr>
-          </w:p>
-        </w:tc>
-        <w:tc>
-          <w:tcPr>
-            <w:tcW w:w="2310" w:type="dxa"/>
-            <w:shd w:val="clear" w:color="auto" w:fill="D3D3D3"/>
-          </w:tcPr>
-          <w:p>
-            <w:pPr>
-              <w:jc w:val="center"/>
-            </w:pPr>
+            <w:r>
+              <w:t>2</w:t>
+            </w:r>
+          </w:p>
+        </w:tc>
+        <w:tc>
+          <w:tcPr>
+            <w:tcW w:w="2310" w:type="dxa"/>
+          </w:tcPr>
+          <w:p>
+            <w:pPr>
+              <w:jc w:val="center"/>
+            </w:pPr>
+          </w:p>
+        </w:tc>
+        <w:tc>
+          <w:tcPr>
+            <w:tcW w:w="2310" w:type="dxa"/>
+          </w:tcPr>
+          <w:p>
+            <w:pPr>
+              <w:jc w:val="center"/>
+            </w:pPr>
+          </w:p>
+        </w:tc>
+        <w:tc>
+          <w:tcPr>
+            <w:tcW w:w="2310" w:type="dxa"/>
+          </w:tcPr>
+          <w:p>
+            <w:pPr>
+              <w:jc w:val="center"/>
+            </w:pPr>
+          </w:p>
+        </w:tc>
+        <w:tc>
+          <w:tcPr>
+            <w:tcW w:w="2310" w:type="dxa"/>
+          </w:tcPr>
+          <w:p>
+            <w:pPr>
+              <w:jc w:val="center"/>
+            </w:pPr>
+            <w:r>
+              <w:t>0</w:t>
+            </w:r>
+          </w:p>
+        </w:tc>
+        <w:tc>
+          <w:tcPr>
+            <w:tcW w:w="2310" w:type="dxa"/>
+          </w:tcPr>
+          <w:p>
+            <w:pPr>
+              <w:jc w:val="center"/>
+            </w:pPr>
+            <w:r>
+              <w:t>0</w:t>
+            </w:r>
+          </w:p>
+        </w:tc>
+        <w:tc>
+          <w:tcPr>
+            <w:tcW w:w="2310" w:type="dxa"/>
+            <w:shd w:val="clear" w:color="auto" w:fill="D3D3D3"/>
+          </w:tcPr>
+          <w:p>
+            <w:pPr>
+              <w:jc w:val="center"/>
+            </w:pPr>
+            <w:r>
+              <w:t>2</w:t>
+            </w:r>
+          </w:p>
+        </w:tc>
+        <w:tc>
+          <w:tcPr>
+            <w:tcW w:w="2310" w:type="dxa"/>
+            <w:shd w:val="clear" w:color="auto" w:fill="D3D3D3"/>
+          </w:tcPr>
+          <w:p>
+            <w:pPr>
+              <w:jc w:val="center"/>
+            </w:pPr>
+          </w:p>
+        </w:tc>
+        <w:tc>
+          <w:tcPr>
+            <w:tcW w:w="2310" w:type="dxa"/>
+            <w:shd w:val="clear" w:color="auto" w:fill="D3D3D3"/>
+          </w:tcPr>
+          <w:p>
+            <w:pPr>
+              <w:jc w:val="center"/>
+            </w:pPr>
+          </w:p>
+        </w:tc>
+        <w:tc>
+          <w:tcPr>
+            <w:tcW w:w="2310" w:type="dxa"/>
+            <w:shd w:val="clear" w:color="auto" w:fill="D3D3D3"/>
+          </w:tcPr>
+          <w:p>
+            <w:pPr>
+              <w:jc w:val="center"/>
+            </w:pPr>
+          </w:p>
+        </w:tc>
+        <w:tc>
+          <w:tcPr>
+            <w:tcW w:w="2310" w:type="dxa"/>
+            <w:shd w:val="clear" w:color="auto" w:fill="D3D3D3"/>
+          </w:tcPr>
+          <w:p>
+            <w:pPr>
+              <w:jc w:val="center"/>
+            </w:pPr>
+            <w:r>
+              <w:t>0</w:t>
+            </w:r>
+          </w:p>
+        </w:tc>
+        <w:tc>
+          <w:tcPr>
+            <w:tcW w:w="2310" w:type="dxa"/>
+            <w:shd w:val="clear" w:color="auto" w:fill="D3D3D3"/>
+          </w:tcPr>
+          <w:p>
+            <w:pPr>
+              <w:jc w:val="center"/>
+            </w:pPr>
+            <w:r>
+              <w:t>0</w:t>
+            </w:r>
           </w:p>
         </w:tc>
       </w:tr>
@@ -1253,122 +1289,140 @@
             <w:pPr>
               <w:jc w:val="center"/>
             </w:pPr>
-          </w:p>
-        </w:tc>
-        <w:tc>
-          <w:tcPr>
-            <w:tcW w:w="2310" w:type="dxa"/>
-          </w:tcPr>
-          <w:p>
-            <w:pPr>
-              <w:jc w:val="center"/>
-            </w:pPr>
-          </w:p>
-        </w:tc>
-        <w:tc>
-          <w:tcPr>
-            <w:tcW w:w="2310" w:type="dxa"/>
-          </w:tcPr>
-          <w:p>
-            <w:pPr>
-              <w:jc w:val="center"/>
-            </w:pPr>
-          </w:p>
-        </w:tc>
-        <w:tc>
-          <w:tcPr>
-            <w:tcW w:w="2310" w:type="dxa"/>
-          </w:tcPr>
-          <w:p>
-            <w:pPr>
-              <w:jc w:val="center"/>
-            </w:pPr>
-          </w:p>
-        </w:tc>
-        <w:tc>
-          <w:tcPr>
-            <w:tcW w:w="2310" w:type="dxa"/>
-          </w:tcPr>
-          <w:p>
-            <w:pPr>
-              <w:jc w:val="center"/>
-            </w:pPr>
-          </w:p>
-        </w:tc>
-        <w:tc>
-          <w:tcPr>
-            <w:tcW w:w="2310" w:type="dxa"/>
-          </w:tcPr>
-          <w:p>
-            <w:pPr>
-              <w:jc w:val="center"/>
-            </w:pPr>
-          </w:p>
-        </w:tc>
-        <w:tc>
-          <w:tcPr>
-            <w:tcW w:w="2310" w:type="dxa"/>
-            <w:shd w:val="clear" w:color="auto" w:fill="D3D3D3"/>
-          </w:tcPr>
-          <w:p>
-            <w:pPr>
-              <w:jc w:val="center"/>
-            </w:pPr>
-          </w:p>
-        </w:tc>
-        <w:tc>
-          <w:tcPr>
-            <w:tcW w:w="2310" w:type="dxa"/>
-            <w:shd w:val="clear" w:color="auto" w:fill="D3D3D3"/>
-          </w:tcPr>
-          <w:p>
-            <w:pPr>
-              <w:jc w:val="center"/>
-            </w:pPr>
-          </w:p>
-        </w:tc>
-        <w:tc>
-          <w:tcPr>
-            <w:tcW w:w="2310" w:type="dxa"/>
-            <w:shd w:val="clear" w:color="auto" w:fill="D3D3D3"/>
-          </w:tcPr>
-          <w:p>
-            <w:pPr>
-              <w:jc w:val="center"/>
-            </w:pPr>
-          </w:p>
-        </w:tc>
-        <w:tc>
-          <w:tcPr>
-            <w:tcW w:w="2310" w:type="dxa"/>
-            <w:shd w:val="clear" w:color="auto" w:fill="D3D3D3"/>
-          </w:tcPr>
-          <w:p>
-            <w:pPr>
-              <w:jc w:val="center"/>
-            </w:pPr>
-          </w:p>
-        </w:tc>
-        <w:tc>
-          <w:tcPr>
-            <w:tcW w:w="2310" w:type="dxa"/>
-            <w:shd w:val="clear" w:color="auto" w:fill="D3D3D3"/>
-          </w:tcPr>
-          <w:p>
-            <w:pPr>
-              <w:jc w:val="center"/>
-            </w:pPr>
-          </w:p>
-        </w:tc>
-        <w:tc>
-          <w:tcPr>
-            <w:tcW w:w="2310" w:type="dxa"/>
-            <w:shd w:val="clear" w:color="auto" w:fill="D3D3D3"/>
-          </w:tcPr>
-          <w:p>
-            <w:pPr>
-              <w:jc w:val="center"/>
-            </w:pPr>
+            <w:r>
+              <w:t>3</w:t>
+            </w:r>
+          </w:p>
+        </w:tc>
+        <w:tc>
+          <w:tcPr>
+            <w:tcW w:w="2310" w:type="dxa"/>
+          </w:tcPr>
+          <w:p>
+            <w:pPr>
+              <w:jc w:val="center"/>
+            </w:pPr>
+          </w:p>
+        </w:tc>
+        <w:tc>
+          <w:tcPr>
+            <w:tcW w:w="2310" w:type="dxa"/>
+          </w:tcPr>
+          <w:p>
+            <w:pPr>
+              <w:jc w:val="center"/>
+            </w:pPr>
+          </w:p>
+        </w:tc>
+        <w:tc>
+          <w:tcPr>
+            <w:tcW w:w="2310" w:type="dxa"/>
+          </w:tcPr>
+          <w:p>
+            <w:pPr>
+              <w:jc w:val="center"/>
+            </w:pPr>
+          </w:p>
+        </w:tc>
+        <w:tc>
+          <w:tcPr>
+            <w:tcW w:w="2310" w:type="dxa"/>
+          </w:tcPr>
+          <w:p>
+            <w:pPr>
+              <w:jc w:val="center"/>
+            </w:pPr>
+            <w:r>
+              <w:t>0</w:t>
+            </w:r>
+          </w:p>
+        </w:tc>
+        <w:tc>
+          <w:tcPr>
+            <w:tcW w:w="2310" w:type="dxa"/>
+          </w:tcPr>
+          <w:p>
+            <w:pPr>
+              <w:jc w:val="center"/>
+            </w:pPr>
+            <w:r>
+              <w:t>0</w:t>
+            </w:r>
+          </w:p>
+        </w:tc>
+        <w:tc>
+          <w:tcPr>
+            <w:tcW w:w="2310" w:type="dxa"/>
+            <w:shd w:val="clear" w:color="auto" w:fill="D3D3D3"/>
+          </w:tcPr>
+          <w:p>
+            <w:pPr>
+              <w:jc w:val="center"/>
+            </w:pPr>
+            <w:r>
+              <w:t>3</w:t>
+            </w:r>
+          </w:p>
+        </w:tc>
+        <w:tc>
+          <w:tcPr>
+            <w:tcW w:w="2310" w:type="dxa"/>
+            <w:shd w:val="clear" w:color="auto" w:fill="D3D3D3"/>
+          </w:tcPr>
+          <w:p>
+            <w:pPr>
+              <w:jc w:val="center"/>
+            </w:pPr>
+          </w:p>
+        </w:tc>
+        <w:tc>
+          <w:tcPr>
+            <w:tcW w:w="2310" w:type="dxa"/>
+            <w:shd w:val="clear" w:color="auto" w:fill="D3D3D3"/>
+          </w:tcPr>
+          <w:p>
+            <w:pPr>
+              <w:jc w:val="center"/>
+            </w:pPr>
+          </w:p>
+        </w:tc>
+        <w:tc>
+          <w:tcPr>
+            <w:tcW w:w="2310" w:type="dxa"/>
+            <w:shd w:val="clear" w:color="auto" w:fill="D3D3D3"/>
+          </w:tcPr>
+          <w:p>
+            <w:pPr>
+              <w:jc w:val="center"/>
+            </w:pPr>
+          </w:p>
+        </w:tc>
+        <w:tc>
+          <w:tcPr>
+            <w:tcW w:w="2310" w:type="dxa"/>
+            <w:shd w:val="clear" w:color="auto" w:fill="D3D3D3"/>
+          </w:tcPr>
+          <w:p>
+            <w:pPr>
+              <w:jc w:val="center"/>
+            </w:pPr>
+            <w:r>
+              <w:t>0</w:t>
+            </w:r>
+          </w:p>
+        </w:tc>
+        <w:tc>
+          <w:tcPr>
+            <w:tcW w:w="2310" w:type="dxa"/>
+            <w:shd w:val="clear" w:color="auto" w:fill="D3D3D3"/>
+          </w:tcPr>
+          <w:p>
+            <w:pPr>
+              <w:jc w:val="center"/>
+            </w:pPr>
+            <w:r>
+              <w:t>0</w:t>
+            </w:r>
           </w:p>
         </w:tc>
       </w:tr>
@@ -1376,127 +1430,80 @@
         <w:tc>
           <w:tcPr>
             <w:tcW w:w="2310" w:type="dxa"/>
-          </w:tcPr>
-          <w:p>
-            <w:pPr>
-              <w:jc w:val="center"/>
-            </w:pPr>
-          </w:p>
-        </w:tc>
-        <w:tc>
-          <w:tcPr>
-            <w:tcW w:w="2310" w:type="dxa"/>
-          </w:tcPr>
-          <w:p>
-            <w:pPr>
-              <w:jc w:val="center"/>
-            </w:pPr>
-          </w:p>
-        </w:tc>
-        <w:tc>
-          <w:tcPr>
-            <w:tcW w:w="2310" w:type="dxa"/>
-          </w:tcPr>
-          <w:p>
-            <w:pPr>
-              <w:jc w:val="center"/>
-            </w:pPr>
-          </w:p>
-        </w:tc>
-        <w:tc>
-          <w:tcPr>
-            <w:tcW w:w="2310" w:type="dxa"/>
-          </w:tcPr>
-          <w:p>
-            <w:pPr>
-              <w:jc w:val="center"/>
-            </w:pPr>
-          </w:p>
-        </w:tc>
-        <w:tc>
-          <w:tcPr>
-            <w:tcW w:w="2310" w:type="dxa"/>
-          </w:tcPr>
-          <w:p>
-            <w:pPr>
-              <w:jc w:val="center"/>
-            </w:pPr>
-          </w:p>
-        </w:tc>
-        <w:tc>
-          <w:tcPr>
-            <w:tcW w:w="2310" w:type="dxa"/>
-          </w:tcPr>
-          <w:p>
-            <w:pPr>
-              <w:jc w:val="center"/>
-            </w:pPr>
-          </w:p>
-        </w:tc>
-        <w:tc>
-          <w:tcPr>
-            <w:tcW w:w="2310" w:type="dxa"/>
-            <w:shd w:val="clear" w:color="auto" w:fill="D3D3D3"/>
-          </w:tcPr>
-          <w:p>
-            <w:pPr>
-              <w:jc w:val="center"/>
-            </w:pPr>
-          </w:p>
-        </w:tc>
-        <w:tc>
-          <w:tcPr>
-            <w:tcW w:w="2310" w:type="dxa"/>
-            <w:shd w:val="clear" w:color="auto" w:fill="D3D3D3"/>
-          </w:tcPr>
-          <w:p>
-            <w:pPr>
-              <w:jc w:val="center"/>
-            </w:pPr>
-          </w:p>
-        </w:tc>
-        <w:tc>
-          <w:tcPr>
-            <w:tcW w:w="2310" w:type="dxa"/>
-            <w:shd w:val="clear" w:color="auto" w:fill="D3D3D3"/>
-          </w:tcPr>
-          <w:p>
-            <w:pPr>
-              <w:jc w:val="center"/>
-            </w:pPr>
-          </w:p>
-        </w:tc>
-        <w:tc>
-          <w:tcPr>
-            <w:tcW w:w="2310" w:type="dxa"/>
-            <w:shd w:val="clear" w:color="auto" w:fill="D3D3D3"/>
-          </w:tcPr>
-          <w:p>
-            <w:pPr>
-              <w:jc w:val="center"/>
-            </w:pPr>
-          </w:p>
-        </w:tc>
-        <w:tc>
-          <w:tcPr>
-            <w:tcW w:w="2310" w:type="dxa"/>
-            <w:shd w:val="clear" w:color="auto" w:fill="D3D3D3"/>
-          </w:tcPr>
-          <w:p>
-            <w:pPr>
-              <w:jc w:val="center"/>
-            </w:pPr>
-          </w:p>
-        </w:tc>
-        <w:tc>
-          <w:tcPr>
-            <w:tcW w:w="2310" w:type="dxa"/>
-            <w:shd w:val="clear" w:color="auto" w:fill="D3D3D3"/>
-          </w:tcPr>
-          <w:p>
-            <w:pPr>
-              <w:jc w:val="center"/>
-            </w:pPr>
+            <w:gridSpan w:val="4"/>
+          </w:tcPr>
+          <w:p>
+            <w:pPr/>
+            <w:r>
+              <w:t>Total</w:t>
+            </w:r>
+          </w:p>
+        </w:tc>
+        <w:tc>
+          <w:tcPr>
+            <w:tcW w:w="2310" w:type="dxa"/>
+          </w:tcPr>
+          <w:p>
+            <w:pPr>
+              <w:jc w:val="center"/>
+            </w:pPr>
+            <w:r>
+              <w:t>0</w:t>
+            </w:r>
+          </w:p>
+        </w:tc>
+        <w:tc>
+          <w:tcPr>
+            <w:tcW w:w="2310" w:type="dxa"/>
+          </w:tcPr>
+          <w:p>
+            <w:pPr>
+              <w:jc w:val="center"/>
+            </w:pPr>
+            <w:r>
+              <w:t>0</w:t>
+            </w:r>
+          </w:p>
+        </w:tc>
+        <w:tc>
+          <w:tcPr>
+            <w:tcW w:w="2310" w:type="dxa"/>
+            <w:shd w:val="clear" w:color="auto" w:fill="D3D3D3"/>
+            <w:gridSpan w:val="4"/>
+          </w:tcPr>
+          <w:p>
+            <w:pPr/>
+            <w:r>
+              <w:t>Total</w:t>
+            </w:r>
+          </w:p>
+        </w:tc>
+        <w:tc>
+          <w:tcPr>
+            <w:tcW w:w="2310" w:type="dxa"/>
+            <w:shd w:val="clear" w:color="auto" w:fill="D3D3D3"/>
+          </w:tcPr>
+          <w:p>
+            <w:pPr>
+              <w:jc w:val="center"/>
+            </w:pPr>
+            <w:r>
+              <w:t>0</w:t>
+            </w:r>
+          </w:p>
+        </w:tc>
+        <w:tc>
+          <w:tcPr>
+            <w:tcW w:w="2310" w:type="dxa"/>
+            <w:shd w:val="clear" w:color="auto" w:fill="D3D3D3"/>
+          </w:tcPr>
+          <w:p>
+            <w:pPr>
+              <w:jc w:val="center"/>
+            </w:pPr>
+            <w:r>
+              <w:t>0</w:t>
+            </w:r>
           </w:p>
         </w:tc>
       </w:tr>
@@ -1706,121 +1713,139 @@
             <w:pPr>
               <w:jc w:val="center"/>
             </w:pPr>
-          </w:p>
-        </w:tc>
-        <w:tc>
-          <w:tcPr>
-            <w:tcW w:w="2310" w:type="dxa"/>
-            <w:shd w:val="clear" w:color="auto" w:fill="D3D3D3"/>
-          </w:tcPr>
-          <w:p>
-            <w:pPr>
-              <w:jc w:val="center"/>
-            </w:pPr>
-          </w:p>
-        </w:tc>
-        <w:tc>
-          <w:tcPr>
-            <w:tcW w:w="2310" w:type="dxa"/>
-            <w:shd w:val="clear" w:color="auto" w:fill="D3D3D3"/>
-          </w:tcPr>
-          <w:p>
-            <w:pPr>
-              <w:jc w:val="center"/>
-            </w:pPr>
-          </w:p>
-        </w:tc>
-        <w:tc>
-          <w:tcPr>
-            <w:tcW w:w="2310" w:type="dxa"/>
-            <w:shd w:val="clear" w:color="auto" w:fill="D3D3D3"/>
-          </w:tcPr>
-          <w:p>
-            <w:pPr>
-              <w:jc w:val="center"/>
-            </w:pPr>
-          </w:p>
-        </w:tc>
-        <w:tc>
-          <w:tcPr>
-            <w:tcW w:w="2310" w:type="dxa"/>
-            <w:shd w:val="clear" w:color="auto" w:fill="D3D3D3"/>
-          </w:tcPr>
-          <w:p>
-            <w:pPr>
-              <w:jc w:val="center"/>
-            </w:pPr>
-          </w:p>
-        </w:tc>
-        <w:tc>
-          <w:tcPr>
-            <w:tcW w:w="2310" w:type="dxa"/>
-            <w:shd w:val="clear" w:color="auto" w:fill="D3D3D3"/>
-          </w:tcPr>
-          <w:p>
-            <w:pPr>
-              <w:jc w:val="center"/>
-            </w:pPr>
-          </w:p>
-        </w:tc>
-        <w:tc>
-          <w:tcPr>
-            <w:tcW w:w="2310" w:type="dxa"/>
-          </w:tcPr>
-          <w:p>
-            <w:pPr>
-              <w:jc w:val="center"/>
-            </w:pPr>
-          </w:p>
-        </w:tc>
-        <w:tc>
-          <w:tcPr>
-            <w:tcW w:w="2310" w:type="dxa"/>
-          </w:tcPr>
-          <w:p>
-            <w:pPr>
-              <w:jc w:val="center"/>
-            </w:pPr>
-          </w:p>
-        </w:tc>
-        <w:tc>
-          <w:tcPr>
-            <w:tcW w:w="2310" w:type="dxa"/>
-          </w:tcPr>
-          <w:p>
-            <w:pPr>
-              <w:jc w:val="center"/>
-            </w:pPr>
-          </w:p>
-        </w:tc>
-        <w:tc>
-          <w:tcPr>
-            <w:tcW w:w="2310" w:type="dxa"/>
-          </w:tcPr>
-          <w:p>
-            <w:pPr>
-              <w:jc w:val="center"/>
-            </w:pPr>
-          </w:p>
-        </w:tc>
-        <w:tc>
-          <w:tcPr>
-            <w:tcW w:w="2310" w:type="dxa"/>
-          </w:tcPr>
-          <w:p>
-            <w:pPr>
-              <w:jc w:val="center"/>
-            </w:pPr>
-          </w:p>
-        </w:tc>
-        <w:tc>
-          <w:tcPr>
-            <w:tcW w:w="2310" w:type="dxa"/>
-          </w:tcPr>
-          <w:p>
-            <w:pPr>
-              <w:jc w:val="center"/>
-            </w:pPr>
+            <w:r>
+              <w:t>1</w:t>
+            </w:r>
+          </w:p>
+        </w:tc>
+        <w:tc>
+          <w:tcPr>
+            <w:tcW w:w="2310" w:type="dxa"/>
+            <w:shd w:val="clear" w:color="auto" w:fill="D3D3D3"/>
+          </w:tcPr>
+          <w:p>
+            <w:pPr>
+              <w:jc w:val="center"/>
+            </w:pPr>
+          </w:p>
+        </w:tc>
+        <w:tc>
+          <w:tcPr>
+            <w:tcW w:w="2310" w:type="dxa"/>
+            <w:shd w:val="clear" w:color="auto" w:fill="D3D3D3"/>
+          </w:tcPr>
+          <w:p>
+            <w:pPr>
+              <w:jc w:val="center"/>
+            </w:pPr>
+          </w:p>
+        </w:tc>
+        <w:tc>
+          <w:tcPr>
+            <w:tcW w:w="2310" w:type="dxa"/>
+            <w:shd w:val="clear" w:color="auto" w:fill="D3D3D3"/>
+          </w:tcPr>
+          <w:p>
+            <w:pPr>
+              <w:jc w:val="center"/>
+            </w:pPr>
+          </w:p>
+        </w:tc>
+        <w:tc>
+          <w:tcPr>
+            <w:tcW w:w="2310" w:type="dxa"/>
+            <w:shd w:val="clear" w:color="auto" w:fill="D3D3D3"/>
+          </w:tcPr>
+          <w:p>
+            <w:pPr>
+              <w:jc w:val="center"/>
+            </w:pPr>
+            <w:r>
+              <w:t>0</w:t>
+            </w:r>
+          </w:p>
+        </w:tc>
+        <w:tc>
+          <w:tcPr>
+            <w:tcW w:w="2310" w:type="dxa"/>
+            <w:shd w:val="clear" w:color="auto" w:fill="D3D3D3"/>
+          </w:tcPr>
+          <w:p>
+            <w:pPr>
+              <w:jc w:val="center"/>
+            </w:pPr>
+            <w:r>
+              <w:t>0</w:t>
+            </w:r>
+          </w:p>
+        </w:tc>
+        <w:tc>
+          <w:tcPr>
+            <w:tcW w:w="2310" w:type="dxa"/>
+          </w:tcPr>
+          <w:p>
+            <w:pPr>
+              <w:jc w:val="center"/>
+            </w:pPr>
+            <w:r>
+              <w:t>1</w:t>
+            </w:r>
+          </w:p>
+        </w:tc>
+        <w:tc>
+          <w:tcPr>
+            <w:tcW w:w="2310" w:type="dxa"/>
+          </w:tcPr>
+          <w:p>
+            <w:pPr>
+              <w:jc w:val="center"/>
+            </w:pPr>
+          </w:p>
+        </w:tc>
+        <w:tc>
+          <w:tcPr>
+            <w:tcW w:w="2310" w:type="dxa"/>
+          </w:tcPr>
+          <w:p>
+            <w:pPr>
+              <w:jc w:val="center"/>
+            </w:pPr>
+          </w:p>
+        </w:tc>
+        <w:tc>
+          <w:tcPr>
+            <w:tcW w:w="2310" w:type="dxa"/>
+          </w:tcPr>
+          <w:p>
+            <w:pPr>
+              <w:jc w:val="center"/>
+            </w:pPr>
+          </w:p>
+        </w:tc>
+        <w:tc>
+          <w:tcPr>
+            <w:tcW w:w="2310" w:type="dxa"/>
+          </w:tcPr>
+          <w:p>
+            <w:pPr>
+              <w:jc w:val="center"/>
+            </w:pPr>
+            <w:r>
+              <w:t>0</w:t>
+            </w:r>
+          </w:p>
+        </w:tc>
+        <w:tc>
+          <w:tcPr>
+            <w:tcW w:w="2310" w:type="dxa"/>
+          </w:tcPr>
+          <w:p>
+            <w:pPr>
+              <w:jc w:val="center"/>
+            </w:pPr>
+            <w:r>
+              <w:t>0</w:t>
+            </w:r>
           </w:p>
         </w:tc>
       </w:tr>
@@ -1834,121 +1859,139 @@
             <w:pPr>
               <w:jc w:val="center"/>
             </w:pPr>
-          </w:p>
-        </w:tc>
-        <w:tc>
-          <w:tcPr>
-            <w:tcW w:w="2310" w:type="dxa"/>
-            <w:shd w:val="clear" w:color="auto" w:fill="D3D3D3"/>
-          </w:tcPr>
-          <w:p>
-            <w:pPr>
-              <w:jc w:val="center"/>
-            </w:pPr>
-          </w:p>
-        </w:tc>
-        <w:tc>
-          <w:tcPr>
-            <w:tcW w:w="2310" w:type="dxa"/>
-            <w:shd w:val="clear" w:color="auto" w:fill="D3D3D3"/>
-          </w:tcPr>
-          <w:p>
-            <w:pPr>
-              <w:jc w:val="center"/>
-            </w:pPr>
-          </w:p>
-        </w:tc>
-        <w:tc>
-          <w:tcPr>
-            <w:tcW w:w="2310" w:type="dxa"/>
-            <w:shd w:val="clear" w:color="auto" w:fill="D3D3D3"/>
-          </w:tcPr>
-          <w:p>
-            <w:pPr>
-              <w:jc w:val="center"/>
-            </w:pPr>
-          </w:p>
-        </w:tc>
-        <w:tc>
-          <w:tcPr>
-            <w:tcW w:w="2310" w:type="dxa"/>
-            <w:shd w:val="clear" w:color="auto" w:fill="D3D3D3"/>
-          </w:tcPr>
-          <w:p>
-            <w:pPr>
-              <w:jc w:val="center"/>
-            </w:pPr>
-          </w:p>
-        </w:tc>
-        <w:tc>
-          <w:tcPr>
-            <w:tcW w:w="2310" w:type="dxa"/>
-            <w:shd w:val="clear" w:color="auto" w:fill="D3D3D3"/>
-          </w:tcPr>
-          <w:p>
-            <w:pPr>
-              <w:jc w:val="center"/>
-            </w:pPr>
-          </w:p>
-        </w:tc>
-        <w:tc>
-          <w:tcPr>
-            <w:tcW w:w="2310" w:type="dxa"/>
-          </w:tcPr>
-          <w:p>
-            <w:pPr>
-              <w:jc w:val="center"/>
-            </w:pPr>
-          </w:p>
-        </w:tc>
-        <w:tc>
-          <w:tcPr>
-            <w:tcW w:w="2310" w:type="dxa"/>
-          </w:tcPr>
-          <w:p>
-            <w:pPr>
-              <w:jc w:val="center"/>
-            </w:pPr>
-          </w:p>
-        </w:tc>
-        <w:tc>
-          <w:tcPr>
-            <w:tcW w:w="2310" w:type="dxa"/>
-          </w:tcPr>
-          <w:p>
-            <w:pPr>
-              <w:jc w:val="center"/>
-            </w:pPr>
-          </w:p>
-        </w:tc>
-        <w:tc>
-          <w:tcPr>
-            <w:tcW w:w="2310" w:type="dxa"/>
-          </w:tcPr>
-          <w:p>
-            <w:pPr>
-              <w:jc w:val="center"/>
-            </w:pPr>
-          </w:p>
-        </w:tc>
-        <w:tc>
-          <w:tcPr>
-            <w:tcW w:w="2310" w:type="dxa"/>
-          </w:tcPr>
-          <w:p>
-            <w:pPr>
-              <w:jc w:val="center"/>
-            </w:pPr>
-          </w:p>
-        </w:tc>
-        <w:tc>
-          <w:tcPr>
-            <w:tcW w:w="2310" w:type="dxa"/>
-          </w:tcPr>
-          <w:p>
-            <w:pPr>
-              <w:jc w:val="center"/>
-            </w:pPr>
+            <w:r>
+              <w:t>2</w:t>
+            </w:r>
+          </w:p>
+        </w:tc>
+        <w:tc>
+          <w:tcPr>
+            <w:tcW w:w="2310" w:type="dxa"/>
+            <w:shd w:val="clear" w:color="auto" w:fill="D3D3D3"/>
+          </w:tcPr>
+          <w:p>
+            <w:pPr>
+              <w:jc w:val="center"/>
+            </w:pPr>
+          </w:p>
+        </w:tc>
+        <w:tc>
+          <w:tcPr>
+            <w:tcW w:w="2310" w:type="dxa"/>
+            <w:shd w:val="clear" w:color="auto" w:fill="D3D3D3"/>
+          </w:tcPr>
+          <w:p>
+            <w:pPr>
+              <w:jc w:val="center"/>
+            </w:pPr>
+          </w:p>
+        </w:tc>
+        <w:tc>
+          <w:tcPr>
+            <w:tcW w:w="2310" w:type="dxa"/>
+            <w:shd w:val="clear" w:color="auto" w:fill="D3D3D3"/>
+          </w:tcPr>
+          <w:p>
+            <w:pPr>
+              <w:jc w:val="center"/>
+            </w:pPr>
+          </w:p>
+        </w:tc>
+        <w:tc>
+          <w:tcPr>
+            <w:tcW w:w="2310" w:type="dxa"/>
+            <w:shd w:val="clear" w:color="auto" w:fill="D3D3D3"/>
+          </w:tcPr>
+          <w:p>
+            <w:pPr>
+              <w:jc w:val="center"/>
+            </w:pPr>
+            <w:r>
+              <w:t>0</w:t>
+            </w:r>
+          </w:p>
+        </w:tc>
+        <w:tc>
+          <w:tcPr>
+            <w:tcW w:w="2310" w:type="dxa"/>
+            <w:shd w:val="clear" w:color="auto" w:fill="D3D3D3"/>
+          </w:tcPr>
+          <w:p>
+            <w:pPr>
+              <w:jc w:val="center"/>
+            </w:pPr>
+            <w:r>
+              <w:t>0</w:t>
+            </w:r>
+          </w:p>
+        </w:tc>
+        <w:tc>
+          <w:tcPr>
+            <w:tcW w:w="2310" w:type="dxa"/>
+          </w:tcPr>
+          <w:p>
+            <w:pPr>
+              <w:jc w:val="center"/>
+            </w:pPr>
+            <w:r>
+              <w:t>2</w:t>
+            </w:r>
+          </w:p>
+        </w:tc>
+        <w:tc>
+          <w:tcPr>
+            <w:tcW w:w="2310" w:type="dxa"/>
+          </w:tcPr>
+          <w:p>
+            <w:pPr>
+              <w:jc w:val="center"/>
+            </w:pPr>
+          </w:p>
+        </w:tc>
+        <w:tc>
+          <w:tcPr>
+            <w:tcW w:w="2310" w:type="dxa"/>
+          </w:tcPr>
+          <w:p>
+            <w:pPr>
+              <w:jc w:val="center"/>
+            </w:pPr>
+          </w:p>
+        </w:tc>
+        <w:tc>
+          <w:tcPr>
+            <w:tcW w:w="2310" w:type="dxa"/>
+          </w:tcPr>
+          <w:p>
+            <w:pPr>
+              <w:jc w:val="center"/>
+            </w:pPr>
+          </w:p>
+        </w:tc>
+        <w:tc>
+          <w:tcPr>
+            <w:tcW w:w="2310" w:type="dxa"/>
+          </w:tcPr>
+          <w:p>
+            <w:pPr>
+              <w:jc w:val="center"/>
+            </w:pPr>
+            <w:r>
+              <w:t>0</w:t>
+            </w:r>
+          </w:p>
+        </w:tc>
+        <w:tc>
+          <w:tcPr>
+            <w:tcW w:w="2310" w:type="dxa"/>
+          </w:tcPr>
+          <w:p>
+            <w:pPr>
+              <w:jc w:val="center"/>
+            </w:pPr>
+            <w:r>
+              <w:t>0</w:t>
+            </w:r>
           </w:p>
         </w:tc>
       </w:tr>
@@ -1962,121 +2005,139 @@
             <w:pPr>
               <w:jc w:val="center"/>
             </w:pPr>
-          </w:p>
-        </w:tc>
-        <w:tc>
-          <w:tcPr>
-            <w:tcW w:w="2310" w:type="dxa"/>
-            <w:shd w:val="clear" w:color="auto" w:fill="D3D3D3"/>
-          </w:tcPr>
-          <w:p>
-            <w:pPr>
-              <w:jc w:val="center"/>
-            </w:pPr>
-          </w:p>
-        </w:tc>
-        <w:tc>
-          <w:tcPr>
-            <w:tcW w:w="2310" w:type="dxa"/>
-            <w:shd w:val="clear" w:color="auto" w:fill="D3D3D3"/>
-          </w:tcPr>
-          <w:p>
-            <w:pPr>
-              <w:jc w:val="center"/>
-            </w:pPr>
-          </w:p>
-        </w:tc>
-        <w:tc>
-          <w:tcPr>
-            <w:tcW w:w="2310" w:type="dxa"/>
-            <w:shd w:val="clear" w:color="auto" w:fill="D3D3D3"/>
-          </w:tcPr>
-          <w:p>
-            <w:pPr>
-              <w:jc w:val="center"/>
-            </w:pPr>
-          </w:p>
-        </w:tc>
-        <w:tc>
-          <w:tcPr>
-            <w:tcW w:w="2310" w:type="dxa"/>
-            <w:shd w:val="clear" w:color="auto" w:fill="D3D3D3"/>
-          </w:tcPr>
-          <w:p>
-            <w:pPr>
-              <w:jc w:val="center"/>
-            </w:pPr>
-          </w:p>
-        </w:tc>
-        <w:tc>
-          <w:tcPr>
-            <w:tcW w:w="2310" w:type="dxa"/>
-            <w:shd w:val="clear" w:color="auto" w:fill="D3D3D3"/>
-          </w:tcPr>
-          <w:p>
-            <w:pPr>
-              <w:jc w:val="center"/>
-            </w:pPr>
-          </w:p>
-        </w:tc>
-        <w:tc>
-          <w:tcPr>
-            <w:tcW w:w="2310" w:type="dxa"/>
-          </w:tcPr>
-          <w:p>
-            <w:pPr>
-              <w:jc w:val="center"/>
-            </w:pPr>
-          </w:p>
-        </w:tc>
-        <w:tc>
-          <w:tcPr>
-            <w:tcW w:w="2310" w:type="dxa"/>
-          </w:tcPr>
-          <w:p>
-            <w:pPr>
-              <w:jc w:val="center"/>
-            </w:pPr>
-          </w:p>
-        </w:tc>
-        <w:tc>
-          <w:tcPr>
-            <w:tcW w:w="2310" w:type="dxa"/>
-          </w:tcPr>
-          <w:p>
-            <w:pPr>
-              <w:jc w:val="center"/>
-            </w:pPr>
-          </w:p>
-        </w:tc>
-        <w:tc>
-          <w:tcPr>
-            <w:tcW w:w="2310" w:type="dxa"/>
-          </w:tcPr>
-          <w:p>
-            <w:pPr>
-              <w:jc w:val="center"/>
-            </w:pPr>
-          </w:p>
-        </w:tc>
-        <w:tc>
-          <w:tcPr>
-            <w:tcW w:w="2310" w:type="dxa"/>
-          </w:tcPr>
-          <w:p>
-            <w:pPr>
-              <w:jc w:val="center"/>
-            </w:pPr>
-          </w:p>
-        </w:tc>
-        <w:tc>
-          <w:tcPr>
-            <w:tcW w:w="2310" w:type="dxa"/>
-          </w:tcPr>
-          <w:p>
-            <w:pPr>
-              <w:jc w:val="center"/>
-            </w:pPr>
+            <w:r>
+              <w:t>3</w:t>
+            </w:r>
+          </w:p>
+        </w:tc>
+        <w:tc>
+          <w:tcPr>
+            <w:tcW w:w="2310" w:type="dxa"/>
+            <w:shd w:val="clear" w:color="auto" w:fill="D3D3D3"/>
+          </w:tcPr>
+          <w:p>
+            <w:pPr>
+              <w:jc w:val="center"/>
+            </w:pPr>
+          </w:p>
+        </w:tc>
+        <w:tc>
+          <w:tcPr>
+            <w:tcW w:w="2310" w:type="dxa"/>
+            <w:shd w:val="clear" w:color="auto" w:fill="D3D3D3"/>
+          </w:tcPr>
+          <w:p>
+            <w:pPr>
+              <w:jc w:val="center"/>
+            </w:pPr>
+          </w:p>
+        </w:tc>
+        <w:tc>
+          <w:tcPr>
+            <w:tcW w:w="2310" w:type="dxa"/>
+            <w:shd w:val="clear" w:color="auto" w:fill="D3D3D3"/>
+          </w:tcPr>
+          <w:p>
+            <w:pPr>
+              <w:jc w:val="center"/>
+            </w:pPr>
+          </w:p>
+        </w:tc>
+        <w:tc>
+          <w:tcPr>
+            <w:tcW w:w="2310" w:type="dxa"/>
+            <w:shd w:val="clear" w:color="auto" w:fill="D3D3D3"/>
+          </w:tcPr>
+          <w:p>
+            <w:pPr>
+              <w:jc w:val="center"/>
+            </w:pPr>
+            <w:r>
+              <w:t>0</w:t>
+            </w:r>
+          </w:p>
+        </w:tc>
+        <w:tc>
+          <w:tcPr>
+            <w:tcW w:w="2310" w:type="dxa"/>
+            <w:shd w:val="clear" w:color="auto" w:fill="D3D3D3"/>
+          </w:tcPr>
+          <w:p>
+            <w:pPr>
+              <w:jc w:val="center"/>
+            </w:pPr>
+            <w:r>
+              <w:t>0</w:t>
+            </w:r>
+          </w:p>
+        </w:tc>
+        <w:tc>
+          <w:tcPr>
+            <w:tcW w:w="2310" w:type="dxa"/>
+          </w:tcPr>
+          <w:p>
+            <w:pPr>
+              <w:jc w:val="center"/>
+            </w:pPr>
+            <w:r>
+              <w:t>3</w:t>
+            </w:r>
+          </w:p>
+        </w:tc>
+        <w:tc>
+          <w:tcPr>
+            <w:tcW w:w="2310" w:type="dxa"/>
+          </w:tcPr>
+          <w:p>
+            <w:pPr>
+              <w:jc w:val="center"/>
+            </w:pPr>
+          </w:p>
+        </w:tc>
+        <w:tc>
+          <w:tcPr>
+            <w:tcW w:w="2310" w:type="dxa"/>
+          </w:tcPr>
+          <w:p>
+            <w:pPr>
+              <w:jc w:val="center"/>
+            </w:pPr>
+          </w:p>
+        </w:tc>
+        <w:tc>
+          <w:tcPr>
+            <w:tcW w:w="2310" w:type="dxa"/>
+          </w:tcPr>
+          <w:p>
+            <w:pPr>
+              <w:jc w:val="center"/>
+            </w:pPr>
+          </w:p>
+        </w:tc>
+        <w:tc>
+          <w:tcPr>
+            <w:tcW w:w="2310" w:type="dxa"/>
+          </w:tcPr>
+          <w:p>
+            <w:pPr>
+              <w:jc w:val="center"/>
+            </w:pPr>
+            <w:r>
+              <w:t>0</w:t>
+            </w:r>
+          </w:p>
+        </w:tc>
+        <w:tc>
+          <w:tcPr>
+            <w:tcW w:w="2310" w:type="dxa"/>
+          </w:tcPr>
+          <w:p>
+            <w:pPr>
+              <w:jc w:val="center"/>
+            </w:pPr>
+            <w:r>
+              <w:t>0</w:t>
+            </w:r>
           </w:p>
         </w:tc>
       </w:tr>
@@ -2085,126 +2146,79 @@
           <w:tcPr>
             <w:tcW w:w="2310" w:type="dxa"/>
             <w:shd w:val="clear" w:color="auto" w:fill="D3D3D3"/>
-          </w:tcPr>
-          <w:p>
-            <w:pPr>
-              <w:jc w:val="center"/>
-            </w:pPr>
-          </w:p>
-        </w:tc>
-        <w:tc>
-          <w:tcPr>
-            <w:tcW w:w="2310" w:type="dxa"/>
-            <w:shd w:val="clear" w:color="auto" w:fill="D3D3D3"/>
-          </w:tcPr>
-          <w:p>
-            <w:pPr>
-              <w:jc w:val="center"/>
-            </w:pPr>
-          </w:p>
-        </w:tc>
-        <w:tc>
-          <w:tcPr>
-            <w:tcW w:w="2310" w:type="dxa"/>
-            <w:shd w:val="clear" w:color="auto" w:fill="D3D3D3"/>
-          </w:tcPr>
-          <w:p>
-            <w:pPr>
-              <w:jc w:val="center"/>
-            </w:pPr>
-          </w:p>
-        </w:tc>
-        <w:tc>
-          <w:tcPr>
-            <w:tcW w:w="2310" w:type="dxa"/>
-            <w:shd w:val="clear" w:color="auto" w:fill="D3D3D3"/>
-          </w:tcPr>
-          <w:p>
-            <w:pPr>
-              <w:jc w:val="center"/>
-            </w:pPr>
-          </w:p>
-        </w:tc>
-        <w:tc>
-          <w:tcPr>
-            <w:tcW w:w="2310" w:type="dxa"/>
-            <w:shd w:val="clear" w:color="auto" w:fill="D3D3D3"/>
-          </w:tcPr>
-          <w:p>
-            <w:pPr>
-              <w:jc w:val="center"/>
-            </w:pPr>
-          </w:p>
-        </w:tc>
-        <w:tc>
-          <w:tcPr>
-            <w:tcW w:w="2310" w:type="dxa"/>
-            <w:shd w:val="clear" w:color="auto" w:fill="D3D3D3"/>
-          </w:tcPr>
-          <w:p>
-            <w:pPr>
-              <w:jc w:val="center"/>
-            </w:pPr>
-          </w:p>
-        </w:tc>
-        <w:tc>
-          <w:tcPr>
-            <w:tcW w:w="2310" w:type="dxa"/>
-          </w:tcPr>
-          <w:p>
-            <w:pPr>
-              <w:jc w:val="center"/>
-            </w:pPr>
-          </w:p>
-        </w:tc>
-        <w:tc>
-          <w:tcPr>
-            <w:tcW w:w="2310" w:type="dxa"/>
-          </w:tcPr>
-          <w:p>
-            <w:pPr>
-              <w:jc w:val="center"/>
-            </w:pPr>
-          </w:p>
-        </w:tc>
-        <w:tc>
-          <w:tcPr>
-            <w:tcW w:w="2310" w:type="dxa"/>
-          </w:tcPr>
-          <w:p>
-            <w:pPr>
-              <w:jc w:val="center"/>
-            </w:pPr>
-          </w:p>
-        </w:tc>
-        <w:tc>
-          <w:tcPr>
-            <w:tcW w:w="2310" w:type="dxa"/>
-          </w:tcPr>
-          <w:p>
-            <w:pPr>
-              <w:jc w:val="center"/>
-            </w:pPr>
-          </w:p>
-        </w:tc>
-        <w:tc>
-          <w:tcPr>
-            <w:tcW w:w="2310" w:type="dxa"/>
-          </w:tcPr>
-          <w:p>
-            <w:pPr>
-              <w:jc w:val="center"/>
-            </w:pPr>
-          </w:p>
-        </w:tc>
-        <w:tc>
-          <w:tcPr>
-            <w:tcW w:w="2310" w:type="dxa"/>
-          </w:tcPr>
-          <w:p>
-            <w:pPr>
-              <w:jc w:val="center"/>
-            </w:pPr>
+            <w:gridSpan w:val="4"/>
+          </w:tcPr>
+          <w:p>
+            <w:pPr/>
+            <w:r>
+              <w:t>Total</w:t>
+            </w:r>
+          </w:p>
+        </w:tc>
+        <w:tc>
+          <w:tcPr>
+            <w:tcW w:w="2310" w:type="dxa"/>
+            <w:shd w:val="clear" w:color="auto" w:fill="D3D3D3"/>
+          </w:tcPr>
+          <w:p>
+            <w:pPr>
+              <w:jc w:val="center"/>
+            </w:pPr>
+            <w:r>
+              <w:t>0</w:t>
+            </w:r>
+          </w:p>
+        </w:tc>
+        <w:tc>
+          <w:tcPr>
+            <w:tcW w:w="2310" w:type="dxa"/>
+            <w:shd w:val="clear" w:color="auto" w:fill="D3D3D3"/>
+          </w:tcPr>
+          <w:p>
+            <w:pPr>
+              <w:jc w:val="center"/>
+            </w:pPr>
+            <w:r>
+              <w:t>0</w:t>
+            </w:r>
+          </w:p>
+        </w:tc>
+        <w:tc>
+          <w:tcPr>
+            <w:tcW w:w="2310" w:type="dxa"/>
+            <w:gridSpan w:val="4"/>
+          </w:tcPr>
+          <w:p>
+            <w:pPr/>
+            <w:r>
+              <w:t>Total</w:t>
+            </w:r>
+          </w:p>
+        </w:tc>
+        <w:tc>
+          <w:tcPr>
+            <w:tcW w:w="2310" w:type="dxa"/>
+          </w:tcPr>
+          <w:p>
+            <w:pPr>
+              <w:jc w:val="center"/>
+            </w:pPr>
+            <w:r>
+              <w:t>0</w:t>
+            </w:r>
+          </w:p>
+        </w:tc>
+        <w:tc>
+          <w:tcPr>
+            <w:tcW w:w="2310" w:type="dxa"/>
+          </w:tcPr>
+          <w:p>
+            <w:pPr>
+              <w:jc w:val="center"/>
+            </w:pPr>
+            <w:r>
+              <w:t>0</w:t>
+            </w:r>
           </w:p>
         </w:tc>
       </w:tr>
@@ -2413,122 +2427,140 @@
             <w:pPr>
               <w:jc w:val="center"/>
             </w:pPr>
-          </w:p>
-        </w:tc>
-        <w:tc>
-          <w:tcPr>
-            <w:tcW w:w="2310" w:type="dxa"/>
-          </w:tcPr>
-          <w:p>
-            <w:pPr>
-              <w:jc w:val="center"/>
-            </w:pPr>
-          </w:p>
-        </w:tc>
-        <w:tc>
-          <w:tcPr>
-            <w:tcW w:w="2310" w:type="dxa"/>
-          </w:tcPr>
-          <w:p>
-            <w:pPr>
-              <w:jc w:val="center"/>
-            </w:pPr>
-          </w:p>
-        </w:tc>
-        <w:tc>
-          <w:tcPr>
-            <w:tcW w:w="2310" w:type="dxa"/>
-          </w:tcPr>
-          <w:p>
-            <w:pPr>
-              <w:jc w:val="center"/>
-            </w:pPr>
-          </w:p>
-        </w:tc>
-        <w:tc>
-          <w:tcPr>
-            <w:tcW w:w="2310" w:type="dxa"/>
-          </w:tcPr>
-          <w:p>
-            <w:pPr>
-              <w:jc w:val="center"/>
-            </w:pPr>
-          </w:p>
-        </w:tc>
-        <w:tc>
-          <w:tcPr>
-            <w:tcW w:w="2310" w:type="dxa"/>
-          </w:tcPr>
-          <w:p>
-            <w:pPr>
-              <w:jc w:val="center"/>
-            </w:pPr>
-          </w:p>
-        </w:tc>
-        <w:tc>
-          <w:tcPr>
-            <w:tcW w:w="2310" w:type="dxa"/>
-            <w:shd w:val="clear" w:color="auto" w:fill="D3D3D3"/>
-          </w:tcPr>
-          <w:p>
-            <w:pPr>
-              <w:jc w:val="center"/>
-            </w:pPr>
-          </w:p>
-        </w:tc>
-        <w:tc>
-          <w:tcPr>
-            <w:tcW w:w="2310" w:type="dxa"/>
-            <w:shd w:val="clear" w:color="auto" w:fill="D3D3D3"/>
-          </w:tcPr>
-          <w:p>
-            <w:pPr>
-              <w:jc w:val="center"/>
-            </w:pPr>
-          </w:p>
-        </w:tc>
-        <w:tc>
-          <w:tcPr>
-            <w:tcW w:w="2310" w:type="dxa"/>
-            <w:shd w:val="clear" w:color="auto" w:fill="D3D3D3"/>
-          </w:tcPr>
-          <w:p>
-            <w:pPr>
-              <w:jc w:val="center"/>
-            </w:pPr>
-          </w:p>
-        </w:tc>
-        <w:tc>
-          <w:tcPr>
-            <w:tcW w:w="2310" w:type="dxa"/>
-            <w:shd w:val="clear" w:color="auto" w:fill="D3D3D3"/>
-          </w:tcPr>
-          <w:p>
-            <w:pPr>
-              <w:jc w:val="center"/>
-            </w:pPr>
-          </w:p>
-        </w:tc>
-        <w:tc>
-          <w:tcPr>
-            <w:tcW w:w="2310" w:type="dxa"/>
-            <w:shd w:val="clear" w:color="auto" w:fill="D3D3D3"/>
-          </w:tcPr>
-          <w:p>
-            <w:pPr>
-              <w:jc w:val="center"/>
-            </w:pPr>
-          </w:p>
-        </w:tc>
-        <w:tc>
-          <w:tcPr>
-            <w:tcW w:w="2310" w:type="dxa"/>
-            <w:shd w:val="clear" w:color="auto" w:fill="D3D3D3"/>
-          </w:tcPr>
-          <w:p>
-            <w:pPr>
-              <w:jc w:val="center"/>
-            </w:pPr>
+            <w:r>
+              <w:t>1</w:t>
+            </w:r>
+          </w:p>
+        </w:tc>
+        <w:tc>
+          <w:tcPr>
+            <w:tcW w:w="2310" w:type="dxa"/>
+          </w:tcPr>
+          <w:p>
+            <w:pPr>
+              <w:jc w:val="center"/>
+            </w:pPr>
+          </w:p>
+        </w:tc>
+        <w:tc>
+          <w:tcPr>
+            <w:tcW w:w="2310" w:type="dxa"/>
+          </w:tcPr>
+          <w:p>
+            <w:pPr>
+              <w:jc w:val="center"/>
+            </w:pPr>
+          </w:p>
+        </w:tc>
+        <w:tc>
+          <w:tcPr>
+            <w:tcW w:w="2310" w:type="dxa"/>
+          </w:tcPr>
+          <w:p>
+            <w:pPr>
+              <w:jc w:val="center"/>
+            </w:pPr>
+          </w:p>
+        </w:tc>
+        <w:tc>
+          <w:tcPr>
+            <w:tcW w:w="2310" w:type="dxa"/>
+          </w:tcPr>
+          <w:p>
+            <w:pPr>
+              <w:jc w:val="center"/>
+            </w:pPr>
+            <w:r>
+              <w:t>0</w:t>
+            </w:r>
+          </w:p>
+        </w:tc>
+        <w:tc>
+          <w:tcPr>
+            <w:tcW w:w="2310" w:type="dxa"/>
+          </w:tcPr>
+          <w:p>
+            <w:pPr>
+              <w:jc w:val="center"/>
+            </w:pPr>
+            <w:r>
+              <w:t>0</w:t>
+            </w:r>
+          </w:p>
+        </w:tc>
+        <w:tc>
+          <w:tcPr>
+            <w:tcW w:w="2310" w:type="dxa"/>
+            <w:shd w:val="clear" w:color="auto" w:fill="D3D3D3"/>
+          </w:tcPr>
+          <w:p>
+            <w:pPr>
+              <w:jc w:val="center"/>
+            </w:pPr>
+            <w:r>
+              <w:t>1</w:t>
+            </w:r>
+          </w:p>
+        </w:tc>
+        <w:tc>
+          <w:tcPr>
+            <w:tcW w:w="2310" w:type="dxa"/>
+            <w:shd w:val="clear" w:color="auto" w:fill="D3D3D3"/>
+          </w:tcPr>
+          <w:p>
+            <w:pPr>
+              <w:jc w:val="center"/>
+            </w:pPr>
+          </w:p>
+        </w:tc>
+        <w:tc>
+          <w:tcPr>
+            <w:tcW w:w="2310" w:type="dxa"/>
+            <w:shd w:val="clear" w:color="auto" w:fill="D3D3D3"/>
+          </w:tcPr>
+          <w:p>
+            <w:pPr>
+              <w:jc w:val="center"/>
+            </w:pPr>
+          </w:p>
+        </w:tc>
+        <w:tc>
+          <w:tcPr>
+            <w:tcW w:w="2310" w:type="dxa"/>
+            <w:shd w:val="clear" w:color="auto" w:fill="D3D3D3"/>
+          </w:tcPr>
+          <w:p>
+            <w:pPr>
+              <w:jc w:val="center"/>
+            </w:pPr>
+          </w:p>
+        </w:tc>
+        <w:tc>
+          <w:tcPr>
+            <w:tcW w:w="2310" w:type="dxa"/>
+            <w:shd w:val="clear" w:color="auto" w:fill="D3D3D3"/>
+          </w:tcPr>
+          <w:p>
+            <w:pPr>
+              <w:jc w:val="center"/>
+            </w:pPr>
+            <w:r>
+              <w:t>0</w:t>
+            </w:r>
+          </w:p>
+        </w:tc>
+        <w:tc>
+          <w:tcPr>
+            <w:tcW w:w="2310" w:type="dxa"/>
+            <w:shd w:val="clear" w:color="auto" w:fill="D3D3D3"/>
+          </w:tcPr>
+          <w:p>
+            <w:pPr>
+              <w:jc w:val="center"/>
+            </w:pPr>
+            <w:r>
+              <w:t>0</w:t>
+            </w:r>
           </w:p>
         </w:tc>
       </w:tr>
@@ -2541,122 +2573,140 @@
             <w:pPr>
               <w:jc w:val="center"/>
             </w:pPr>
-          </w:p>
-        </w:tc>
-        <w:tc>
-          <w:tcPr>
-            <w:tcW w:w="2310" w:type="dxa"/>
-          </w:tcPr>
-          <w:p>
-            <w:pPr>
-              <w:jc w:val="center"/>
-            </w:pPr>
-          </w:p>
-        </w:tc>
-        <w:tc>
-          <w:tcPr>
-            <w:tcW w:w="2310" w:type="dxa"/>
-          </w:tcPr>
-          <w:p>
-            <w:pPr>
-              <w:jc w:val="center"/>
-            </w:pPr>
-          </w:p>
-        </w:tc>
-        <w:tc>
-          <w:tcPr>
-            <w:tcW w:w="2310" w:type="dxa"/>
-          </w:tcPr>
-          <w:p>
-            <w:pPr>
-              <w:jc w:val="center"/>
-            </w:pPr>
-          </w:p>
-        </w:tc>
-        <w:tc>
-          <w:tcPr>
-            <w:tcW w:w="2310" w:type="dxa"/>
-          </w:tcPr>
-          <w:p>
-            <w:pPr>
-              <w:jc w:val="center"/>
-            </w:pPr>
-          </w:p>
-        </w:tc>
-        <w:tc>
-          <w:tcPr>
-            <w:tcW w:w="2310" w:type="dxa"/>
-          </w:tcPr>
-          <w:p>
-            <w:pPr>
-              <w:jc w:val="center"/>
-            </w:pPr>
-          </w:p>
-        </w:tc>
-        <w:tc>
-          <w:tcPr>
-            <w:tcW w:w="2310" w:type="dxa"/>
-            <w:shd w:val="clear" w:color="auto" w:fill="D3D3D3"/>
-          </w:tcPr>
-          <w:p>
-            <w:pPr>
-              <w:jc w:val="center"/>
-            </w:pPr>
-          </w:p>
-        </w:tc>
-        <w:tc>
-          <w:tcPr>
-            <w:tcW w:w="2310" w:type="dxa"/>
-            <w:shd w:val="clear" w:color="auto" w:fill="D3D3D3"/>
-          </w:tcPr>
-          <w:p>
-            <w:pPr>
-              <w:jc w:val="center"/>
-            </w:pPr>
-          </w:p>
-        </w:tc>
-        <w:tc>
-          <w:tcPr>
-            <w:tcW w:w="2310" w:type="dxa"/>
-            <w:shd w:val="clear" w:color="auto" w:fill="D3D3D3"/>
-          </w:tcPr>
-          <w:p>
-            <w:pPr>
-              <w:jc w:val="center"/>
-            </w:pPr>
-          </w:p>
-        </w:tc>
-        <w:tc>
-          <w:tcPr>
-            <w:tcW w:w="2310" w:type="dxa"/>
-            <w:shd w:val="clear" w:color="auto" w:fill="D3D3D3"/>
-          </w:tcPr>
-          <w:p>
-            <w:pPr>
-              <w:jc w:val="center"/>
-            </w:pPr>
-          </w:p>
-        </w:tc>
-        <w:tc>
-          <w:tcPr>
-            <w:tcW w:w="2310" w:type="dxa"/>
-            <w:shd w:val="clear" w:color="auto" w:fill="D3D3D3"/>
-          </w:tcPr>
-          <w:p>
-            <w:pPr>
-              <w:jc w:val="center"/>
-            </w:pPr>
-          </w:p>
-        </w:tc>
-        <w:tc>
-          <w:tcPr>
-            <w:tcW w:w="2310" w:type="dxa"/>
-            <w:shd w:val="clear" w:color="auto" w:fill="D3D3D3"/>
-          </w:tcPr>
-          <w:p>
-            <w:pPr>
-              <w:jc w:val="center"/>
-            </w:pPr>
+            <w:r>
+              <w:t>2</w:t>
+            </w:r>
+          </w:p>
+        </w:tc>
+        <w:tc>
+          <w:tcPr>
+            <w:tcW w:w="2310" w:type="dxa"/>
+          </w:tcPr>
+          <w:p>
+            <w:pPr>
+              <w:jc w:val="center"/>
+            </w:pPr>
+          </w:p>
+        </w:tc>
+        <w:tc>
+          <w:tcPr>
+            <w:tcW w:w="2310" w:type="dxa"/>
+          </w:tcPr>
+          <w:p>
+            <w:pPr>
+              <w:jc w:val="center"/>
+            </w:pPr>
+          </w:p>
+        </w:tc>
+        <w:tc>
+          <w:tcPr>
+            <w:tcW w:w="2310" w:type="dxa"/>
+          </w:tcPr>
+          <w:p>
+            <w:pPr>
+              <w:jc w:val="center"/>
+            </w:pPr>
+          </w:p>
+        </w:tc>
+        <w:tc>
+          <w:tcPr>
+            <w:tcW w:w="2310" w:type="dxa"/>
+          </w:tcPr>
+          <w:p>
+            <w:pPr>
+              <w:jc w:val="center"/>
+            </w:pPr>
+            <w:r>
+              <w:t>0</w:t>
+            </w:r>
+          </w:p>
+        </w:tc>
+        <w:tc>
+          <w:tcPr>
+            <w:tcW w:w="2310" w:type="dxa"/>
+          </w:tcPr>
+          <w:p>
+            <w:pPr>
+              <w:jc w:val="center"/>
+            </w:pPr>
+            <w:r>
+              <w:t>0</w:t>
+            </w:r>
+          </w:p>
+        </w:tc>
+        <w:tc>
+          <w:tcPr>
+            <w:tcW w:w="2310" w:type="dxa"/>
+            <w:shd w:val="clear" w:color="auto" w:fill="D3D3D3"/>
+          </w:tcPr>
+          <w:p>
+            <w:pPr>
+              <w:jc w:val="center"/>
+            </w:pPr>
+            <w:r>
+              <w:t>2</w:t>
+            </w:r>
+          </w:p>
+        </w:tc>
+        <w:tc>
+          <w:tcPr>
+            <w:tcW w:w="2310" w:type="dxa"/>
+            <w:shd w:val="clear" w:color="auto" w:fill="D3D3D3"/>
+          </w:tcPr>
+          <w:p>
+            <w:pPr>
+              <w:jc w:val="center"/>
+            </w:pPr>
+          </w:p>
+        </w:tc>
+        <w:tc>
+          <w:tcPr>
+            <w:tcW w:w="2310" w:type="dxa"/>
+            <w:shd w:val="clear" w:color="auto" w:fill="D3D3D3"/>
+          </w:tcPr>
+          <w:p>
+            <w:pPr>
+              <w:jc w:val="center"/>
+            </w:pPr>
+          </w:p>
+        </w:tc>
+        <w:tc>
+          <w:tcPr>
+            <w:tcW w:w="2310" w:type="dxa"/>
+            <w:shd w:val="clear" w:color="auto" w:fill="D3D3D3"/>
+          </w:tcPr>
+          <w:p>
+            <w:pPr>
+              <w:jc w:val="center"/>
+            </w:pPr>
+          </w:p>
+        </w:tc>
+        <w:tc>
+          <w:tcPr>
+            <w:tcW w:w="2310" w:type="dxa"/>
+            <w:shd w:val="clear" w:color="auto" w:fill="D3D3D3"/>
+          </w:tcPr>
+          <w:p>
+            <w:pPr>
+              <w:jc w:val="center"/>
+            </w:pPr>
+            <w:r>
+              <w:t>0</w:t>
+            </w:r>
+          </w:p>
+        </w:tc>
+        <w:tc>
+          <w:tcPr>
+            <w:tcW w:w="2310" w:type="dxa"/>
+            <w:shd w:val="clear" w:color="auto" w:fill="D3D3D3"/>
+          </w:tcPr>
+          <w:p>
+            <w:pPr>
+              <w:jc w:val="center"/>
+            </w:pPr>
+            <w:r>
+              <w:t>0</w:t>
+            </w:r>
           </w:p>
         </w:tc>
       </w:tr>
@@ -2669,122 +2719,140 @@
             <w:pPr>
               <w:jc w:val="center"/>
             </w:pPr>
-          </w:p>
-        </w:tc>
-        <w:tc>
-          <w:tcPr>
-            <w:tcW w:w="2310" w:type="dxa"/>
-          </w:tcPr>
-          <w:p>
-            <w:pPr>
-              <w:jc w:val="center"/>
-            </w:pPr>
-          </w:p>
-        </w:tc>
-        <w:tc>
-          <w:tcPr>
-            <w:tcW w:w="2310" w:type="dxa"/>
-          </w:tcPr>
-          <w:p>
-            <w:pPr>
-              <w:jc w:val="center"/>
-            </w:pPr>
-          </w:p>
-        </w:tc>
-        <w:tc>
-          <w:tcPr>
-            <w:tcW w:w="2310" w:type="dxa"/>
-          </w:tcPr>
-          <w:p>
-            <w:pPr>
-              <w:jc w:val="center"/>
-            </w:pPr>
-          </w:p>
-        </w:tc>
-        <w:tc>
-          <w:tcPr>
-            <w:tcW w:w="2310" w:type="dxa"/>
-          </w:tcPr>
-          <w:p>
-            <w:pPr>
-              <w:jc w:val="center"/>
-            </w:pPr>
-          </w:p>
-        </w:tc>
-        <w:tc>
-          <w:tcPr>
-            <w:tcW w:w="2310" w:type="dxa"/>
-          </w:tcPr>
-          <w:p>
-            <w:pPr>
-              <w:jc w:val="center"/>
-            </w:pPr>
-          </w:p>
-        </w:tc>
-        <w:tc>
-          <w:tcPr>
-            <w:tcW w:w="2310" w:type="dxa"/>
-            <w:shd w:val="clear" w:color="auto" w:fill="D3D3D3"/>
-          </w:tcPr>
-          <w:p>
-            <w:pPr>
-              <w:jc w:val="center"/>
-            </w:pPr>
-          </w:p>
-        </w:tc>
-        <w:tc>
-          <w:tcPr>
-            <w:tcW w:w="2310" w:type="dxa"/>
-            <w:shd w:val="clear" w:color="auto" w:fill="D3D3D3"/>
-          </w:tcPr>
-          <w:p>
-            <w:pPr>
-              <w:jc w:val="center"/>
-            </w:pPr>
-          </w:p>
-        </w:tc>
-        <w:tc>
-          <w:tcPr>
-            <w:tcW w:w="2310" w:type="dxa"/>
-            <w:shd w:val="clear" w:color="auto" w:fill="D3D3D3"/>
-          </w:tcPr>
-          <w:p>
-            <w:pPr>
-              <w:jc w:val="center"/>
-            </w:pPr>
-          </w:p>
-        </w:tc>
-        <w:tc>
-          <w:tcPr>
-            <w:tcW w:w="2310" w:type="dxa"/>
-            <w:shd w:val="clear" w:color="auto" w:fill="D3D3D3"/>
-          </w:tcPr>
-          <w:p>
-            <w:pPr>
-              <w:jc w:val="center"/>
-            </w:pPr>
-          </w:p>
-        </w:tc>
-        <w:tc>
-          <w:tcPr>
-            <w:tcW w:w="2310" w:type="dxa"/>
-            <w:shd w:val="clear" w:color="auto" w:fill="D3D3D3"/>
-          </w:tcPr>
-          <w:p>
-            <w:pPr>
-              <w:jc w:val="center"/>
-            </w:pPr>
-          </w:p>
-        </w:tc>
-        <w:tc>
-          <w:tcPr>
-            <w:tcW w:w="2310" w:type="dxa"/>
-            <w:shd w:val="clear" w:color="auto" w:fill="D3D3D3"/>
-          </w:tcPr>
-          <w:p>
-            <w:pPr>
-              <w:jc w:val="center"/>
-            </w:pPr>
+            <w:r>
+              <w:t>3</w:t>
+            </w:r>
+          </w:p>
+        </w:tc>
+        <w:tc>
+          <w:tcPr>
+            <w:tcW w:w="2310" w:type="dxa"/>
+          </w:tcPr>
+          <w:p>
+            <w:pPr>
+              <w:jc w:val="center"/>
+            </w:pPr>
+          </w:p>
+        </w:tc>
+        <w:tc>
+          <w:tcPr>
+            <w:tcW w:w="2310" w:type="dxa"/>
+          </w:tcPr>
+          <w:p>
+            <w:pPr>
+              <w:jc w:val="center"/>
+            </w:pPr>
+          </w:p>
+        </w:tc>
+        <w:tc>
+          <w:tcPr>
+            <w:tcW w:w="2310" w:type="dxa"/>
+          </w:tcPr>
+          <w:p>
+            <w:pPr>
+              <w:jc w:val="center"/>
+            </w:pPr>
+          </w:p>
+        </w:tc>
+        <w:tc>
+          <w:tcPr>
+            <w:tcW w:w="2310" w:type="dxa"/>
+          </w:tcPr>
+          <w:p>
+            <w:pPr>
+              <w:jc w:val="center"/>
+            </w:pPr>
+            <w:r>
+              <w:t>0</w:t>
+            </w:r>
+          </w:p>
+        </w:tc>
+        <w:tc>
+          <w:tcPr>
+            <w:tcW w:w="2310" w:type="dxa"/>
+          </w:tcPr>
+          <w:p>
+            <w:pPr>
+              <w:jc w:val="center"/>
+            </w:pPr>
+            <w:r>
+              <w:t>0</w:t>
+            </w:r>
+          </w:p>
+        </w:tc>
+        <w:tc>
+          <w:tcPr>
+            <w:tcW w:w="2310" w:type="dxa"/>
+            <w:shd w:val="clear" w:color="auto" w:fill="D3D3D3"/>
+          </w:tcPr>
+          <w:p>
+            <w:pPr>
+              <w:jc w:val="center"/>
+            </w:pPr>
+            <w:r>
+              <w:t>3</w:t>
+            </w:r>
+          </w:p>
+        </w:tc>
+        <w:tc>
+          <w:tcPr>
+            <w:tcW w:w="2310" w:type="dxa"/>
+            <w:shd w:val="clear" w:color="auto" w:fill="D3D3D3"/>
+          </w:tcPr>
+          <w:p>
+            <w:pPr>
+              <w:jc w:val="center"/>
+            </w:pPr>
+          </w:p>
+        </w:tc>
+        <w:tc>
+          <w:tcPr>
+            <w:tcW w:w="2310" w:type="dxa"/>
+            <w:shd w:val="clear" w:color="auto" w:fill="D3D3D3"/>
+          </w:tcPr>
+          <w:p>
+            <w:pPr>
+              <w:jc w:val="center"/>
+            </w:pPr>
+          </w:p>
+        </w:tc>
+        <w:tc>
+          <w:tcPr>
+            <w:tcW w:w="2310" w:type="dxa"/>
+            <w:shd w:val="clear" w:color="auto" w:fill="D3D3D3"/>
+          </w:tcPr>
+          <w:p>
+            <w:pPr>
+              <w:jc w:val="center"/>
+            </w:pPr>
+          </w:p>
+        </w:tc>
+        <w:tc>
+          <w:tcPr>
+            <w:tcW w:w="2310" w:type="dxa"/>
+            <w:shd w:val="clear" w:color="auto" w:fill="D3D3D3"/>
+          </w:tcPr>
+          <w:p>
+            <w:pPr>
+              <w:jc w:val="center"/>
+            </w:pPr>
+            <w:r>
+              <w:t>0</w:t>
+            </w:r>
+          </w:p>
+        </w:tc>
+        <w:tc>
+          <w:tcPr>
+            <w:tcW w:w="2310" w:type="dxa"/>
+            <w:shd w:val="clear" w:color="auto" w:fill="D3D3D3"/>
+          </w:tcPr>
+          <w:p>
+            <w:pPr>
+              <w:jc w:val="center"/>
+            </w:pPr>
+            <w:r>
+              <w:t>0</w:t>
+            </w:r>
           </w:p>
         </w:tc>
       </w:tr>
@@ -2792,127 +2860,80 @@
         <w:tc>
           <w:tcPr>
             <w:tcW w:w="2310" w:type="dxa"/>
-          </w:tcPr>
-          <w:p>
-            <w:pPr>
-              <w:jc w:val="center"/>
-            </w:pPr>
-          </w:p>
-        </w:tc>
-        <w:tc>
-          <w:tcPr>
-            <w:tcW w:w="2310" w:type="dxa"/>
-          </w:tcPr>
-          <w:p>
-            <w:pPr>
-              <w:jc w:val="center"/>
-            </w:pPr>
-          </w:p>
-        </w:tc>
-        <w:tc>
-          <w:tcPr>
-            <w:tcW w:w="2310" w:type="dxa"/>
-          </w:tcPr>
-          <w:p>
-            <w:pPr>
-              <w:jc w:val="center"/>
-            </w:pPr>
-          </w:p>
-        </w:tc>
-        <w:tc>
-          <w:tcPr>
-            <w:tcW w:w="2310" w:type="dxa"/>
-          </w:tcPr>
-          <w:p>
-            <w:pPr>
-              <w:jc w:val="center"/>
-            </w:pPr>
-          </w:p>
-        </w:tc>
-        <w:tc>
-          <w:tcPr>
-            <w:tcW w:w="2310" w:type="dxa"/>
-          </w:tcPr>
-          <w:p>
-            <w:pPr>
-              <w:jc w:val="center"/>
-            </w:pPr>
-          </w:p>
-        </w:tc>
-        <w:tc>
-          <w:tcPr>
-            <w:tcW w:w="2310" w:type="dxa"/>
-          </w:tcPr>
-          <w:p>
-            <w:pPr>
-              <w:jc w:val="center"/>
-            </w:pPr>
-          </w:p>
-        </w:tc>
-        <w:tc>
-          <w:tcPr>
-            <w:tcW w:w="2310" w:type="dxa"/>
-            <w:shd w:val="clear" w:color="auto" w:fill="D3D3D3"/>
-          </w:tcPr>
-          <w:p>
-            <w:pPr>
-              <w:jc w:val="center"/>
-            </w:pPr>
-          </w:p>
-        </w:tc>
-        <w:tc>
-          <w:tcPr>
-            <w:tcW w:w="2310" w:type="dxa"/>
-            <w:shd w:val="clear" w:color="auto" w:fill="D3D3D3"/>
-          </w:tcPr>
-          <w:p>
-            <w:pPr>
-              <w:jc w:val="center"/>
-            </w:pPr>
-          </w:p>
-        </w:tc>
-        <w:tc>
-          <w:tcPr>
-            <w:tcW w:w="2310" w:type="dxa"/>
-            <w:shd w:val="clear" w:color="auto" w:fill="D3D3D3"/>
-          </w:tcPr>
-          <w:p>
-            <w:pPr>
-              <w:jc w:val="center"/>
-            </w:pPr>
-          </w:p>
-        </w:tc>
-        <w:tc>
-          <w:tcPr>
-            <w:tcW w:w="2310" w:type="dxa"/>
-            <w:shd w:val="clear" w:color="auto" w:fill="D3D3D3"/>
-          </w:tcPr>
-          <w:p>
-            <w:pPr>
-              <w:jc w:val="center"/>
-            </w:pPr>
-          </w:p>
-        </w:tc>
-        <w:tc>
-          <w:tcPr>
-            <w:tcW w:w="2310" w:type="dxa"/>
-            <w:shd w:val="clear" w:color="auto" w:fill="D3D3D3"/>
-          </w:tcPr>
-          <w:p>
-            <w:pPr>
-              <w:jc w:val="center"/>
-            </w:pPr>
-          </w:p>
-        </w:tc>
-        <w:tc>
-          <w:tcPr>
-            <w:tcW w:w="2310" w:type="dxa"/>
-            <w:shd w:val="clear" w:color="auto" w:fill="D3D3D3"/>
-          </w:tcPr>
-          <w:p>
-            <w:pPr>
-              <w:jc w:val="center"/>
-            </w:pPr>
+            <w:gridSpan w:val="4"/>
+          </w:tcPr>
+          <w:p>
+            <w:pPr/>
+            <w:r>
+              <w:t>Total</w:t>
+            </w:r>
+          </w:p>
+        </w:tc>
+        <w:tc>
+          <w:tcPr>
+            <w:tcW w:w="2310" w:type="dxa"/>
+          </w:tcPr>
+          <w:p>
+            <w:pPr>
+              <w:jc w:val="center"/>
+            </w:pPr>
+            <w:r>
+              <w:t>0</w:t>
+            </w:r>
+          </w:p>
+        </w:tc>
+        <w:tc>
+          <w:tcPr>
+            <w:tcW w:w="2310" w:type="dxa"/>
+          </w:tcPr>
+          <w:p>
+            <w:pPr>
+              <w:jc w:val="center"/>
+            </w:pPr>
+            <w:r>
+              <w:t>0</w:t>
+            </w:r>
+          </w:p>
+        </w:tc>
+        <w:tc>
+          <w:tcPr>
+            <w:tcW w:w="2310" w:type="dxa"/>
+            <w:shd w:val="clear" w:color="auto" w:fill="D3D3D3"/>
+            <w:gridSpan w:val="4"/>
+          </w:tcPr>
+          <w:p>
+            <w:pPr/>
+            <w:r>
+              <w:t>Total</w:t>
+            </w:r>
+          </w:p>
+        </w:tc>
+        <w:tc>
+          <w:tcPr>
+            <w:tcW w:w="2310" w:type="dxa"/>
+            <w:shd w:val="clear" w:color="auto" w:fill="D3D3D3"/>
+          </w:tcPr>
+          <w:p>
+            <w:pPr>
+              <w:jc w:val="center"/>
+            </w:pPr>
+            <w:r>
+              <w:t>0</w:t>
+            </w:r>
+          </w:p>
+        </w:tc>
+        <w:tc>
+          <w:tcPr>
+            <w:tcW w:w="2310" w:type="dxa"/>
+            <w:shd w:val="clear" w:color="auto" w:fill="D3D3D3"/>
+          </w:tcPr>
+          <w:p>
+            <w:pPr>
+              <w:jc w:val="center"/>
+            </w:pPr>
+            <w:r>
+              <w:t>0</w:t>
+            </w:r>
           </w:p>
         </w:tc>
       </w:tr>
@@ -3122,121 +3143,139 @@
             <w:pPr>
               <w:jc w:val="center"/>
             </w:pPr>
-          </w:p>
-        </w:tc>
-        <w:tc>
-          <w:tcPr>
-            <w:tcW w:w="2310" w:type="dxa"/>
-            <w:shd w:val="clear" w:color="auto" w:fill="D3D3D3"/>
-          </w:tcPr>
-          <w:p>
-            <w:pPr>
-              <w:jc w:val="center"/>
-            </w:pPr>
-          </w:p>
-        </w:tc>
-        <w:tc>
-          <w:tcPr>
-            <w:tcW w:w="2310" w:type="dxa"/>
-            <w:shd w:val="clear" w:color="auto" w:fill="D3D3D3"/>
-          </w:tcPr>
-          <w:p>
-            <w:pPr>
-              <w:jc w:val="center"/>
-            </w:pPr>
-          </w:p>
-        </w:tc>
-        <w:tc>
-          <w:tcPr>
-            <w:tcW w:w="2310" w:type="dxa"/>
-            <w:shd w:val="clear" w:color="auto" w:fill="D3D3D3"/>
-          </w:tcPr>
-          <w:p>
-            <w:pPr>
-              <w:jc w:val="center"/>
-            </w:pPr>
-          </w:p>
-        </w:tc>
-        <w:tc>
-          <w:tcPr>
-            <w:tcW w:w="2310" w:type="dxa"/>
-            <w:shd w:val="clear" w:color="auto" w:fill="D3D3D3"/>
-          </w:tcPr>
-          <w:p>
-            <w:pPr>
-              <w:jc w:val="center"/>
-            </w:pPr>
-          </w:p>
-        </w:tc>
-        <w:tc>
-          <w:tcPr>
-            <w:tcW w:w="2310" w:type="dxa"/>
-            <w:shd w:val="clear" w:color="auto" w:fill="D3D3D3"/>
-          </w:tcPr>
-          <w:p>
-            <w:pPr>
-              <w:jc w:val="center"/>
-            </w:pPr>
-          </w:p>
-        </w:tc>
-        <w:tc>
-          <w:tcPr>
-            <w:tcW w:w="2310" w:type="dxa"/>
-          </w:tcPr>
-          <w:p>
-            <w:pPr>
-              <w:jc w:val="center"/>
-            </w:pPr>
-          </w:p>
-        </w:tc>
-        <w:tc>
-          <w:tcPr>
-            <w:tcW w:w="2310" w:type="dxa"/>
-          </w:tcPr>
-          <w:p>
-            <w:pPr>
-              <w:jc w:val="center"/>
-            </w:pPr>
-          </w:p>
-        </w:tc>
-        <w:tc>
-          <w:tcPr>
-            <w:tcW w:w="2310" w:type="dxa"/>
-          </w:tcPr>
-          <w:p>
-            <w:pPr>
-              <w:jc w:val="center"/>
-            </w:pPr>
-          </w:p>
-        </w:tc>
-        <w:tc>
-          <w:tcPr>
-            <w:tcW w:w="2310" w:type="dxa"/>
-          </w:tcPr>
-          <w:p>
-            <w:pPr>
-              <w:jc w:val="center"/>
-            </w:pPr>
-          </w:p>
-        </w:tc>
-        <w:tc>
-          <w:tcPr>
-            <w:tcW w:w="2310" w:type="dxa"/>
-          </w:tcPr>
-          <w:p>
-            <w:pPr>
-              <w:jc w:val="center"/>
-            </w:pPr>
-          </w:p>
-        </w:tc>
-        <w:tc>
-          <w:tcPr>
-            <w:tcW w:w="2310" w:type="dxa"/>
-          </w:tcPr>
-          <w:p>
-            <w:pPr>
-              <w:jc w:val="center"/>
-            </w:pPr>
+            <w:r>
+              <w:t>1</w:t>
+            </w:r>
+          </w:p>
+        </w:tc>
+        <w:tc>
+          <w:tcPr>
+            <w:tcW w:w="2310" w:type="dxa"/>
+            <w:shd w:val="clear" w:color="auto" w:fill="D3D3D3"/>
+          </w:tcPr>
+          <w:p>
+            <w:pPr>
+              <w:jc w:val="center"/>
+            </w:pPr>
+          </w:p>
+        </w:tc>
+        <w:tc>
+          <w:tcPr>
+            <w:tcW w:w="2310" w:type="dxa"/>
+            <w:shd w:val="clear" w:color="auto" w:fill="D3D3D3"/>
+          </w:tcPr>
+          <w:p>
+            <w:pPr>
+              <w:jc w:val="center"/>
+            </w:pPr>
+          </w:p>
+        </w:tc>
+        <w:tc>
+          <w:tcPr>
+            <w:tcW w:w="2310" w:type="dxa"/>
+            <w:shd w:val="clear" w:color="auto" w:fill="D3D3D3"/>
+          </w:tcPr>
+          <w:p>
+            <w:pPr>
+              <w:jc w:val="center"/>
+            </w:pPr>
+          </w:p>
+        </w:tc>
+        <w:tc>
+          <w:tcPr>
+            <w:tcW w:w="2310" w:type="dxa"/>
+            <w:shd w:val="clear" w:color="auto" w:fill="D3D3D3"/>
+          </w:tcPr>
+          <w:p>
+            <w:pPr>
+              <w:jc w:val="center"/>
+            </w:pPr>
+            <w:r>
+              <w:t>0</w:t>
+            </w:r>
+          </w:p>
+        </w:tc>
+        <w:tc>
+          <w:tcPr>
+            <w:tcW w:w="2310" w:type="dxa"/>
+            <w:shd w:val="clear" w:color="auto" w:fill="D3D3D3"/>
+          </w:tcPr>
+          <w:p>
+            <w:pPr>
+              <w:jc w:val="center"/>
+            </w:pPr>
+            <w:r>
+              <w:t>0</w:t>
+            </w:r>
+          </w:p>
+        </w:tc>
+        <w:tc>
+          <w:tcPr>
+            <w:tcW w:w="2310" w:type="dxa"/>
+          </w:tcPr>
+          <w:p>
+            <w:pPr>
+              <w:jc w:val="center"/>
+            </w:pPr>
+            <w:r>
+              <w:t>1</w:t>
+            </w:r>
+          </w:p>
+        </w:tc>
+        <w:tc>
+          <w:tcPr>
+            <w:tcW w:w="2310" w:type="dxa"/>
+          </w:tcPr>
+          <w:p>
+            <w:pPr>
+              <w:jc w:val="center"/>
+            </w:pPr>
+          </w:p>
+        </w:tc>
+        <w:tc>
+          <w:tcPr>
+            <w:tcW w:w="2310" w:type="dxa"/>
+          </w:tcPr>
+          <w:p>
+            <w:pPr>
+              <w:jc w:val="center"/>
+            </w:pPr>
+          </w:p>
+        </w:tc>
+        <w:tc>
+          <w:tcPr>
+            <w:tcW w:w="2310" w:type="dxa"/>
+          </w:tcPr>
+          <w:p>
+            <w:pPr>
+              <w:jc w:val="center"/>
+            </w:pPr>
+          </w:p>
+        </w:tc>
+        <w:tc>
+          <w:tcPr>
+            <w:tcW w:w="2310" w:type="dxa"/>
+          </w:tcPr>
+          <w:p>
+            <w:pPr>
+              <w:jc w:val="center"/>
+            </w:pPr>
+            <w:r>
+              <w:t>0</w:t>
+            </w:r>
+          </w:p>
+        </w:tc>
+        <w:tc>
+          <w:tcPr>
+            <w:tcW w:w="2310" w:type="dxa"/>
+          </w:tcPr>
+          <w:p>
+            <w:pPr>
+              <w:jc w:val="center"/>
+            </w:pPr>
+            <w:r>
+              <w:t>0</w:t>
+            </w:r>
           </w:p>
         </w:tc>
       </w:tr>
@@ -3250,121 +3289,139 @@
             <w:pPr>
               <w:jc w:val="center"/>
             </w:pPr>
-          </w:p>
-        </w:tc>
-        <w:tc>
-          <w:tcPr>
-            <w:tcW w:w="2310" w:type="dxa"/>
-            <w:shd w:val="clear" w:color="auto" w:fill="D3D3D3"/>
-          </w:tcPr>
-          <w:p>
-            <w:pPr>
-              <w:jc w:val="center"/>
-            </w:pPr>
-          </w:p>
-        </w:tc>
-        <w:tc>
-          <w:tcPr>
-            <w:tcW w:w="2310" w:type="dxa"/>
-            <w:shd w:val="clear" w:color="auto" w:fill="D3D3D3"/>
-          </w:tcPr>
-          <w:p>
-            <w:pPr>
-              <w:jc w:val="center"/>
-            </w:pPr>
-          </w:p>
-        </w:tc>
-        <w:tc>
-          <w:tcPr>
-            <w:tcW w:w="2310" w:type="dxa"/>
-            <w:shd w:val="clear" w:color="auto" w:fill="D3D3D3"/>
-          </w:tcPr>
-          <w:p>
-            <w:pPr>
-              <w:jc w:val="center"/>
-            </w:pPr>
-          </w:p>
-        </w:tc>
-        <w:tc>
-          <w:tcPr>
-            <w:tcW w:w="2310" w:type="dxa"/>
-            <w:shd w:val="clear" w:color="auto" w:fill="D3D3D3"/>
-          </w:tcPr>
-          <w:p>
-            <w:pPr>
-              <w:jc w:val="center"/>
-            </w:pPr>
-          </w:p>
-        </w:tc>
-        <w:tc>
-          <w:tcPr>
-            <w:tcW w:w="2310" w:type="dxa"/>
-            <w:shd w:val="clear" w:color="auto" w:fill="D3D3D3"/>
-          </w:tcPr>
-          <w:p>
-            <w:pPr>
-              <w:jc w:val="center"/>
-            </w:pPr>
-          </w:p>
-        </w:tc>
-        <w:tc>
-          <w:tcPr>
-            <w:tcW w:w="2310" w:type="dxa"/>
-          </w:tcPr>
-          <w:p>
-            <w:pPr>
-              <w:jc w:val="center"/>
-            </w:pPr>
-          </w:p>
-        </w:tc>
-        <w:tc>
-          <w:tcPr>
-            <w:tcW w:w="2310" w:type="dxa"/>
-          </w:tcPr>
-          <w:p>
-            <w:pPr>
-              <w:jc w:val="center"/>
-            </w:pPr>
-          </w:p>
-        </w:tc>
-        <w:tc>
-          <w:tcPr>
-            <w:tcW w:w="2310" w:type="dxa"/>
-          </w:tcPr>
-          <w:p>
-            <w:pPr>
-              <w:jc w:val="center"/>
-            </w:pPr>
-          </w:p>
-        </w:tc>
-        <w:tc>
-          <w:tcPr>
-            <w:tcW w:w="2310" w:type="dxa"/>
-          </w:tcPr>
-          <w:p>
-            <w:pPr>
-              <w:jc w:val="center"/>
-            </w:pPr>
-          </w:p>
-        </w:tc>
-        <w:tc>
-          <w:tcPr>
-            <w:tcW w:w="2310" w:type="dxa"/>
-          </w:tcPr>
-          <w:p>
-            <w:pPr>
-              <w:jc w:val="center"/>
-            </w:pPr>
-          </w:p>
-        </w:tc>
-        <w:tc>
-          <w:tcPr>
-            <w:tcW w:w="2310" w:type="dxa"/>
-          </w:tcPr>
-          <w:p>
-            <w:pPr>
-              <w:jc w:val="center"/>
-            </w:pPr>
+            <w:r>
+              <w:t>2</w:t>
+            </w:r>
+          </w:p>
+        </w:tc>
+        <w:tc>
+          <w:tcPr>
+            <w:tcW w:w="2310" w:type="dxa"/>
+            <w:shd w:val="clear" w:color="auto" w:fill="D3D3D3"/>
+          </w:tcPr>
+          <w:p>
+            <w:pPr>
+              <w:jc w:val="center"/>
+            </w:pPr>
+          </w:p>
+        </w:tc>
+        <w:tc>
+          <w:tcPr>
+            <w:tcW w:w="2310" w:type="dxa"/>
+            <w:shd w:val="clear" w:color="auto" w:fill="D3D3D3"/>
+          </w:tcPr>
+          <w:p>
+            <w:pPr>
+              <w:jc w:val="center"/>
+            </w:pPr>
+          </w:p>
+        </w:tc>
+        <w:tc>
+          <w:tcPr>
+            <w:tcW w:w="2310" w:type="dxa"/>
+            <w:shd w:val="clear" w:color="auto" w:fill="D3D3D3"/>
+          </w:tcPr>
+          <w:p>
+            <w:pPr>
+              <w:jc w:val="center"/>
+            </w:pPr>
+          </w:p>
+        </w:tc>
+        <w:tc>
+          <w:tcPr>
+            <w:tcW w:w="2310" w:type="dxa"/>
+            <w:shd w:val="clear" w:color="auto" w:fill="D3D3D3"/>
+          </w:tcPr>
+          <w:p>
+            <w:pPr>
+              <w:jc w:val="center"/>
+            </w:pPr>
+            <w:r>
+              <w:t>0</w:t>
+            </w:r>
+          </w:p>
+        </w:tc>
+        <w:tc>
+          <w:tcPr>
+            <w:tcW w:w="2310" w:type="dxa"/>
+            <w:shd w:val="clear" w:color="auto" w:fill="D3D3D3"/>
+          </w:tcPr>
+          <w:p>
+            <w:pPr>
+              <w:jc w:val="center"/>
+            </w:pPr>
+            <w:r>
+              <w:t>0</w:t>
+            </w:r>
+          </w:p>
+        </w:tc>
+        <w:tc>
+          <w:tcPr>
+            <w:tcW w:w="2310" w:type="dxa"/>
+          </w:tcPr>
+          <w:p>
+            <w:pPr>
+              <w:jc w:val="center"/>
+            </w:pPr>
+            <w:r>
+              <w:t>2</w:t>
+            </w:r>
+          </w:p>
+        </w:tc>
+        <w:tc>
+          <w:tcPr>
+            <w:tcW w:w="2310" w:type="dxa"/>
+          </w:tcPr>
+          <w:p>
+            <w:pPr>
+              <w:jc w:val="center"/>
+            </w:pPr>
+          </w:p>
+        </w:tc>
+        <w:tc>
+          <w:tcPr>
+            <w:tcW w:w="2310" w:type="dxa"/>
+          </w:tcPr>
+          <w:p>
+            <w:pPr>
+              <w:jc w:val="center"/>
+            </w:pPr>
+          </w:p>
+        </w:tc>
+        <w:tc>
+          <w:tcPr>
+            <w:tcW w:w="2310" w:type="dxa"/>
+          </w:tcPr>
+          <w:p>
+            <w:pPr>
+              <w:jc w:val="center"/>
+            </w:pPr>
+          </w:p>
+        </w:tc>
+        <w:tc>
+          <w:tcPr>
+            <w:tcW w:w="2310" w:type="dxa"/>
+          </w:tcPr>
+          <w:p>
+            <w:pPr>
+              <w:jc w:val="center"/>
+            </w:pPr>
+            <w:r>
+              <w:t>0</w:t>
+            </w:r>
+          </w:p>
+        </w:tc>
+        <w:tc>
+          <w:tcPr>
+            <w:tcW w:w="2310" w:type="dxa"/>
+          </w:tcPr>
+          <w:p>
+            <w:pPr>
+              <w:jc w:val="center"/>
+            </w:pPr>
+            <w:r>
+              <w:t>0</w:t>
+            </w:r>
           </w:p>
         </w:tc>
       </w:tr>
@@ -3373,126 +3430,79 @@
           <w:tcPr>
             <w:tcW w:w="2310" w:type="dxa"/>
             <w:shd w:val="clear" w:color="auto" w:fill="D3D3D3"/>
-          </w:tcPr>
-          <w:p>
-            <w:pPr>
-              <w:jc w:val="center"/>
-            </w:pPr>
-          </w:p>
-        </w:tc>
-        <w:tc>
-          <w:tcPr>
-            <w:tcW w:w="2310" w:type="dxa"/>
-            <w:shd w:val="clear" w:color="auto" w:fill="D3D3D3"/>
-          </w:tcPr>
-          <w:p>
-            <w:pPr>
-              <w:jc w:val="center"/>
-            </w:pPr>
-          </w:p>
-        </w:tc>
-        <w:tc>
-          <w:tcPr>
-            <w:tcW w:w="2310" w:type="dxa"/>
-            <w:shd w:val="clear" w:color="auto" w:fill="D3D3D3"/>
-          </w:tcPr>
-          <w:p>
-            <w:pPr>
-              <w:jc w:val="center"/>
-            </w:pPr>
-          </w:p>
-        </w:tc>
-        <w:tc>
-          <w:tcPr>
-            <w:tcW w:w="2310" w:type="dxa"/>
-            <w:shd w:val="clear" w:color="auto" w:fill="D3D3D3"/>
-          </w:tcPr>
-          <w:p>
-            <w:pPr>
-              <w:jc w:val="center"/>
-            </w:pPr>
-          </w:p>
-        </w:tc>
-        <w:tc>
-          <w:tcPr>
-            <w:tcW w:w="2310" w:type="dxa"/>
-            <w:shd w:val="clear" w:color="auto" w:fill="D3D3D3"/>
-          </w:tcPr>
-          <w:p>
-            <w:pPr>
-              <w:jc w:val="center"/>
-            </w:pPr>
-          </w:p>
-        </w:tc>
-        <w:tc>
-          <w:tcPr>
-            <w:tcW w:w="2310" w:type="dxa"/>
-            <w:shd w:val="clear" w:color="auto" w:fill="D3D3D3"/>
-          </w:tcPr>
-          <w:p>
-            <w:pPr>
-              <w:jc w:val="center"/>
-            </w:pPr>
-          </w:p>
-        </w:tc>
-        <w:tc>
-          <w:tcPr>
-            <w:tcW w:w="2310" w:type="dxa"/>
-          </w:tcPr>
-          <w:p>
-            <w:pPr>
-              <w:jc w:val="center"/>
-            </w:pPr>
-          </w:p>
-        </w:tc>
-        <w:tc>
-          <w:tcPr>
-            <w:tcW w:w="2310" w:type="dxa"/>
-          </w:tcPr>
-          <w:p>
-            <w:pPr>
-              <w:jc w:val="center"/>
-            </w:pPr>
-          </w:p>
-        </w:tc>
-        <w:tc>
-          <w:tcPr>
-            <w:tcW w:w="2310" w:type="dxa"/>
-          </w:tcPr>
-          <w:p>
-            <w:pPr>
-              <w:jc w:val="center"/>
-            </w:pPr>
-          </w:p>
-        </w:tc>
-        <w:tc>
-          <w:tcPr>
-            <w:tcW w:w="2310" w:type="dxa"/>
-          </w:tcPr>
-          <w:p>
-            <w:pPr>
-              <w:jc w:val="center"/>
-            </w:pPr>
-          </w:p>
-        </w:tc>
-        <w:tc>
-          <w:tcPr>
-            <w:tcW w:w="2310" w:type="dxa"/>
-          </w:tcPr>
-          <w:p>
-            <w:pPr>
-              <w:jc w:val="center"/>
-            </w:pPr>
-          </w:p>
-        </w:tc>
-        <w:tc>
-          <w:tcPr>
-            <w:tcW w:w="2310" w:type="dxa"/>
-          </w:tcPr>
-          <w:p>
-            <w:pPr>
-              <w:jc w:val="center"/>
-            </w:pPr>
+            <w:gridSpan w:val="4"/>
+          </w:tcPr>
+          <w:p>
+            <w:pPr/>
+            <w:r>
+              <w:t>Total</w:t>
+            </w:r>
+          </w:p>
+        </w:tc>
+        <w:tc>
+          <w:tcPr>
+            <w:tcW w:w="2310" w:type="dxa"/>
+            <w:shd w:val="clear" w:color="auto" w:fill="D3D3D3"/>
+          </w:tcPr>
+          <w:p>
+            <w:pPr>
+              <w:jc w:val="center"/>
+            </w:pPr>
+            <w:r>
+              <w:t>0</w:t>
+            </w:r>
+          </w:p>
+        </w:tc>
+        <w:tc>
+          <w:tcPr>
+            <w:tcW w:w="2310" w:type="dxa"/>
+            <w:shd w:val="clear" w:color="auto" w:fill="D3D3D3"/>
+          </w:tcPr>
+          <w:p>
+            <w:pPr>
+              <w:jc w:val="center"/>
+            </w:pPr>
+            <w:r>
+              <w:t>0</w:t>
+            </w:r>
+          </w:p>
+        </w:tc>
+        <w:tc>
+          <w:tcPr>
+            <w:tcW w:w="2310" w:type="dxa"/>
+            <w:gridSpan w:val="4"/>
+          </w:tcPr>
+          <w:p>
+            <w:pPr/>
+            <w:r>
+              <w:t>Total</w:t>
+            </w:r>
+          </w:p>
+        </w:tc>
+        <w:tc>
+          <w:tcPr>
+            <w:tcW w:w="2310" w:type="dxa"/>
+          </w:tcPr>
+          <w:p>
+            <w:pPr>
+              <w:jc w:val="center"/>
+            </w:pPr>
+            <w:r>
+              <w:t>0</w:t>
+            </w:r>
+          </w:p>
+        </w:tc>
+        <w:tc>
+          <w:tcPr>
+            <w:tcW w:w="2310" w:type="dxa"/>
+          </w:tcPr>
+          <w:p>
+            <w:pPr>
+              <w:jc w:val="center"/>
+            </w:pPr>
+            <w:r>
+              <w:t>0</w:t>
+            </w:r>
           </w:p>
         </w:tc>
       </w:tr>
@@ -3701,122 +3711,140 @@
             <w:pPr>
               <w:jc w:val="center"/>
             </w:pPr>
-          </w:p>
-        </w:tc>
-        <w:tc>
-          <w:tcPr>
-            <w:tcW w:w="2310" w:type="dxa"/>
-          </w:tcPr>
-          <w:p>
-            <w:pPr>
-              <w:jc w:val="center"/>
-            </w:pPr>
-          </w:p>
-        </w:tc>
-        <w:tc>
-          <w:tcPr>
-            <w:tcW w:w="2310" w:type="dxa"/>
-          </w:tcPr>
-          <w:p>
-            <w:pPr>
-              <w:jc w:val="center"/>
-            </w:pPr>
-          </w:p>
-        </w:tc>
-        <w:tc>
-          <w:tcPr>
-            <w:tcW w:w="2310" w:type="dxa"/>
-          </w:tcPr>
-          <w:p>
-            <w:pPr>
-              <w:jc w:val="center"/>
-            </w:pPr>
-          </w:p>
-        </w:tc>
-        <w:tc>
-          <w:tcPr>
-            <w:tcW w:w="2310" w:type="dxa"/>
-          </w:tcPr>
-          <w:p>
-            <w:pPr>
-              <w:jc w:val="center"/>
-            </w:pPr>
-          </w:p>
-        </w:tc>
-        <w:tc>
-          <w:tcPr>
-            <w:tcW w:w="2310" w:type="dxa"/>
-          </w:tcPr>
-          <w:p>
-            <w:pPr>
-              <w:jc w:val="center"/>
-            </w:pPr>
-          </w:p>
-        </w:tc>
-        <w:tc>
-          <w:tcPr>
-            <w:tcW w:w="2310" w:type="dxa"/>
-            <w:shd w:val="clear" w:color="auto" w:fill="D3D3D3"/>
-          </w:tcPr>
-          <w:p>
-            <w:pPr>
-              <w:jc w:val="center"/>
-            </w:pPr>
-          </w:p>
-        </w:tc>
-        <w:tc>
-          <w:tcPr>
-            <w:tcW w:w="2310" w:type="dxa"/>
-            <w:shd w:val="clear" w:color="auto" w:fill="D3D3D3"/>
-          </w:tcPr>
-          <w:p>
-            <w:pPr>
-              <w:jc w:val="center"/>
-            </w:pPr>
-          </w:p>
-        </w:tc>
-        <w:tc>
-          <w:tcPr>
-            <w:tcW w:w="2310" w:type="dxa"/>
-            <w:shd w:val="clear" w:color="auto" w:fill="D3D3D3"/>
-          </w:tcPr>
-          <w:p>
-            <w:pPr>
-              <w:jc w:val="center"/>
-            </w:pPr>
-          </w:p>
-        </w:tc>
-        <w:tc>
-          <w:tcPr>
-            <w:tcW w:w="2310" w:type="dxa"/>
-            <w:shd w:val="clear" w:color="auto" w:fill="D3D3D3"/>
-          </w:tcPr>
-          <w:p>
-            <w:pPr>
-              <w:jc w:val="center"/>
-            </w:pPr>
-          </w:p>
-        </w:tc>
-        <w:tc>
-          <w:tcPr>
-            <w:tcW w:w="2310" w:type="dxa"/>
-            <w:shd w:val="clear" w:color="auto" w:fill="D3D3D3"/>
-          </w:tcPr>
-          <w:p>
-            <w:pPr>
-              <w:jc w:val="center"/>
-            </w:pPr>
-          </w:p>
-        </w:tc>
-        <w:tc>
-          <w:tcPr>
-            <w:tcW w:w="2310" w:type="dxa"/>
-            <w:shd w:val="clear" w:color="auto" w:fill="D3D3D3"/>
-          </w:tcPr>
-          <w:p>
-            <w:pPr>
-              <w:jc w:val="center"/>
-            </w:pPr>
+            <w:r>
+              <w:t>1</w:t>
+            </w:r>
+          </w:p>
+        </w:tc>
+        <w:tc>
+          <w:tcPr>
+            <w:tcW w:w="2310" w:type="dxa"/>
+          </w:tcPr>
+          <w:p>
+            <w:pPr>
+              <w:jc w:val="center"/>
+            </w:pPr>
+          </w:p>
+        </w:tc>
+        <w:tc>
+          <w:tcPr>
+            <w:tcW w:w="2310" w:type="dxa"/>
+          </w:tcPr>
+          <w:p>
+            <w:pPr>
+              <w:jc w:val="center"/>
+            </w:pPr>
+          </w:p>
+        </w:tc>
+        <w:tc>
+          <w:tcPr>
+            <w:tcW w:w="2310" w:type="dxa"/>
+          </w:tcPr>
+          <w:p>
+            <w:pPr>
+              <w:jc w:val="center"/>
+            </w:pPr>
+          </w:p>
+        </w:tc>
+        <w:tc>
+          <w:tcPr>
+            <w:tcW w:w="2310" w:type="dxa"/>
+          </w:tcPr>
+          <w:p>
+            <w:pPr>
+              <w:jc w:val="center"/>
+            </w:pPr>
+            <w:r>
+              <w:t>0</w:t>
+            </w:r>
+          </w:p>
+        </w:tc>
+        <w:tc>
+          <w:tcPr>
+            <w:tcW w:w="2310" w:type="dxa"/>
+          </w:tcPr>
+          <w:p>
+            <w:pPr>
+              <w:jc w:val="center"/>
+            </w:pPr>
+            <w:r>
+              <w:t>0</w:t>
+            </w:r>
+          </w:p>
+        </w:tc>
+        <w:tc>
+          <w:tcPr>
+            <w:tcW w:w="2310" w:type="dxa"/>
+            <w:shd w:val="clear" w:color="auto" w:fill="D3D3D3"/>
+          </w:tcPr>
+          <w:p>
+            <w:pPr>
+              <w:jc w:val="center"/>
+            </w:pPr>
+            <w:r>
+              <w:t>1</w:t>
+            </w:r>
+          </w:p>
+        </w:tc>
+        <w:tc>
+          <w:tcPr>
+            <w:tcW w:w="2310" w:type="dxa"/>
+            <w:shd w:val="clear" w:color="auto" w:fill="D3D3D3"/>
+          </w:tcPr>
+          <w:p>
+            <w:pPr>
+              <w:jc w:val="center"/>
+            </w:pPr>
+          </w:p>
+        </w:tc>
+        <w:tc>
+          <w:tcPr>
+            <w:tcW w:w="2310" w:type="dxa"/>
+            <w:shd w:val="clear" w:color="auto" w:fill="D3D3D3"/>
+          </w:tcPr>
+          <w:p>
+            <w:pPr>
+              <w:jc w:val="center"/>
+            </w:pPr>
+          </w:p>
+        </w:tc>
+        <w:tc>
+          <w:tcPr>
+            <w:tcW w:w="2310" w:type="dxa"/>
+            <w:shd w:val="clear" w:color="auto" w:fill="D3D3D3"/>
+          </w:tcPr>
+          <w:p>
+            <w:pPr>
+              <w:jc w:val="center"/>
+            </w:pPr>
+          </w:p>
+        </w:tc>
+        <w:tc>
+          <w:tcPr>
+            <w:tcW w:w="2310" w:type="dxa"/>
+            <w:shd w:val="clear" w:color="auto" w:fill="D3D3D3"/>
+          </w:tcPr>
+          <w:p>
+            <w:pPr>
+              <w:jc w:val="center"/>
+            </w:pPr>
+            <w:r>
+              <w:t>0</w:t>
+            </w:r>
+          </w:p>
+        </w:tc>
+        <w:tc>
+          <w:tcPr>
+            <w:tcW w:w="2310" w:type="dxa"/>
+            <w:shd w:val="clear" w:color="auto" w:fill="D3D3D3"/>
+          </w:tcPr>
+          <w:p>
+            <w:pPr>
+              <w:jc w:val="center"/>
+            </w:pPr>
+            <w:r>
+              <w:t>0</w:t>
+            </w:r>
           </w:p>
         </w:tc>
       </w:tr>
@@ -3829,122 +3857,140 @@
             <w:pPr>
               <w:jc w:val="center"/>
             </w:pPr>
-          </w:p>
-        </w:tc>
-        <w:tc>
-          <w:tcPr>
-            <w:tcW w:w="2310" w:type="dxa"/>
-          </w:tcPr>
-          <w:p>
-            <w:pPr>
-              <w:jc w:val="center"/>
-            </w:pPr>
-          </w:p>
-        </w:tc>
-        <w:tc>
-          <w:tcPr>
-            <w:tcW w:w="2310" w:type="dxa"/>
-          </w:tcPr>
-          <w:p>
-            <w:pPr>
-              <w:jc w:val="center"/>
-            </w:pPr>
-          </w:p>
-        </w:tc>
-        <w:tc>
-          <w:tcPr>
-            <w:tcW w:w="2310" w:type="dxa"/>
-          </w:tcPr>
-          <w:p>
-            <w:pPr>
-              <w:jc w:val="center"/>
-            </w:pPr>
-          </w:p>
-        </w:tc>
-        <w:tc>
-          <w:tcPr>
-            <w:tcW w:w="2310" w:type="dxa"/>
-          </w:tcPr>
-          <w:p>
-            <w:pPr>
-              <w:jc w:val="center"/>
-            </w:pPr>
-          </w:p>
-        </w:tc>
-        <w:tc>
-          <w:tcPr>
-            <w:tcW w:w="2310" w:type="dxa"/>
-          </w:tcPr>
-          <w:p>
-            <w:pPr>
-              <w:jc w:val="center"/>
-            </w:pPr>
-          </w:p>
-        </w:tc>
-        <w:tc>
-          <w:tcPr>
-            <w:tcW w:w="2310" w:type="dxa"/>
-            <w:shd w:val="clear" w:color="auto" w:fill="D3D3D3"/>
-          </w:tcPr>
-          <w:p>
-            <w:pPr>
-              <w:jc w:val="center"/>
-            </w:pPr>
-          </w:p>
-        </w:tc>
-        <w:tc>
-          <w:tcPr>
-            <w:tcW w:w="2310" w:type="dxa"/>
-            <w:shd w:val="clear" w:color="auto" w:fill="D3D3D3"/>
-          </w:tcPr>
-          <w:p>
-            <w:pPr>
-              <w:jc w:val="center"/>
-            </w:pPr>
-          </w:p>
-        </w:tc>
-        <w:tc>
-          <w:tcPr>
-            <w:tcW w:w="2310" w:type="dxa"/>
-            <w:shd w:val="clear" w:color="auto" w:fill="D3D3D3"/>
-          </w:tcPr>
-          <w:p>
-            <w:pPr>
-              <w:jc w:val="center"/>
-            </w:pPr>
-          </w:p>
-        </w:tc>
-        <w:tc>
-          <w:tcPr>
-            <w:tcW w:w="2310" w:type="dxa"/>
-            <w:shd w:val="clear" w:color="auto" w:fill="D3D3D3"/>
-          </w:tcPr>
-          <w:p>
-            <w:pPr>
-              <w:jc w:val="center"/>
-            </w:pPr>
-          </w:p>
-        </w:tc>
-        <w:tc>
-          <w:tcPr>
-            <w:tcW w:w="2310" w:type="dxa"/>
-            <w:shd w:val="clear" w:color="auto" w:fill="D3D3D3"/>
-          </w:tcPr>
-          <w:p>
-            <w:pPr>
-              <w:jc w:val="center"/>
-            </w:pPr>
-          </w:p>
-        </w:tc>
-        <w:tc>
-          <w:tcPr>
-            <w:tcW w:w="2310" w:type="dxa"/>
-            <w:shd w:val="clear" w:color="auto" w:fill="D3D3D3"/>
-          </w:tcPr>
-          <w:p>
-            <w:pPr>
-              <w:jc w:val="center"/>
-            </w:pPr>
+            <w:r>
+              <w:t>2</w:t>
+            </w:r>
+          </w:p>
+        </w:tc>
+        <w:tc>
+          <w:tcPr>
+            <w:tcW w:w="2310" w:type="dxa"/>
+          </w:tcPr>
+          <w:p>
+            <w:pPr>
+              <w:jc w:val="center"/>
+            </w:pPr>
+          </w:p>
+        </w:tc>
+        <w:tc>
+          <w:tcPr>
+            <w:tcW w:w="2310" w:type="dxa"/>
+          </w:tcPr>
+          <w:p>
+            <w:pPr>
+              <w:jc w:val="center"/>
+            </w:pPr>
+          </w:p>
+        </w:tc>
+        <w:tc>
+          <w:tcPr>
+            <w:tcW w:w="2310" w:type="dxa"/>
+          </w:tcPr>
+          <w:p>
+            <w:pPr>
+              <w:jc w:val="center"/>
+            </w:pPr>
+          </w:p>
+        </w:tc>
+        <w:tc>
+          <w:tcPr>
+            <w:tcW w:w="2310" w:type="dxa"/>
+          </w:tcPr>
+          <w:p>
+            <w:pPr>
+              <w:jc w:val="center"/>
+            </w:pPr>
+            <w:r>
+              <w:t>0</w:t>
+            </w:r>
+          </w:p>
+        </w:tc>
+        <w:tc>
+          <w:tcPr>
+            <w:tcW w:w="2310" w:type="dxa"/>
+          </w:tcPr>
+          <w:p>
+            <w:pPr>
+              <w:jc w:val="center"/>
+            </w:pPr>
+            <w:r>
+              <w:t>0</w:t>
+            </w:r>
+          </w:p>
+        </w:tc>
+        <w:tc>
+          <w:tcPr>
+            <w:tcW w:w="2310" w:type="dxa"/>
+            <w:shd w:val="clear" w:color="auto" w:fill="D3D3D3"/>
+          </w:tcPr>
+          <w:p>
+            <w:pPr>
+              <w:jc w:val="center"/>
+            </w:pPr>
+            <w:r>
+              <w:t>2</w:t>
+            </w:r>
+          </w:p>
+        </w:tc>
+        <w:tc>
+          <w:tcPr>
+            <w:tcW w:w="2310" w:type="dxa"/>
+            <w:shd w:val="clear" w:color="auto" w:fill="D3D3D3"/>
+          </w:tcPr>
+          <w:p>
+            <w:pPr>
+              <w:jc w:val="center"/>
+            </w:pPr>
+          </w:p>
+        </w:tc>
+        <w:tc>
+          <w:tcPr>
+            <w:tcW w:w="2310" w:type="dxa"/>
+            <w:shd w:val="clear" w:color="auto" w:fill="D3D3D3"/>
+          </w:tcPr>
+          <w:p>
+            <w:pPr>
+              <w:jc w:val="center"/>
+            </w:pPr>
+          </w:p>
+        </w:tc>
+        <w:tc>
+          <w:tcPr>
+            <w:tcW w:w="2310" w:type="dxa"/>
+            <w:shd w:val="clear" w:color="auto" w:fill="D3D3D3"/>
+          </w:tcPr>
+          <w:p>
+            <w:pPr>
+              <w:jc w:val="center"/>
+            </w:pPr>
+          </w:p>
+        </w:tc>
+        <w:tc>
+          <w:tcPr>
+            <w:tcW w:w="2310" w:type="dxa"/>
+            <w:shd w:val="clear" w:color="auto" w:fill="D3D3D3"/>
+          </w:tcPr>
+          <w:p>
+            <w:pPr>
+              <w:jc w:val="center"/>
+            </w:pPr>
+            <w:r>
+              <w:t>0</w:t>
+            </w:r>
+          </w:p>
+        </w:tc>
+        <w:tc>
+          <w:tcPr>
+            <w:tcW w:w="2310" w:type="dxa"/>
+            <w:shd w:val="clear" w:color="auto" w:fill="D3D3D3"/>
+          </w:tcPr>
+          <w:p>
+            <w:pPr>
+              <w:jc w:val="center"/>
+            </w:pPr>
+            <w:r>
+              <w:t>0</w:t>
+            </w:r>
           </w:p>
         </w:tc>
       </w:tr>
@@ -3952,127 +3998,114 @@
         <w:tc>
           <w:tcPr>
             <w:tcW w:w="2310" w:type="dxa"/>
-          </w:tcPr>
-          <w:p>
-            <w:pPr>
-              <w:jc w:val="center"/>
-            </w:pPr>
-          </w:p>
-        </w:tc>
-        <w:tc>
-          <w:tcPr>
-            <w:tcW w:w="2310" w:type="dxa"/>
-          </w:tcPr>
-          <w:p>
-            <w:pPr>
-              <w:jc w:val="center"/>
-            </w:pPr>
-          </w:p>
-        </w:tc>
-        <w:tc>
-          <w:tcPr>
-            <w:tcW w:w="2310" w:type="dxa"/>
-          </w:tcPr>
-          <w:p>
-            <w:pPr>
-              <w:jc w:val="center"/>
-            </w:pPr>
-          </w:p>
-        </w:tc>
-        <w:tc>
-          <w:tcPr>
-            <w:tcW w:w="2310" w:type="dxa"/>
-          </w:tcPr>
-          <w:p>
-            <w:pPr>
-              <w:jc w:val="center"/>
-            </w:pPr>
-          </w:p>
-        </w:tc>
-        <w:tc>
-          <w:tcPr>
-            <w:tcW w:w="2310" w:type="dxa"/>
-          </w:tcPr>
-          <w:p>
-            <w:pPr>
-              <w:jc w:val="center"/>
-            </w:pPr>
-          </w:p>
-        </w:tc>
-        <w:tc>
-          <w:tcPr>
-            <w:tcW w:w="2310" w:type="dxa"/>
-          </w:tcPr>
-          <w:p>
-            <w:pPr>
-              <w:jc w:val="center"/>
-            </w:pPr>
-          </w:p>
-        </w:tc>
-        <w:tc>
-          <w:tcPr>
-            <w:tcW w:w="2310" w:type="dxa"/>
-            <w:shd w:val="clear" w:color="auto" w:fill="D3D3D3"/>
-          </w:tcPr>
-          <w:p>
-            <w:pPr>
-              <w:jc w:val="center"/>
-            </w:pPr>
-          </w:p>
-        </w:tc>
-        <w:tc>
-          <w:tcPr>
-            <w:tcW w:w="2310" w:type="dxa"/>
-            <w:shd w:val="clear" w:color="auto" w:fill="D3D3D3"/>
-          </w:tcPr>
-          <w:p>
-            <w:pPr>
-              <w:jc w:val="center"/>
-            </w:pPr>
-          </w:p>
-        </w:tc>
-        <w:tc>
-          <w:tcPr>
-            <w:tcW w:w="2310" w:type="dxa"/>
-            <w:shd w:val="clear" w:color="auto" w:fill="D3D3D3"/>
-          </w:tcPr>
-          <w:p>
-            <w:pPr>
-              <w:jc w:val="center"/>
-            </w:pPr>
-          </w:p>
-        </w:tc>
-        <w:tc>
-          <w:tcPr>
-            <w:tcW w:w="2310" w:type="dxa"/>
-            <w:shd w:val="clear" w:color="auto" w:fill="D3D3D3"/>
-          </w:tcPr>
-          <w:p>
-            <w:pPr>
-              <w:jc w:val="center"/>
-            </w:pPr>
-          </w:p>
-        </w:tc>
-        <w:tc>
-          <w:tcPr>
-            <w:tcW w:w="2310" w:type="dxa"/>
-            <w:shd w:val="clear" w:color="auto" w:fill="D3D3D3"/>
-          </w:tcPr>
-          <w:p>
-            <w:pPr>
-              <w:jc w:val="center"/>
-            </w:pPr>
-          </w:p>
-        </w:tc>
-        <w:tc>
-          <w:tcPr>
-            <w:tcW w:w="2310" w:type="dxa"/>
-            <w:shd w:val="clear" w:color="auto" w:fill="D3D3D3"/>
-          </w:tcPr>
-          <w:p>
-            <w:pPr>
-              <w:jc w:val="center"/>
-            </w:pPr>
+            <w:gridSpan w:val="4"/>
+          </w:tcPr>
+          <w:p>
+            <w:pPr/>
+            <w:r>
+              <w:t>Total</w:t>
+            </w:r>
+          </w:p>
+        </w:tc>
+        <w:tc>
+          <w:tcPr>
+            <w:tcW w:w="2310" w:type="dxa"/>
+          </w:tcPr>
+          <w:p>
+            <w:pPr>
+              <w:jc w:val="center"/>
+            </w:pPr>
+            <w:r>
+              <w:t>0</w:t>
+            </w:r>
+          </w:p>
+        </w:tc>
+        <w:tc>
+          <w:tcPr>
+            <w:tcW w:w="2310" w:type="dxa"/>
+          </w:tcPr>
+          <w:p>
+            <w:pPr>
+              <w:jc w:val="center"/>
+            </w:pPr>
+            <w:r>
+              <w:t>0</w:t>
+            </w:r>
+          </w:p>
+        </w:tc>
+        <w:tc>
+          <w:tcPr>
+            <w:tcW w:w="2310" w:type="dxa"/>
+            <w:shd w:val="clear" w:color="auto" w:fill="D3D3D3"/>
+          </w:tcPr>
+          <w:p>
+            <w:pPr>
+              <w:jc w:val="center"/>
+            </w:pPr>
+            <w:r>
+              <w:t>3</w:t>
+            </w:r>
+          </w:p>
+        </w:tc>
+        <w:tc>
+          <w:tcPr>
+            <w:tcW w:w="2310" w:type="dxa"/>
+            <w:shd w:val="clear" w:color="auto" w:fill="D3D3D3"/>
+          </w:tcPr>
+          <w:p>
+            <w:pPr>
+              <w:jc w:val="center"/>
+            </w:pPr>
+          </w:p>
+        </w:tc>
+        <w:tc>
+          <w:tcPr>
+            <w:tcW w:w="2310" w:type="dxa"/>
+            <w:shd w:val="clear" w:color="auto" w:fill="D3D3D3"/>
+          </w:tcPr>
+          <w:p>
+            <w:pPr>
+              <w:jc w:val="center"/>
+            </w:pPr>
+          </w:p>
+        </w:tc>
+        <w:tc>
+          <w:tcPr>
+            <w:tcW w:w="2310" w:type="dxa"/>
+            <w:shd w:val="clear" w:color="auto" w:fill="D3D3D3"/>
+          </w:tcPr>
+          <w:p>
+            <w:pPr>
+              <w:jc w:val="center"/>
+            </w:pPr>
+          </w:p>
+        </w:tc>
+        <w:tc>
+          <w:tcPr>
+            <w:tcW w:w="2310" w:type="dxa"/>
+            <w:shd w:val="clear" w:color="auto" w:fill="D3D3D3"/>
+          </w:tcPr>
+          <w:p>
+            <w:pPr>
+              <w:jc w:val="center"/>
+            </w:pPr>
+            <w:r>
+              <w:t>0</w:t>
+            </w:r>
+          </w:p>
+        </w:tc>
+        <w:tc>
+          <w:tcPr>
+            <w:tcW w:w="2310" w:type="dxa"/>
+            <w:shd w:val="clear" w:color="auto" w:fill="D3D3D3"/>
+          </w:tcPr>
+          <w:p>
+            <w:pPr>
+              <w:jc w:val="center"/>
+            </w:pPr>
+            <w:r>
+              <w:t>0</w:t>
+            </w:r>
           </w:p>
         </w:tc>
       </w:tr>
@@ -4080,127 +4113,54 @@
         <w:tc>
           <w:tcPr>
             <w:tcW w:w="2310" w:type="dxa"/>
-          </w:tcPr>
-          <w:p>
-            <w:pPr>
-              <w:jc w:val="center"/>
-            </w:pPr>
-          </w:p>
-        </w:tc>
-        <w:tc>
-          <w:tcPr>
-            <w:tcW w:w="2310" w:type="dxa"/>
-          </w:tcPr>
-          <w:p>
-            <w:pPr>
-              <w:jc w:val="center"/>
-            </w:pPr>
-          </w:p>
-        </w:tc>
-        <w:tc>
-          <w:tcPr>
-            <w:tcW w:w="2310" w:type="dxa"/>
-          </w:tcPr>
-          <w:p>
-            <w:pPr>
-              <w:jc w:val="center"/>
-            </w:pPr>
-          </w:p>
-        </w:tc>
-        <w:tc>
-          <w:tcPr>
-            <w:tcW w:w="2310" w:type="dxa"/>
-          </w:tcPr>
-          <w:p>
-            <w:pPr>
-              <w:jc w:val="center"/>
-            </w:pPr>
-          </w:p>
-        </w:tc>
-        <w:tc>
-          <w:tcPr>
-            <w:tcW w:w="2310" w:type="dxa"/>
-          </w:tcPr>
-          <w:p>
-            <w:pPr>
-              <w:jc w:val="center"/>
-            </w:pPr>
-          </w:p>
-        </w:tc>
-        <w:tc>
-          <w:tcPr>
-            <w:tcW w:w="2310" w:type="dxa"/>
-          </w:tcPr>
-          <w:p>
-            <w:pPr>
-              <w:jc w:val="center"/>
-            </w:pPr>
-          </w:p>
-        </w:tc>
-        <w:tc>
-          <w:tcPr>
-            <w:tcW w:w="2310" w:type="dxa"/>
-            <w:shd w:val="clear" w:color="auto" w:fill="D3D3D3"/>
-          </w:tcPr>
-          <w:p>
-            <w:pPr>
-              <w:jc w:val="center"/>
-            </w:pPr>
-          </w:p>
-        </w:tc>
-        <w:tc>
-          <w:tcPr>
-            <w:tcW w:w="2310" w:type="dxa"/>
-            <w:shd w:val="clear" w:color="auto" w:fill="D3D3D3"/>
-          </w:tcPr>
-          <w:p>
-            <w:pPr>
-              <w:jc w:val="center"/>
-            </w:pPr>
-          </w:p>
-        </w:tc>
-        <w:tc>
-          <w:tcPr>
-            <w:tcW w:w="2310" w:type="dxa"/>
-            <w:shd w:val="clear" w:color="auto" w:fill="D3D3D3"/>
-          </w:tcPr>
-          <w:p>
-            <w:pPr>
-              <w:jc w:val="center"/>
-            </w:pPr>
-          </w:p>
-        </w:tc>
-        <w:tc>
-          <w:tcPr>
-            <w:tcW w:w="2310" w:type="dxa"/>
-            <w:shd w:val="clear" w:color="auto" w:fill="D3D3D3"/>
-          </w:tcPr>
-          <w:p>
-            <w:pPr>
-              <w:jc w:val="center"/>
-            </w:pPr>
-          </w:p>
-        </w:tc>
-        <w:tc>
-          <w:tcPr>
-            <w:tcW w:w="2310" w:type="dxa"/>
-            <w:shd w:val="clear" w:color="auto" w:fill="D3D3D3"/>
-          </w:tcPr>
-          <w:p>
-            <w:pPr>
-              <w:jc w:val="center"/>
-            </w:pPr>
-          </w:p>
-        </w:tc>
-        <w:tc>
-          <w:tcPr>
-            <w:tcW w:w="2310" w:type="dxa"/>
-            <w:shd w:val="clear" w:color="auto" w:fill="D3D3D3"/>
-          </w:tcPr>
-          <w:p>
-            <w:pPr>
-              <w:jc w:val="center"/>
-            </w:pPr>
+            <w:gridSpan w:val="6"/>
+            <w:shd w:val="clear" w:color="auto" w:fill="000000"/>
+          </w:tcPr>
+          <w:p>
+            <w:pPr>
+              <w:jc w:val="center"/>
+            </w:pPr>
+          </w:p>
+        </w:tc>
+        <w:tc>
+          <w:tcPr>
+            <w:tcW w:w="2310" w:type="dxa"/>
+            <w:shd w:val="clear" w:color="auto" w:fill="D3D3D3"/>
+            <w:gridSpan w:val="4"/>
+          </w:tcPr>
+          <w:p>
+            <w:pPr/>
+            <w:r>
+              <w:t>Total</w:t>
+            </w:r>
+          </w:p>
+        </w:tc>
+        <w:tc>
+          <w:tcPr>
+            <w:tcW w:w="2310" w:type="dxa"/>
+            <w:shd w:val="clear" w:color="auto" w:fill="D3D3D3"/>
+          </w:tcPr>
+          <w:p>
+            <w:pPr>
+              <w:jc w:val="center"/>
+            </w:pPr>
+            <w:r>
+              <w:t>0</w:t>
+            </w:r>
+          </w:p>
+        </w:tc>
+        <w:tc>
+          <w:tcPr>
+            <w:tcW w:w="2310" w:type="dxa"/>
+            <w:shd w:val="clear" w:color="auto" w:fill="D3D3D3"/>
+          </w:tcPr>
+          <w:p>
+            <w:pPr>
+              <w:jc w:val="center"/>
+            </w:pPr>
+            <w:r>
+              <w:t>0</w:t>
+            </w:r>
           </w:p>
         </w:tc>
       </w:tr>

</xml_diff>

<commit_message>
CreateMeetResultsDoc - Populate Complete
-Testing Not complete, may contain errors
</commit_message>
<xml_diff>
--- a/DualMeetManager/FullMeetTest.docx
+++ b/DualMeetManager/FullMeetTest.docx
@@ -4370,121 +4370,139 @@
             <w:pPr>
               <w:jc w:val="center"/>
             </w:pPr>
-          </w:p>
-        </w:tc>
-        <w:tc>
-          <w:tcPr>
-            <w:tcW w:w="2310" w:type="dxa"/>
-            <w:shd w:val="clear" w:color="auto" w:fill="D3D3D3"/>
-          </w:tcPr>
-          <w:p>
-            <w:pPr>
-              <w:jc w:val="center"/>
-            </w:pPr>
-          </w:p>
-        </w:tc>
-        <w:tc>
-          <w:tcPr>
-            <w:tcW w:w="2310" w:type="dxa"/>
-            <w:shd w:val="clear" w:color="auto" w:fill="D3D3D3"/>
-          </w:tcPr>
-          <w:p>
-            <w:pPr>
-              <w:jc w:val="center"/>
-            </w:pPr>
-          </w:p>
-        </w:tc>
-        <w:tc>
-          <w:tcPr>
-            <w:tcW w:w="2310" w:type="dxa"/>
-            <w:shd w:val="clear" w:color="auto" w:fill="D3D3D3"/>
-          </w:tcPr>
-          <w:p>
-            <w:pPr>
-              <w:jc w:val="center"/>
-            </w:pPr>
-          </w:p>
-        </w:tc>
-        <w:tc>
-          <w:tcPr>
-            <w:tcW w:w="2310" w:type="dxa"/>
-            <w:shd w:val="clear" w:color="auto" w:fill="D3D3D3"/>
-          </w:tcPr>
-          <w:p>
-            <w:pPr>
-              <w:jc w:val="center"/>
-            </w:pPr>
-          </w:p>
-        </w:tc>
-        <w:tc>
-          <w:tcPr>
-            <w:tcW w:w="2310" w:type="dxa"/>
-            <w:shd w:val="clear" w:color="auto" w:fill="D3D3D3"/>
-          </w:tcPr>
-          <w:p>
-            <w:pPr>
-              <w:jc w:val="center"/>
-            </w:pPr>
-          </w:p>
-        </w:tc>
-        <w:tc>
-          <w:tcPr>
-            <w:tcW w:w="2310" w:type="dxa"/>
-          </w:tcPr>
-          <w:p>
-            <w:pPr>
-              <w:jc w:val="center"/>
-            </w:pPr>
-          </w:p>
-        </w:tc>
-        <w:tc>
-          <w:tcPr>
-            <w:tcW w:w="2310" w:type="dxa"/>
-          </w:tcPr>
-          <w:p>
-            <w:pPr>
-              <w:jc w:val="center"/>
-            </w:pPr>
-          </w:p>
-        </w:tc>
-        <w:tc>
-          <w:tcPr>
-            <w:tcW w:w="2310" w:type="dxa"/>
-          </w:tcPr>
-          <w:p>
-            <w:pPr>
-              <w:jc w:val="center"/>
-            </w:pPr>
-          </w:p>
-        </w:tc>
-        <w:tc>
-          <w:tcPr>
-            <w:tcW w:w="2310" w:type="dxa"/>
-          </w:tcPr>
-          <w:p>
-            <w:pPr>
-              <w:jc w:val="center"/>
-            </w:pPr>
-          </w:p>
-        </w:tc>
-        <w:tc>
-          <w:tcPr>
-            <w:tcW w:w="2310" w:type="dxa"/>
-          </w:tcPr>
-          <w:p>
-            <w:pPr>
-              <w:jc w:val="center"/>
-            </w:pPr>
-          </w:p>
-        </w:tc>
-        <w:tc>
-          <w:tcPr>
-            <w:tcW w:w="2310" w:type="dxa"/>
-          </w:tcPr>
-          <w:p>
-            <w:pPr>
-              <w:jc w:val="center"/>
-            </w:pPr>
+            <w:r>
+              <w:t>1</w:t>
+            </w:r>
+          </w:p>
+        </w:tc>
+        <w:tc>
+          <w:tcPr>
+            <w:tcW w:w="2310" w:type="dxa"/>
+            <w:shd w:val="clear" w:color="auto" w:fill="D3D3D3"/>
+          </w:tcPr>
+          <w:p>
+            <w:pPr>
+              <w:jc w:val="center"/>
+            </w:pPr>
+          </w:p>
+        </w:tc>
+        <w:tc>
+          <w:tcPr>
+            <w:tcW w:w="2310" w:type="dxa"/>
+            <w:shd w:val="clear" w:color="auto" w:fill="D3D3D3"/>
+          </w:tcPr>
+          <w:p>
+            <w:pPr>
+              <w:jc w:val="center"/>
+            </w:pPr>
+          </w:p>
+        </w:tc>
+        <w:tc>
+          <w:tcPr>
+            <w:tcW w:w="2310" w:type="dxa"/>
+            <w:shd w:val="clear" w:color="auto" w:fill="D3D3D3"/>
+          </w:tcPr>
+          <w:p>
+            <w:pPr>
+              <w:jc w:val="center"/>
+            </w:pPr>
+          </w:p>
+        </w:tc>
+        <w:tc>
+          <w:tcPr>
+            <w:tcW w:w="2310" w:type="dxa"/>
+            <w:shd w:val="clear" w:color="auto" w:fill="D3D3D3"/>
+          </w:tcPr>
+          <w:p>
+            <w:pPr>
+              <w:jc w:val="center"/>
+            </w:pPr>
+            <w:r>
+              <w:t>0</w:t>
+            </w:r>
+          </w:p>
+        </w:tc>
+        <w:tc>
+          <w:tcPr>
+            <w:tcW w:w="2310" w:type="dxa"/>
+            <w:shd w:val="clear" w:color="auto" w:fill="D3D3D3"/>
+          </w:tcPr>
+          <w:p>
+            <w:pPr>
+              <w:jc w:val="center"/>
+            </w:pPr>
+            <w:r>
+              <w:t>0</w:t>
+            </w:r>
+          </w:p>
+        </w:tc>
+        <w:tc>
+          <w:tcPr>
+            <w:tcW w:w="2310" w:type="dxa"/>
+          </w:tcPr>
+          <w:p>
+            <w:pPr>
+              <w:jc w:val="center"/>
+            </w:pPr>
+            <w:r>
+              <w:t>1</w:t>
+            </w:r>
+          </w:p>
+        </w:tc>
+        <w:tc>
+          <w:tcPr>
+            <w:tcW w:w="2310" w:type="dxa"/>
+          </w:tcPr>
+          <w:p>
+            <w:pPr>
+              <w:jc w:val="center"/>
+            </w:pPr>
+          </w:p>
+        </w:tc>
+        <w:tc>
+          <w:tcPr>
+            <w:tcW w:w="2310" w:type="dxa"/>
+          </w:tcPr>
+          <w:p>
+            <w:pPr>
+              <w:jc w:val="center"/>
+            </w:pPr>
+          </w:p>
+        </w:tc>
+        <w:tc>
+          <w:tcPr>
+            <w:tcW w:w="2310" w:type="dxa"/>
+          </w:tcPr>
+          <w:p>
+            <w:pPr>
+              <w:jc w:val="center"/>
+            </w:pPr>
+          </w:p>
+        </w:tc>
+        <w:tc>
+          <w:tcPr>
+            <w:tcW w:w="2310" w:type="dxa"/>
+          </w:tcPr>
+          <w:p>
+            <w:pPr>
+              <w:jc w:val="center"/>
+            </w:pPr>
+            <w:r>
+              <w:t>0</w:t>
+            </w:r>
+          </w:p>
+        </w:tc>
+        <w:tc>
+          <w:tcPr>
+            <w:tcW w:w="2310" w:type="dxa"/>
+          </w:tcPr>
+          <w:p>
+            <w:pPr>
+              <w:jc w:val="center"/>
+            </w:pPr>
+            <w:r>
+              <w:t>0</w:t>
+            </w:r>
           </w:p>
         </w:tc>
       </w:tr>
@@ -4498,121 +4516,139 @@
             <w:pPr>
               <w:jc w:val="center"/>
             </w:pPr>
-          </w:p>
-        </w:tc>
-        <w:tc>
-          <w:tcPr>
-            <w:tcW w:w="2310" w:type="dxa"/>
-            <w:shd w:val="clear" w:color="auto" w:fill="D3D3D3"/>
-          </w:tcPr>
-          <w:p>
-            <w:pPr>
-              <w:jc w:val="center"/>
-            </w:pPr>
-          </w:p>
-        </w:tc>
-        <w:tc>
-          <w:tcPr>
-            <w:tcW w:w="2310" w:type="dxa"/>
-            <w:shd w:val="clear" w:color="auto" w:fill="D3D3D3"/>
-          </w:tcPr>
-          <w:p>
-            <w:pPr>
-              <w:jc w:val="center"/>
-            </w:pPr>
-          </w:p>
-        </w:tc>
-        <w:tc>
-          <w:tcPr>
-            <w:tcW w:w="2310" w:type="dxa"/>
-            <w:shd w:val="clear" w:color="auto" w:fill="D3D3D3"/>
-          </w:tcPr>
-          <w:p>
-            <w:pPr>
-              <w:jc w:val="center"/>
-            </w:pPr>
-          </w:p>
-        </w:tc>
-        <w:tc>
-          <w:tcPr>
-            <w:tcW w:w="2310" w:type="dxa"/>
-            <w:shd w:val="clear" w:color="auto" w:fill="D3D3D3"/>
-          </w:tcPr>
-          <w:p>
-            <w:pPr>
-              <w:jc w:val="center"/>
-            </w:pPr>
-          </w:p>
-        </w:tc>
-        <w:tc>
-          <w:tcPr>
-            <w:tcW w:w="2310" w:type="dxa"/>
-            <w:shd w:val="clear" w:color="auto" w:fill="D3D3D3"/>
-          </w:tcPr>
-          <w:p>
-            <w:pPr>
-              <w:jc w:val="center"/>
-            </w:pPr>
-          </w:p>
-        </w:tc>
-        <w:tc>
-          <w:tcPr>
-            <w:tcW w:w="2310" w:type="dxa"/>
-          </w:tcPr>
-          <w:p>
-            <w:pPr>
-              <w:jc w:val="center"/>
-            </w:pPr>
-          </w:p>
-        </w:tc>
-        <w:tc>
-          <w:tcPr>
-            <w:tcW w:w="2310" w:type="dxa"/>
-          </w:tcPr>
-          <w:p>
-            <w:pPr>
-              <w:jc w:val="center"/>
-            </w:pPr>
-          </w:p>
-        </w:tc>
-        <w:tc>
-          <w:tcPr>
-            <w:tcW w:w="2310" w:type="dxa"/>
-          </w:tcPr>
-          <w:p>
-            <w:pPr>
-              <w:jc w:val="center"/>
-            </w:pPr>
-          </w:p>
-        </w:tc>
-        <w:tc>
-          <w:tcPr>
-            <w:tcW w:w="2310" w:type="dxa"/>
-          </w:tcPr>
-          <w:p>
-            <w:pPr>
-              <w:jc w:val="center"/>
-            </w:pPr>
-          </w:p>
-        </w:tc>
-        <w:tc>
-          <w:tcPr>
-            <w:tcW w:w="2310" w:type="dxa"/>
-          </w:tcPr>
-          <w:p>
-            <w:pPr>
-              <w:jc w:val="center"/>
-            </w:pPr>
-          </w:p>
-        </w:tc>
-        <w:tc>
-          <w:tcPr>
-            <w:tcW w:w="2310" w:type="dxa"/>
-          </w:tcPr>
-          <w:p>
-            <w:pPr>
-              <w:jc w:val="center"/>
-            </w:pPr>
+            <w:r>
+              <w:t>2</w:t>
+            </w:r>
+          </w:p>
+        </w:tc>
+        <w:tc>
+          <w:tcPr>
+            <w:tcW w:w="2310" w:type="dxa"/>
+            <w:shd w:val="clear" w:color="auto" w:fill="D3D3D3"/>
+          </w:tcPr>
+          <w:p>
+            <w:pPr>
+              <w:jc w:val="center"/>
+            </w:pPr>
+          </w:p>
+        </w:tc>
+        <w:tc>
+          <w:tcPr>
+            <w:tcW w:w="2310" w:type="dxa"/>
+            <w:shd w:val="clear" w:color="auto" w:fill="D3D3D3"/>
+          </w:tcPr>
+          <w:p>
+            <w:pPr>
+              <w:jc w:val="center"/>
+            </w:pPr>
+          </w:p>
+        </w:tc>
+        <w:tc>
+          <w:tcPr>
+            <w:tcW w:w="2310" w:type="dxa"/>
+            <w:shd w:val="clear" w:color="auto" w:fill="D3D3D3"/>
+          </w:tcPr>
+          <w:p>
+            <w:pPr>
+              <w:jc w:val="center"/>
+            </w:pPr>
+          </w:p>
+        </w:tc>
+        <w:tc>
+          <w:tcPr>
+            <w:tcW w:w="2310" w:type="dxa"/>
+            <w:shd w:val="clear" w:color="auto" w:fill="D3D3D3"/>
+          </w:tcPr>
+          <w:p>
+            <w:pPr>
+              <w:jc w:val="center"/>
+            </w:pPr>
+            <w:r>
+              <w:t>0</w:t>
+            </w:r>
+          </w:p>
+        </w:tc>
+        <w:tc>
+          <w:tcPr>
+            <w:tcW w:w="2310" w:type="dxa"/>
+            <w:shd w:val="clear" w:color="auto" w:fill="D3D3D3"/>
+          </w:tcPr>
+          <w:p>
+            <w:pPr>
+              <w:jc w:val="center"/>
+            </w:pPr>
+            <w:r>
+              <w:t>0</w:t>
+            </w:r>
+          </w:p>
+        </w:tc>
+        <w:tc>
+          <w:tcPr>
+            <w:tcW w:w="2310" w:type="dxa"/>
+          </w:tcPr>
+          <w:p>
+            <w:pPr>
+              <w:jc w:val="center"/>
+            </w:pPr>
+            <w:r>
+              <w:t>2</w:t>
+            </w:r>
+          </w:p>
+        </w:tc>
+        <w:tc>
+          <w:tcPr>
+            <w:tcW w:w="2310" w:type="dxa"/>
+          </w:tcPr>
+          <w:p>
+            <w:pPr>
+              <w:jc w:val="center"/>
+            </w:pPr>
+          </w:p>
+        </w:tc>
+        <w:tc>
+          <w:tcPr>
+            <w:tcW w:w="2310" w:type="dxa"/>
+          </w:tcPr>
+          <w:p>
+            <w:pPr>
+              <w:jc w:val="center"/>
+            </w:pPr>
+          </w:p>
+        </w:tc>
+        <w:tc>
+          <w:tcPr>
+            <w:tcW w:w="2310" w:type="dxa"/>
+          </w:tcPr>
+          <w:p>
+            <w:pPr>
+              <w:jc w:val="center"/>
+            </w:pPr>
+          </w:p>
+        </w:tc>
+        <w:tc>
+          <w:tcPr>
+            <w:tcW w:w="2310" w:type="dxa"/>
+          </w:tcPr>
+          <w:p>
+            <w:pPr>
+              <w:jc w:val="center"/>
+            </w:pPr>
+            <w:r>
+              <w:t>0</w:t>
+            </w:r>
+          </w:p>
+        </w:tc>
+        <w:tc>
+          <w:tcPr>
+            <w:tcW w:w="2310" w:type="dxa"/>
+          </w:tcPr>
+          <w:p>
+            <w:pPr>
+              <w:jc w:val="center"/>
+            </w:pPr>
+            <w:r>
+              <w:t>0</w:t>
+            </w:r>
           </w:p>
         </w:tc>
       </w:tr>
@@ -4626,121 +4662,139 @@
             <w:pPr>
               <w:jc w:val="center"/>
             </w:pPr>
-          </w:p>
-        </w:tc>
-        <w:tc>
-          <w:tcPr>
-            <w:tcW w:w="2310" w:type="dxa"/>
-            <w:shd w:val="clear" w:color="auto" w:fill="D3D3D3"/>
-          </w:tcPr>
-          <w:p>
-            <w:pPr>
-              <w:jc w:val="center"/>
-            </w:pPr>
-          </w:p>
-        </w:tc>
-        <w:tc>
-          <w:tcPr>
-            <w:tcW w:w="2310" w:type="dxa"/>
-            <w:shd w:val="clear" w:color="auto" w:fill="D3D3D3"/>
-          </w:tcPr>
-          <w:p>
-            <w:pPr>
-              <w:jc w:val="center"/>
-            </w:pPr>
-          </w:p>
-        </w:tc>
-        <w:tc>
-          <w:tcPr>
-            <w:tcW w:w="2310" w:type="dxa"/>
-            <w:shd w:val="clear" w:color="auto" w:fill="D3D3D3"/>
-          </w:tcPr>
-          <w:p>
-            <w:pPr>
-              <w:jc w:val="center"/>
-            </w:pPr>
-          </w:p>
-        </w:tc>
-        <w:tc>
-          <w:tcPr>
-            <w:tcW w:w="2310" w:type="dxa"/>
-            <w:shd w:val="clear" w:color="auto" w:fill="D3D3D3"/>
-          </w:tcPr>
-          <w:p>
-            <w:pPr>
-              <w:jc w:val="center"/>
-            </w:pPr>
-          </w:p>
-        </w:tc>
-        <w:tc>
-          <w:tcPr>
-            <w:tcW w:w="2310" w:type="dxa"/>
-            <w:shd w:val="clear" w:color="auto" w:fill="D3D3D3"/>
-          </w:tcPr>
-          <w:p>
-            <w:pPr>
-              <w:jc w:val="center"/>
-            </w:pPr>
-          </w:p>
-        </w:tc>
-        <w:tc>
-          <w:tcPr>
-            <w:tcW w:w="2310" w:type="dxa"/>
-          </w:tcPr>
-          <w:p>
-            <w:pPr>
-              <w:jc w:val="center"/>
-            </w:pPr>
-          </w:p>
-        </w:tc>
-        <w:tc>
-          <w:tcPr>
-            <w:tcW w:w="2310" w:type="dxa"/>
-          </w:tcPr>
-          <w:p>
-            <w:pPr>
-              <w:jc w:val="center"/>
-            </w:pPr>
-          </w:p>
-        </w:tc>
-        <w:tc>
-          <w:tcPr>
-            <w:tcW w:w="2310" w:type="dxa"/>
-          </w:tcPr>
-          <w:p>
-            <w:pPr>
-              <w:jc w:val="center"/>
-            </w:pPr>
-          </w:p>
-        </w:tc>
-        <w:tc>
-          <w:tcPr>
-            <w:tcW w:w="2310" w:type="dxa"/>
-          </w:tcPr>
-          <w:p>
-            <w:pPr>
-              <w:jc w:val="center"/>
-            </w:pPr>
-          </w:p>
-        </w:tc>
-        <w:tc>
-          <w:tcPr>
-            <w:tcW w:w="2310" w:type="dxa"/>
-          </w:tcPr>
-          <w:p>
-            <w:pPr>
-              <w:jc w:val="center"/>
-            </w:pPr>
-          </w:p>
-        </w:tc>
-        <w:tc>
-          <w:tcPr>
-            <w:tcW w:w="2310" w:type="dxa"/>
-          </w:tcPr>
-          <w:p>
-            <w:pPr>
-              <w:jc w:val="center"/>
-            </w:pPr>
+            <w:r>
+              <w:t>3</w:t>
+            </w:r>
+          </w:p>
+        </w:tc>
+        <w:tc>
+          <w:tcPr>
+            <w:tcW w:w="2310" w:type="dxa"/>
+            <w:shd w:val="clear" w:color="auto" w:fill="D3D3D3"/>
+          </w:tcPr>
+          <w:p>
+            <w:pPr>
+              <w:jc w:val="center"/>
+            </w:pPr>
+          </w:p>
+        </w:tc>
+        <w:tc>
+          <w:tcPr>
+            <w:tcW w:w="2310" w:type="dxa"/>
+            <w:shd w:val="clear" w:color="auto" w:fill="D3D3D3"/>
+          </w:tcPr>
+          <w:p>
+            <w:pPr>
+              <w:jc w:val="center"/>
+            </w:pPr>
+          </w:p>
+        </w:tc>
+        <w:tc>
+          <w:tcPr>
+            <w:tcW w:w="2310" w:type="dxa"/>
+            <w:shd w:val="clear" w:color="auto" w:fill="D3D3D3"/>
+          </w:tcPr>
+          <w:p>
+            <w:pPr>
+              <w:jc w:val="center"/>
+            </w:pPr>
+          </w:p>
+        </w:tc>
+        <w:tc>
+          <w:tcPr>
+            <w:tcW w:w="2310" w:type="dxa"/>
+            <w:shd w:val="clear" w:color="auto" w:fill="D3D3D3"/>
+          </w:tcPr>
+          <w:p>
+            <w:pPr>
+              <w:jc w:val="center"/>
+            </w:pPr>
+            <w:r>
+              <w:t>0</w:t>
+            </w:r>
+          </w:p>
+        </w:tc>
+        <w:tc>
+          <w:tcPr>
+            <w:tcW w:w="2310" w:type="dxa"/>
+            <w:shd w:val="clear" w:color="auto" w:fill="D3D3D3"/>
+          </w:tcPr>
+          <w:p>
+            <w:pPr>
+              <w:jc w:val="center"/>
+            </w:pPr>
+            <w:r>
+              <w:t>0</w:t>
+            </w:r>
+          </w:p>
+        </w:tc>
+        <w:tc>
+          <w:tcPr>
+            <w:tcW w:w="2310" w:type="dxa"/>
+          </w:tcPr>
+          <w:p>
+            <w:pPr>
+              <w:jc w:val="center"/>
+            </w:pPr>
+            <w:r>
+              <w:t>3</w:t>
+            </w:r>
+          </w:p>
+        </w:tc>
+        <w:tc>
+          <w:tcPr>
+            <w:tcW w:w="2310" w:type="dxa"/>
+          </w:tcPr>
+          <w:p>
+            <w:pPr>
+              <w:jc w:val="center"/>
+            </w:pPr>
+          </w:p>
+        </w:tc>
+        <w:tc>
+          <w:tcPr>
+            <w:tcW w:w="2310" w:type="dxa"/>
+          </w:tcPr>
+          <w:p>
+            <w:pPr>
+              <w:jc w:val="center"/>
+            </w:pPr>
+          </w:p>
+        </w:tc>
+        <w:tc>
+          <w:tcPr>
+            <w:tcW w:w="2310" w:type="dxa"/>
+          </w:tcPr>
+          <w:p>
+            <w:pPr>
+              <w:jc w:val="center"/>
+            </w:pPr>
+          </w:p>
+        </w:tc>
+        <w:tc>
+          <w:tcPr>
+            <w:tcW w:w="2310" w:type="dxa"/>
+          </w:tcPr>
+          <w:p>
+            <w:pPr>
+              <w:jc w:val="center"/>
+            </w:pPr>
+            <w:r>
+              <w:t>0</w:t>
+            </w:r>
+          </w:p>
+        </w:tc>
+        <w:tc>
+          <w:tcPr>
+            <w:tcW w:w="2310" w:type="dxa"/>
+          </w:tcPr>
+          <w:p>
+            <w:pPr>
+              <w:jc w:val="center"/>
+            </w:pPr>
+            <w:r>
+              <w:t>0</w:t>
+            </w:r>
           </w:p>
         </w:tc>
       </w:tr>
@@ -4749,126 +4803,79 @@
           <w:tcPr>
             <w:tcW w:w="2310" w:type="dxa"/>
             <w:shd w:val="clear" w:color="auto" w:fill="D3D3D3"/>
-          </w:tcPr>
-          <w:p>
-            <w:pPr>
-              <w:jc w:val="center"/>
-            </w:pPr>
-          </w:p>
-        </w:tc>
-        <w:tc>
-          <w:tcPr>
-            <w:tcW w:w="2310" w:type="dxa"/>
-            <w:shd w:val="clear" w:color="auto" w:fill="D3D3D3"/>
-          </w:tcPr>
-          <w:p>
-            <w:pPr>
-              <w:jc w:val="center"/>
-            </w:pPr>
-          </w:p>
-        </w:tc>
-        <w:tc>
-          <w:tcPr>
-            <w:tcW w:w="2310" w:type="dxa"/>
-            <w:shd w:val="clear" w:color="auto" w:fill="D3D3D3"/>
-          </w:tcPr>
-          <w:p>
-            <w:pPr>
-              <w:jc w:val="center"/>
-            </w:pPr>
-          </w:p>
-        </w:tc>
-        <w:tc>
-          <w:tcPr>
-            <w:tcW w:w="2310" w:type="dxa"/>
-            <w:shd w:val="clear" w:color="auto" w:fill="D3D3D3"/>
-          </w:tcPr>
-          <w:p>
-            <w:pPr>
-              <w:jc w:val="center"/>
-            </w:pPr>
-          </w:p>
-        </w:tc>
-        <w:tc>
-          <w:tcPr>
-            <w:tcW w:w="2310" w:type="dxa"/>
-            <w:shd w:val="clear" w:color="auto" w:fill="D3D3D3"/>
-          </w:tcPr>
-          <w:p>
-            <w:pPr>
-              <w:jc w:val="center"/>
-            </w:pPr>
-          </w:p>
-        </w:tc>
-        <w:tc>
-          <w:tcPr>
-            <w:tcW w:w="2310" w:type="dxa"/>
-            <w:shd w:val="clear" w:color="auto" w:fill="D3D3D3"/>
-          </w:tcPr>
-          <w:p>
-            <w:pPr>
-              <w:jc w:val="center"/>
-            </w:pPr>
-          </w:p>
-        </w:tc>
-        <w:tc>
-          <w:tcPr>
-            <w:tcW w:w="2310" w:type="dxa"/>
-          </w:tcPr>
-          <w:p>
-            <w:pPr>
-              <w:jc w:val="center"/>
-            </w:pPr>
-          </w:p>
-        </w:tc>
-        <w:tc>
-          <w:tcPr>
-            <w:tcW w:w="2310" w:type="dxa"/>
-          </w:tcPr>
-          <w:p>
-            <w:pPr>
-              <w:jc w:val="center"/>
-            </w:pPr>
-          </w:p>
-        </w:tc>
-        <w:tc>
-          <w:tcPr>
-            <w:tcW w:w="2310" w:type="dxa"/>
-          </w:tcPr>
-          <w:p>
-            <w:pPr>
-              <w:jc w:val="center"/>
-            </w:pPr>
-          </w:p>
-        </w:tc>
-        <w:tc>
-          <w:tcPr>
-            <w:tcW w:w="2310" w:type="dxa"/>
-          </w:tcPr>
-          <w:p>
-            <w:pPr>
-              <w:jc w:val="center"/>
-            </w:pPr>
-          </w:p>
-        </w:tc>
-        <w:tc>
-          <w:tcPr>
-            <w:tcW w:w="2310" w:type="dxa"/>
-          </w:tcPr>
-          <w:p>
-            <w:pPr>
-              <w:jc w:val="center"/>
-            </w:pPr>
-          </w:p>
-        </w:tc>
-        <w:tc>
-          <w:tcPr>
-            <w:tcW w:w="2310" w:type="dxa"/>
-          </w:tcPr>
-          <w:p>
-            <w:pPr>
-              <w:jc w:val="center"/>
-            </w:pPr>
+            <w:gridSpan w:val="4"/>
+          </w:tcPr>
+          <w:p>
+            <w:pPr/>
+            <w:r>
+              <w:t>Total</w:t>
+            </w:r>
+          </w:p>
+        </w:tc>
+        <w:tc>
+          <w:tcPr>
+            <w:tcW w:w="2310" w:type="dxa"/>
+            <w:shd w:val="clear" w:color="auto" w:fill="D3D3D3"/>
+          </w:tcPr>
+          <w:p>
+            <w:pPr>
+              <w:jc w:val="center"/>
+            </w:pPr>
+            <w:r>
+              <w:t>0</w:t>
+            </w:r>
+          </w:p>
+        </w:tc>
+        <w:tc>
+          <w:tcPr>
+            <w:tcW w:w="2310" w:type="dxa"/>
+            <w:shd w:val="clear" w:color="auto" w:fill="D3D3D3"/>
+          </w:tcPr>
+          <w:p>
+            <w:pPr>
+              <w:jc w:val="center"/>
+            </w:pPr>
+            <w:r>
+              <w:t>0</w:t>
+            </w:r>
+          </w:p>
+        </w:tc>
+        <w:tc>
+          <w:tcPr>
+            <w:tcW w:w="2310" w:type="dxa"/>
+            <w:gridSpan w:val="4"/>
+          </w:tcPr>
+          <w:p>
+            <w:pPr/>
+            <w:r>
+              <w:t>Total</w:t>
+            </w:r>
+          </w:p>
+        </w:tc>
+        <w:tc>
+          <w:tcPr>
+            <w:tcW w:w="2310" w:type="dxa"/>
+          </w:tcPr>
+          <w:p>
+            <w:pPr>
+              <w:jc w:val="center"/>
+            </w:pPr>
+            <w:r>
+              <w:t>0</w:t>
+            </w:r>
+          </w:p>
+        </w:tc>
+        <w:tc>
+          <w:tcPr>
+            <w:tcW w:w="2310" w:type="dxa"/>
+          </w:tcPr>
+          <w:p>
+            <w:pPr>
+              <w:jc w:val="center"/>
+            </w:pPr>
+            <w:r>
+              <w:t>0</w:t>
+            </w:r>
           </w:p>
         </w:tc>
       </w:tr>
@@ -5077,122 +5084,140 @@
             <w:pPr>
               <w:jc w:val="center"/>
             </w:pPr>
-          </w:p>
-        </w:tc>
-        <w:tc>
-          <w:tcPr>
-            <w:tcW w:w="2310" w:type="dxa"/>
-          </w:tcPr>
-          <w:p>
-            <w:pPr>
-              <w:jc w:val="center"/>
-            </w:pPr>
-          </w:p>
-        </w:tc>
-        <w:tc>
-          <w:tcPr>
-            <w:tcW w:w="2310" w:type="dxa"/>
-          </w:tcPr>
-          <w:p>
-            <w:pPr>
-              <w:jc w:val="center"/>
-            </w:pPr>
-          </w:p>
-        </w:tc>
-        <w:tc>
-          <w:tcPr>
-            <w:tcW w:w="2310" w:type="dxa"/>
-          </w:tcPr>
-          <w:p>
-            <w:pPr>
-              <w:jc w:val="center"/>
-            </w:pPr>
-          </w:p>
-        </w:tc>
-        <w:tc>
-          <w:tcPr>
-            <w:tcW w:w="2310" w:type="dxa"/>
-          </w:tcPr>
-          <w:p>
-            <w:pPr>
-              <w:jc w:val="center"/>
-            </w:pPr>
-          </w:p>
-        </w:tc>
-        <w:tc>
-          <w:tcPr>
-            <w:tcW w:w="2310" w:type="dxa"/>
-          </w:tcPr>
-          <w:p>
-            <w:pPr>
-              <w:jc w:val="center"/>
-            </w:pPr>
-          </w:p>
-        </w:tc>
-        <w:tc>
-          <w:tcPr>
-            <w:tcW w:w="2310" w:type="dxa"/>
-            <w:shd w:val="clear" w:color="auto" w:fill="D3D3D3"/>
-          </w:tcPr>
-          <w:p>
-            <w:pPr>
-              <w:jc w:val="center"/>
-            </w:pPr>
-          </w:p>
-        </w:tc>
-        <w:tc>
-          <w:tcPr>
-            <w:tcW w:w="2310" w:type="dxa"/>
-            <w:shd w:val="clear" w:color="auto" w:fill="D3D3D3"/>
-          </w:tcPr>
-          <w:p>
-            <w:pPr>
-              <w:jc w:val="center"/>
-            </w:pPr>
-          </w:p>
-        </w:tc>
-        <w:tc>
-          <w:tcPr>
-            <w:tcW w:w="2310" w:type="dxa"/>
-            <w:shd w:val="clear" w:color="auto" w:fill="D3D3D3"/>
-          </w:tcPr>
-          <w:p>
-            <w:pPr>
-              <w:jc w:val="center"/>
-            </w:pPr>
-          </w:p>
-        </w:tc>
-        <w:tc>
-          <w:tcPr>
-            <w:tcW w:w="2310" w:type="dxa"/>
-            <w:shd w:val="clear" w:color="auto" w:fill="D3D3D3"/>
-          </w:tcPr>
-          <w:p>
-            <w:pPr>
-              <w:jc w:val="center"/>
-            </w:pPr>
-          </w:p>
-        </w:tc>
-        <w:tc>
-          <w:tcPr>
-            <w:tcW w:w="2310" w:type="dxa"/>
-            <w:shd w:val="clear" w:color="auto" w:fill="D3D3D3"/>
-          </w:tcPr>
-          <w:p>
-            <w:pPr>
-              <w:jc w:val="center"/>
-            </w:pPr>
-          </w:p>
-        </w:tc>
-        <w:tc>
-          <w:tcPr>
-            <w:tcW w:w="2310" w:type="dxa"/>
-            <w:shd w:val="clear" w:color="auto" w:fill="D3D3D3"/>
-          </w:tcPr>
-          <w:p>
-            <w:pPr>
-              <w:jc w:val="center"/>
-            </w:pPr>
+            <w:r>
+              <w:t>1</w:t>
+            </w:r>
+          </w:p>
+        </w:tc>
+        <w:tc>
+          <w:tcPr>
+            <w:tcW w:w="2310" w:type="dxa"/>
+          </w:tcPr>
+          <w:p>
+            <w:pPr>
+              <w:jc w:val="center"/>
+            </w:pPr>
+          </w:p>
+        </w:tc>
+        <w:tc>
+          <w:tcPr>
+            <w:tcW w:w="2310" w:type="dxa"/>
+          </w:tcPr>
+          <w:p>
+            <w:pPr>
+              <w:jc w:val="center"/>
+            </w:pPr>
+          </w:p>
+        </w:tc>
+        <w:tc>
+          <w:tcPr>
+            <w:tcW w:w="2310" w:type="dxa"/>
+          </w:tcPr>
+          <w:p>
+            <w:pPr>
+              <w:jc w:val="center"/>
+            </w:pPr>
+          </w:p>
+        </w:tc>
+        <w:tc>
+          <w:tcPr>
+            <w:tcW w:w="2310" w:type="dxa"/>
+          </w:tcPr>
+          <w:p>
+            <w:pPr>
+              <w:jc w:val="center"/>
+            </w:pPr>
+            <w:r>
+              <w:t>0</w:t>
+            </w:r>
+          </w:p>
+        </w:tc>
+        <w:tc>
+          <w:tcPr>
+            <w:tcW w:w="2310" w:type="dxa"/>
+          </w:tcPr>
+          <w:p>
+            <w:pPr>
+              <w:jc w:val="center"/>
+            </w:pPr>
+            <w:r>
+              <w:t>0</w:t>
+            </w:r>
+          </w:p>
+        </w:tc>
+        <w:tc>
+          <w:tcPr>
+            <w:tcW w:w="2310" w:type="dxa"/>
+            <w:shd w:val="clear" w:color="auto" w:fill="D3D3D3"/>
+          </w:tcPr>
+          <w:p>
+            <w:pPr>
+              <w:jc w:val="center"/>
+            </w:pPr>
+            <w:r>
+              <w:t>1</w:t>
+            </w:r>
+          </w:p>
+        </w:tc>
+        <w:tc>
+          <w:tcPr>
+            <w:tcW w:w="2310" w:type="dxa"/>
+            <w:shd w:val="clear" w:color="auto" w:fill="D3D3D3"/>
+          </w:tcPr>
+          <w:p>
+            <w:pPr>
+              <w:jc w:val="center"/>
+            </w:pPr>
+          </w:p>
+        </w:tc>
+        <w:tc>
+          <w:tcPr>
+            <w:tcW w:w="2310" w:type="dxa"/>
+            <w:shd w:val="clear" w:color="auto" w:fill="D3D3D3"/>
+          </w:tcPr>
+          <w:p>
+            <w:pPr>
+              <w:jc w:val="center"/>
+            </w:pPr>
+          </w:p>
+        </w:tc>
+        <w:tc>
+          <w:tcPr>
+            <w:tcW w:w="2310" w:type="dxa"/>
+            <w:shd w:val="clear" w:color="auto" w:fill="D3D3D3"/>
+          </w:tcPr>
+          <w:p>
+            <w:pPr>
+              <w:jc w:val="center"/>
+            </w:pPr>
+          </w:p>
+        </w:tc>
+        <w:tc>
+          <w:tcPr>
+            <w:tcW w:w="2310" w:type="dxa"/>
+            <w:shd w:val="clear" w:color="auto" w:fill="D3D3D3"/>
+          </w:tcPr>
+          <w:p>
+            <w:pPr>
+              <w:jc w:val="center"/>
+            </w:pPr>
+            <w:r>
+              <w:t>0</w:t>
+            </w:r>
+          </w:p>
+        </w:tc>
+        <w:tc>
+          <w:tcPr>
+            <w:tcW w:w="2310" w:type="dxa"/>
+            <w:shd w:val="clear" w:color="auto" w:fill="D3D3D3"/>
+          </w:tcPr>
+          <w:p>
+            <w:pPr>
+              <w:jc w:val="center"/>
+            </w:pPr>
+            <w:r>
+              <w:t>0</w:t>
+            </w:r>
           </w:p>
         </w:tc>
       </w:tr>
@@ -5205,122 +5230,140 @@
             <w:pPr>
               <w:jc w:val="center"/>
             </w:pPr>
-          </w:p>
-        </w:tc>
-        <w:tc>
-          <w:tcPr>
-            <w:tcW w:w="2310" w:type="dxa"/>
-          </w:tcPr>
-          <w:p>
-            <w:pPr>
-              <w:jc w:val="center"/>
-            </w:pPr>
-          </w:p>
-        </w:tc>
-        <w:tc>
-          <w:tcPr>
-            <w:tcW w:w="2310" w:type="dxa"/>
-          </w:tcPr>
-          <w:p>
-            <w:pPr>
-              <w:jc w:val="center"/>
-            </w:pPr>
-          </w:p>
-        </w:tc>
-        <w:tc>
-          <w:tcPr>
-            <w:tcW w:w="2310" w:type="dxa"/>
-          </w:tcPr>
-          <w:p>
-            <w:pPr>
-              <w:jc w:val="center"/>
-            </w:pPr>
-          </w:p>
-        </w:tc>
-        <w:tc>
-          <w:tcPr>
-            <w:tcW w:w="2310" w:type="dxa"/>
-          </w:tcPr>
-          <w:p>
-            <w:pPr>
-              <w:jc w:val="center"/>
-            </w:pPr>
-          </w:p>
-        </w:tc>
-        <w:tc>
-          <w:tcPr>
-            <w:tcW w:w="2310" w:type="dxa"/>
-          </w:tcPr>
-          <w:p>
-            <w:pPr>
-              <w:jc w:val="center"/>
-            </w:pPr>
-          </w:p>
-        </w:tc>
-        <w:tc>
-          <w:tcPr>
-            <w:tcW w:w="2310" w:type="dxa"/>
-            <w:shd w:val="clear" w:color="auto" w:fill="D3D3D3"/>
-          </w:tcPr>
-          <w:p>
-            <w:pPr>
-              <w:jc w:val="center"/>
-            </w:pPr>
-          </w:p>
-        </w:tc>
-        <w:tc>
-          <w:tcPr>
-            <w:tcW w:w="2310" w:type="dxa"/>
-            <w:shd w:val="clear" w:color="auto" w:fill="D3D3D3"/>
-          </w:tcPr>
-          <w:p>
-            <w:pPr>
-              <w:jc w:val="center"/>
-            </w:pPr>
-          </w:p>
-        </w:tc>
-        <w:tc>
-          <w:tcPr>
-            <w:tcW w:w="2310" w:type="dxa"/>
-            <w:shd w:val="clear" w:color="auto" w:fill="D3D3D3"/>
-          </w:tcPr>
-          <w:p>
-            <w:pPr>
-              <w:jc w:val="center"/>
-            </w:pPr>
-          </w:p>
-        </w:tc>
-        <w:tc>
-          <w:tcPr>
-            <w:tcW w:w="2310" w:type="dxa"/>
-            <w:shd w:val="clear" w:color="auto" w:fill="D3D3D3"/>
-          </w:tcPr>
-          <w:p>
-            <w:pPr>
-              <w:jc w:val="center"/>
-            </w:pPr>
-          </w:p>
-        </w:tc>
-        <w:tc>
-          <w:tcPr>
-            <w:tcW w:w="2310" w:type="dxa"/>
-            <w:shd w:val="clear" w:color="auto" w:fill="D3D3D3"/>
-          </w:tcPr>
-          <w:p>
-            <w:pPr>
-              <w:jc w:val="center"/>
-            </w:pPr>
-          </w:p>
-        </w:tc>
-        <w:tc>
-          <w:tcPr>
-            <w:tcW w:w="2310" w:type="dxa"/>
-            <w:shd w:val="clear" w:color="auto" w:fill="D3D3D3"/>
-          </w:tcPr>
-          <w:p>
-            <w:pPr>
-              <w:jc w:val="center"/>
-            </w:pPr>
+            <w:r>
+              <w:t>2</w:t>
+            </w:r>
+          </w:p>
+        </w:tc>
+        <w:tc>
+          <w:tcPr>
+            <w:tcW w:w="2310" w:type="dxa"/>
+          </w:tcPr>
+          <w:p>
+            <w:pPr>
+              <w:jc w:val="center"/>
+            </w:pPr>
+          </w:p>
+        </w:tc>
+        <w:tc>
+          <w:tcPr>
+            <w:tcW w:w="2310" w:type="dxa"/>
+          </w:tcPr>
+          <w:p>
+            <w:pPr>
+              <w:jc w:val="center"/>
+            </w:pPr>
+          </w:p>
+        </w:tc>
+        <w:tc>
+          <w:tcPr>
+            <w:tcW w:w="2310" w:type="dxa"/>
+          </w:tcPr>
+          <w:p>
+            <w:pPr>
+              <w:jc w:val="center"/>
+            </w:pPr>
+          </w:p>
+        </w:tc>
+        <w:tc>
+          <w:tcPr>
+            <w:tcW w:w="2310" w:type="dxa"/>
+          </w:tcPr>
+          <w:p>
+            <w:pPr>
+              <w:jc w:val="center"/>
+            </w:pPr>
+            <w:r>
+              <w:t>0</w:t>
+            </w:r>
+          </w:p>
+        </w:tc>
+        <w:tc>
+          <w:tcPr>
+            <w:tcW w:w="2310" w:type="dxa"/>
+          </w:tcPr>
+          <w:p>
+            <w:pPr>
+              <w:jc w:val="center"/>
+            </w:pPr>
+            <w:r>
+              <w:t>0</w:t>
+            </w:r>
+          </w:p>
+        </w:tc>
+        <w:tc>
+          <w:tcPr>
+            <w:tcW w:w="2310" w:type="dxa"/>
+            <w:shd w:val="clear" w:color="auto" w:fill="D3D3D3"/>
+          </w:tcPr>
+          <w:p>
+            <w:pPr>
+              <w:jc w:val="center"/>
+            </w:pPr>
+            <w:r>
+              <w:t>2</w:t>
+            </w:r>
+          </w:p>
+        </w:tc>
+        <w:tc>
+          <w:tcPr>
+            <w:tcW w:w="2310" w:type="dxa"/>
+            <w:shd w:val="clear" w:color="auto" w:fill="D3D3D3"/>
+          </w:tcPr>
+          <w:p>
+            <w:pPr>
+              <w:jc w:val="center"/>
+            </w:pPr>
+          </w:p>
+        </w:tc>
+        <w:tc>
+          <w:tcPr>
+            <w:tcW w:w="2310" w:type="dxa"/>
+            <w:shd w:val="clear" w:color="auto" w:fill="D3D3D3"/>
+          </w:tcPr>
+          <w:p>
+            <w:pPr>
+              <w:jc w:val="center"/>
+            </w:pPr>
+          </w:p>
+        </w:tc>
+        <w:tc>
+          <w:tcPr>
+            <w:tcW w:w="2310" w:type="dxa"/>
+            <w:shd w:val="clear" w:color="auto" w:fill="D3D3D3"/>
+          </w:tcPr>
+          <w:p>
+            <w:pPr>
+              <w:jc w:val="center"/>
+            </w:pPr>
+          </w:p>
+        </w:tc>
+        <w:tc>
+          <w:tcPr>
+            <w:tcW w:w="2310" w:type="dxa"/>
+            <w:shd w:val="clear" w:color="auto" w:fill="D3D3D3"/>
+          </w:tcPr>
+          <w:p>
+            <w:pPr>
+              <w:jc w:val="center"/>
+            </w:pPr>
+            <w:r>
+              <w:t>0</w:t>
+            </w:r>
+          </w:p>
+        </w:tc>
+        <w:tc>
+          <w:tcPr>
+            <w:tcW w:w="2310" w:type="dxa"/>
+            <w:shd w:val="clear" w:color="auto" w:fill="D3D3D3"/>
+          </w:tcPr>
+          <w:p>
+            <w:pPr>
+              <w:jc w:val="center"/>
+            </w:pPr>
+            <w:r>
+              <w:t>0</w:t>
+            </w:r>
           </w:p>
         </w:tc>
       </w:tr>
@@ -5333,122 +5376,140 @@
             <w:pPr>
               <w:jc w:val="center"/>
             </w:pPr>
-          </w:p>
-        </w:tc>
-        <w:tc>
-          <w:tcPr>
-            <w:tcW w:w="2310" w:type="dxa"/>
-          </w:tcPr>
-          <w:p>
-            <w:pPr>
-              <w:jc w:val="center"/>
-            </w:pPr>
-          </w:p>
-        </w:tc>
-        <w:tc>
-          <w:tcPr>
-            <w:tcW w:w="2310" w:type="dxa"/>
-          </w:tcPr>
-          <w:p>
-            <w:pPr>
-              <w:jc w:val="center"/>
-            </w:pPr>
-          </w:p>
-        </w:tc>
-        <w:tc>
-          <w:tcPr>
-            <w:tcW w:w="2310" w:type="dxa"/>
-          </w:tcPr>
-          <w:p>
-            <w:pPr>
-              <w:jc w:val="center"/>
-            </w:pPr>
-          </w:p>
-        </w:tc>
-        <w:tc>
-          <w:tcPr>
-            <w:tcW w:w="2310" w:type="dxa"/>
-          </w:tcPr>
-          <w:p>
-            <w:pPr>
-              <w:jc w:val="center"/>
-            </w:pPr>
-          </w:p>
-        </w:tc>
-        <w:tc>
-          <w:tcPr>
-            <w:tcW w:w="2310" w:type="dxa"/>
-          </w:tcPr>
-          <w:p>
-            <w:pPr>
-              <w:jc w:val="center"/>
-            </w:pPr>
-          </w:p>
-        </w:tc>
-        <w:tc>
-          <w:tcPr>
-            <w:tcW w:w="2310" w:type="dxa"/>
-            <w:shd w:val="clear" w:color="auto" w:fill="D3D3D3"/>
-          </w:tcPr>
-          <w:p>
-            <w:pPr>
-              <w:jc w:val="center"/>
-            </w:pPr>
-          </w:p>
-        </w:tc>
-        <w:tc>
-          <w:tcPr>
-            <w:tcW w:w="2310" w:type="dxa"/>
-            <w:shd w:val="clear" w:color="auto" w:fill="D3D3D3"/>
-          </w:tcPr>
-          <w:p>
-            <w:pPr>
-              <w:jc w:val="center"/>
-            </w:pPr>
-          </w:p>
-        </w:tc>
-        <w:tc>
-          <w:tcPr>
-            <w:tcW w:w="2310" w:type="dxa"/>
-            <w:shd w:val="clear" w:color="auto" w:fill="D3D3D3"/>
-          </w:tcPr>
-          <w:p>
-            <w:pPr>
-              <w:jc w:val="center"/>
-            </w:pPr>
-          </w:p>
-        </w:tc>
-        <w:tc>
-          <w:tcPr>
-            <w:tcW w:w="2310" w:type="dxa"/>
-            <w:shd w:val="clear" w:color="auto" w:fill="D3D3D3"/>
-          </w:tcPr>
-          <w:p>
-            <w:pPr>
-              <w:jc w:val="center"/>
-            </w:pPr>
-          </w:p>
-        </w:tc>
-        <w:tc>
-          <w:tcPr>
-            <w:tcW w:w="2310" w:type="dxa"/>
-            <w:shd w:val="clear" w:color="auto" w:fill="D3D3D3"/>
-          </w:tcPr>
-          <w:p>
-            <w:pPr>
-              <w:jc w:val="center"/>
-            </w:pPr>
-          </w:p>
-        </w:tc>
-        <w:tc>
-          <w:tcPr>
-            <w:tcW w:w="2310" w:type="dxa"/>
-            <w:shd w:val="clear" w:color="auto" w:fill="D3D3D3"/>
-          </w:tcPr>
-          <w:p>
-            <w:pPr>
-              <w:jc w:val="center"/>
-            </w:pPr>
+            <w:r>
+              <w:t>3</w:t>
+            </w:r>
+          </w:p>
+        </w:tc>
+        <w:tc>
+          <w:tcPr>
+            <w:tcW w:w="2310" w:type="dxa"/>
+          </w:tcPr>
+          <w:p>
+            <w:pPr>
+              <w:jc w:val="center"/>
+            </w:pPr>
+          </w:p>
+        </w:tc>
+        <w:tc>
+          <w:tcPr>
+            <w:tcW w:w="2310" w:type="dxa"/>
+          </w:tcPr>
+          <w:p>
+            <w:pPr>
+              <w:jc w:val="center"/>
+            </w:pPr>
+          </w:p>
+        </w:tc>
+        <w:tc>
+          <w:tcPr>
+            <w:tcW w:w="2310" w:type="dxa"/>
+          </w:tcPr>
+          <w:p>
+            <w:pPr>
+              <w:jc w:val="center"/>
+            </w:pPr>
+          </w:p>
+        </w:tc>
+        <w:tc>
+          <w:tcPr>
+            <w:tcW w:w="2310" w:type="dxa"/>
+          </w:tcPr>
+          <w:p>
+            <w:pPr>
+              <w:jc w:val="center"/>
+            </w:pPr>
+            <w:r>
+              <w:t>0</w:t>
+            </w:r>
+          </w:p>
+        </w:tc>
+        <w:tc>
+          <w:tcPr>
+            <w:tcW w:w="2310" w:type="dxa"/>
+          </w:tcPr>
+          <w:p>
+            <w:pPr>
+              <w:jc w:val="center"/>
+            </w:pPr>
+            <w:r>
+              <w:t>0</w:t>
+            </w:r>
+          </w:p>
+        </w:tc>
+        <w:tc>
+          <w:tcPr>
+            <w:tcW w:w="2310" w:type="dxa"/>
+            <w:shd w:val="clear" w:color="auto" w:fill="D3D3D3"/>
+          </w:tcPr>
+          <w:p>
+            <w:pPr>
+              <w:jc w:val="center"/>
+            </w:pPr>
+            <w:r>
+              <w:t>3</w:t>
+            </w:r>
+          </w:p>
+        </w:tc>
+        <w:tc>
+          <w:tcPr>
+            <w:tcW w:w="2310" w:type="dxa"/>
+            <w:shd w:val="clear" w:color="auto" w:fill="D3D3D3"/>
+          </w:tcPr>
+          <w:p>
+            <w:pPr>
+              <w:jc w:val="center"/>
+            </w:pPr>
+          </w:p>
+        </w:tc>
+        <w:tc>
+          <w:tcPr>
+            <w:tcW w:w="2310" w:type="dxa"/>
+            <w:shd w:val="clear" w:color="auto" w:fill="D3D3D3"/>
+          </w:tcPr>
+          <w:p>
+            <w:pPr>
+              <w:jc w:val="center"/>
+            </w:pPr>
+          </w:p>
+        </w:tc>
+        <w:tc>
+          <w:tcPr>
+            <w:tcW w:w="2310" w:type="dxa"/>
+            <w:shd w:val="clear" w:color="auto" w:fill="D3D3D3"/>
+          </w:tcPr>
+          <w:p>
+            <w:pPr>
+              <w:jc w:val="center"/>
+            </w:pPr>
+          </w:p>
+        </w:tc>
+        <w:tc>
+          <w:tcPr>
+            <w:tcW w:w="2310" w:type="dxa"/>
+            <w:shd w:val="clear" w:color="auto" w:fill="D3D3D3"/>
+          </w:tcPr>
+          <w:p>
+            <w:pPr>
+              <w:jc w:val="center"/>
+            </w:pPr>
+            <w:r>
+              <w:t>0</w:t>
+            </w:r>
+          </w:p>
+        </w:tc>
+        <w:tc>
+          <w:tcPr>
+            <w:tcW w:w="2310" w:type="dxa"/>
+            <w:shd w:val="clear" w:color="auto" w:fill="D3D3D3"/>
+          </w:tcPr>
+          <w:p>
+            <w:pPr>
+              <w:jc w:val="center"/>
+            </w:pPr>
+            <w:r>
+              <w:t>0</w:t>
+            </w:r>
           </w:p>
         </w:tc>
       </w:tr>
@@ -5456,127 +5517,80 @@
         <w:tc>
           <w:tcPr>
             <w:tcW w:w="2310" w:type="dxa"/>
-          </w:tcPr>
-          <w:p>
-            <w:pPr>
-              <w:jc w:val="center"/>
-            </w:pPr>
-          </w:p>
-        </w:tc>
-        <w:tc>
-          <w:tcPr>
-            <w:tcW w:w="2310" w:type="dxa"/>
-          </w:tcPr>
-          <w:p>
-            <w:pPr>
-              <w:jc w:val="center"/>
-            </w:pPr>
-          </w:p>
-        </w:tc>
-        <w:tc>
-          <w:tcPr>
-            <w:tcW w:w="2310" w:type="dxa"/>
-          </w:tcPr>
-          <w:p>
-            <w:pPr>
-              <w:jc w:val="center"/>
-            </w:pPr>
-          </w:p>
-        </w:tc>
-        <w:tc>
-          <w:tcPr>
-            <w:tcW w:w="2310" w:type="dxa"/>
-          </w:tcPr>
-          <w:p>
-            <w:pPr>
-              <w:jc w:val="center"/>
-            </w:pPr>
-          </w:p>
-        </w:tc>
-        <w:tc>
-          <w:tcPr>
-            <w:tcW w:w="2310" w:type="dxa"/>
-          </w:tcPr>
-          <w:p>
-            <w:pPr>
-              <w:jc w:val="center"/>
-            </w:pPr>
-          </w:p>
-        </w:tc>
-        <w:tc>
-          <w:tcPr>
-            <w:tcW w:w="2310" w:type="dxa"/>
-          </w:tcPr>
-          <w:p>
-            <w:pPr>
-              <w:jc w:val="center"/>
-            </w:pPr>
-          </w:p>
-        </w:tc>
-        <w:tc>
-          <w:tcPr>
-            <w:tcW w:w="2310" w:type="dxa"/>
-            <w:shd w:val="clear" w:color="auto" w:fill="D3D3D3"/>
-          </w:tcPr>
-          <w:p>
-            <w:pPr>
-              <w:jc w:val="center"/>
-            </w:pPr>
-          </w:p>
-        </w:tc>
-        <w:tc>
-          <w:tcPr>
-            <w:tcW w:w="2310" w:type="dxa"/>
-            <w:shd w:val="clear" w:color="auto" w:fill="D3D3D3"/>
-          </w:tcPr>
-          <w:p>
-            <w:pPr>
-              <w:jc w:val="center"/>
-            </w:pPr>
-          </w:p>
-        </w:tc>
-        <w:tc>
-          <w:tcPr>
-            <w:tcW w:w="2310" w:type="dxa"/>
-            <w:shd w:val="clear" w:color="auto" w:fill="D3D3D3"/>
-          </w:tcPr>
-          <w:p>
-            <w:pPr>
-              <w:jc w:val="center"/>
-            </w:pPr>
-          </w:p>
-        </w:tc>
-        <w:tc>
-          <w:tcPr>
-            <w:tcW w:w="2310" w:type="dxa"/>
-            <w:shd w:val="clear" w:color="auto" w:fill="D3D3D3"/>
-          </w:tcPr>
-          <w:p>
-            <w:pPr>
-              <w:jc w:val="center"/>
-            </w:pPr>
-          </w:p>
-        </w:tc>
-        <w:tc>
-          <w:tcPr>
-            <w:tcW w:w="2310" w:type="dxa"/>
-            <w:shd w:val="clear" w:color="auto" w:fill="D3D3D3"/>
-          </w:tcPr>
-          <w:p>
-            <w:pPr>
-              <w:jc w:val="center"/>
-            </w:pPr>
-          </w:p>
-        </w:tc>
-        <w:tc>
-          <w:tcPr>
-            <w:tcW w:w="2310" w:type="dxa"/>
-            <w:shd w:val="clear" w:color="auto" w:fill="D3D3D3"/>
-          </w:tcPr>
-          <w:p>
-            <w:pPr>
-              <w:jc w:val="center"/>
-            </w:pPr>
+            <w:gridSpan w:val="4"/>
+          </w:tcPr>
+          <w:p>
+            <w:pPr/>
+            <w:r>
+              <w:t>Total</w:t>
+            </w:r>
+          </w:p>
+        </w:tc>
+        <w:tc>
+          <w:tcPr>
+            <w:tcW w:w="2310" w:type="dxa"/>
+          </w:tcPr>
+          <w:p>
+            <w:pPr>
+              <w:jc w:val="center"/>
+            </w:pPr>
+            <w:r>
+              <w:t>0</w:t>
+            </w:r>
+          </w:p>
+        </w:tc>
+        <w:tc>
+          <w:tcPr>
+            <w:tcW w:w="2310" w:type="dxa"/>
+          </w:tcPr>
+          <w:p>
+            <w:pPr>
+              <w:jc w:val="center"/>
+            </w:pPr>
+            <w:r>
+              <w:t>0</w:t>
+            </w:r>
+          </w:p>
+        </w:tc>
+        <w:tc>
+          <w:tcPr>
+            <w:tcW w:w="2310" w:type="dxa"/>
+            <w:shd w:val="clear" w:color="auto" w:fill="D3D3D3"/>
+            <w:gridSpan w:val="4"/>
+          </w:tcPr>
+          <w:p>
+            <w:pPr/>
+            <w:r>
+              <w:t>Total</w:t>
+            </w:r>
+          </w:p>
+        </w:tc>
+        <w:tc>
+          <w:tcPr>
+            <w:tcW w:w="2310" w:type="dxa"/>
+            <w:shd w:val="clear" w:color="auto" w:fill="D3D3D3"/>
+          </w:tcPr>
+          <w:p>
+            <w:pPr>
+              <w:jc w:val="center"/>
+            </w:pPr>
+            <w:r>
+              <w:t>0</w:t>
+            </w:r>
+          </w:p>
+        </w:tc>
+        <w:tc>
+          <w:tcPr>
+            <w:tcW w:w="2310" w:type="dxa"/>
+            <w:shd w:val="clear" w:color="auto" w:fill="D3D3D3"/>
+          </w:tcPr>
+          <w:p>
+            <w:pPr>
+              <w:jc w:val="center"/>
+            </w:pPr>
+            <w:r>
+              <w:t>0</w:t>
+            </w:r>
           </w:p>
         </w:tc>
       </w:tr>
@@ -5786,121 +5800,139 @@
             <w:pPr>
               <w:jc w:val="center"/>
             </w:pPr>
-          </w:p>
-        </w:tc>
-        <w:tc>
-          <w:tcPr>
-            <w:tcW w:w="2310" w:type="dxa"/>
-            <w:shd w:val="clear" w:color="auto" w:fill="D3D3D3"/>
-          </w:tcPr>
-          <w:p>
-            <w:pPr>
-              <w:jc w:val="center"/>
-            </w:pPr>
-          </w:p>
-        </w:tc>
-        <w:tc>
-          <w:tcPr>
-            <w:tcW w:w="2310" w:type="dxa"/>
-            <w:shd w:val="clear" w:color="auto" w:fill="D3D3D3"/>
-          </w:tcPr>
-          <w:p>
-            <w:pPr>
-              <w:jc w:val="center"/>
-            </w:pPr>
-          </w:p>
-        </w:tc>
-        <w:tc>
-          <w:tcPr>
-            <w:tcW w:w="2310" w:type="dxa"/>
-            <w:shd w:val="clear" w:color="auto" w:fill="D3D3D3"/>
-          </w:tcPr>
-          <w:p>
-            <w:pPr>
-              <w:jc w:val="center"/>
-            </w:pPr>
-          </w:p>
-        </w:tc>
-        <w:tc>
-          <w:tcPr>
-            <w:tcW w:w="2310" w:type="dxa"/>
-            <w:shd w:val="clear" w:color="auto" w:fill="D3D3D3"/>
-          </w:tcPr>
-          <w:p>
-            <w:pPr>
-              <w:jc w:val="center"/>
-            </w:pPr>
-          </w:p>
-        </w:tc>
-        <w:tc>
-          <w:tcPr>
-            <w:tcW w:w="2310" w:type="dxa"/>
-            <w:shd w:val="clear" w:color="auto" w:fill="D3D3D3"/>
-          </w:tcPr>
-          <w:p>
-            <w:pPr>
-              <w:jc w:val="center"/>
-            </w:pPr>
-          </w:p>
-        </w:tc>
-        <w:tc>
-          <w:tcPr>
-            <w:tcW w:w="2310" w:type="dxa"/>
-          </w:tcPr>
-          <w:p>
-            <w:pPr>
-              <w:jc w:val="center"/>
-            </w:pPr>
-          </w:p>
-        </w:tc>
-        <w:tc>
-          <w:tcPr>
-            <w:tcW w:w="2310" w:type="dxa"/>
-          </w:tcPr>
-          <w:p>
-            <w:pPr>
-              <w:jc w:val="center"/>
-            </w:pPr>
-          </w:p>
-        </w:tc>
-        <w:tc>
-          <w:tcPr>
-            <w:tcW w:w="2310" w:type="dxa"/>
-          </w:tcPr>
-          <w:p>
-            <w:pPr>
-              <w:jc w:val="center"/>
-            </w:pPr>
-          </w:p>
-        </w:tc>
-        <w:tc>
-          <w:tcPr>
-            <w:tcW w:w="2310" w:type="dxa"/>
-          </w:tcPr>
-          <w:p>
-            <w:pPr>
-              <w:jc w:val="center"/>
-            </w:pPr>
-          </w:p>
-        </w:tc>
-        <w:tc>
-          <w:tcPr>
-            <w:tcW w:w="2310" w:type="dxa"/>
-          </w:tcPr>
-          <w:p>
-            <w:pPr>
-              <w:jc w:val="center"/>
-            </w:pPr>
-          </w:p>
-        </w:tc>
-        <w:tc>
-          <w:tcPr>
-            <w:tcW w:w="2310" w:type="dxa"/>
-          </w:tcPr>
-          <w:p>
-            <w:pPr>
-              <w:jc w:val="center"/>
-            </w:pPr>
+            <w:r>
+              <w:t>1</w:t>
+            </w:r>
+          </w:p>
+        </w:tc>
+        <w:tc>
+          <w:tcPr>
+            <w:tcW w:w="2310" w:type="dxa"/>
+            <w:shd w:val="clear" w:color="auto" w:fill="D3D3D3"/>
+          </w:tcPr>
+          <w:p>
+            <w:pPr>
+              <w:jc w:val="center"/>
+            </w:pPr>
+          </w:p>
+        </w:tc>
+        <w:tc>
+          <w:tcPr>
+            <w:tcW w:w="2310" w:type="dxa"/>
+            <w:shd w:val="clear" w:color="auto" w:fill="D3D3D3"/>
+          </w:tcPr>
+          <w:p>
+            <w:pPr>
+              <w:jc w:val="center"/>
+            </w:pPr>
+          </w:p>
+        </w:tc>
+        <w:tc>
+          <w:tcPr>
+            <w:tcW w:w="2310" w:type="dxa"/>
+            <w:shd w:val="clear" w:color="auto" w:fill="D3D3D3"/>
+          </w:tcPr>
+          <w:p>
+            <w:pPr>
+              <w:jc w:val="center"/>
+            </w:pPr>
+          </w:p>
+        </w:tc>
+        <w:tc>
+          <w:tcPr>
+            <w:tcW w:w="2310" w:type="dxa"/>
+            <w:shd w:val="clear" w:color="auto" w:fill="D3D3D3"/>
+          </w:tcPr>
+          <w:p>
+            <w:pPr>
+              <w:jc w:val="center"/>
+            </w:pPr>
+            <w:r>
+              <w:t>0</w:t>
+            </w:r>
+          </w:p>
+        </w:tc>
+        <w:tc>
+          <w:tcPr>
+            <w:tcW w:w="2310" w:type="dxa"/>
+            <w:shd w:val="clear" w:color="auto" w:fill="D3D3D3"/>
+          </w:tcPr>
+          <w:p>
+            <w:pPr>
+              <w:jc w:val="center"/>
+            </w:pPr>
+            <w:r>
+              <w:t>0</w:t>
+            </w:r>
+          </w:p>
+        </w:tc>
+        <w:tc>
+          <w:tcPr>
+            <w:tcW w:w="2310" w:type="dxa"/>
+          </w:tcPr>
+          <w:p>
+            <w:pPr>
+              <w:jc w:val="center"/>
+            </w:pPr>
+            <w:r>
+              <w:t>1</w:t>
+            </w:r>
+          </w:p>
+        </w:tc>
+        <w:tc>
+          <w:tcPr>
+            <w:tcW w:w="2310" w:type="dxa"/>
+          </w:tcPr>
+          <w:p>
+            <w:pPr>
+              <w:jc w:val="center"/>
+            </w:pPr>
+          </w:p>
+        </w:tc>
+        <w:tc>
+          <w:tcPr>
+            <w:tcW w:w="2310" w:type="dxa"/>
+          </w:tcPr>
+          <w:p>
+            <w:pPr>
+              <w:jc w:val="center"/>
+            </w:pPr>
+          </w:p>
+        </w:tc>
+        <w:tc>
+          <w:tcPr>
+            <w:tcW w:w="2310" w:type="dxa"/>
+          </w:tcPr>
+          <w:p>
+            <w:pPr>
+              <w:jc w:val="center"/>
+            </w:pPr>
+          </w:p>
+        </w:tc>
+        <w:tc>
+          <w:tcPr>
+            <w:tcW w:w="2310" w:type="dxa"/>
+          </w:tcPr>
+          <w:p>
+            <w:pPr>
+              <w:jc w:val="center"/>
+            </w:pPr>
+            <w:r>
+              <w:t>0</w:t>
+            </w:r>
+          </w:p>
+        </w:tc>
+        <w:tc>
+          <w:tcPr>
+            <w:tcW w:w="2310" w:type="dxa"/>
+          </w:tcPr>
+          <w:p>
+            <w:pPr>
+              <w:jc w:val="center"/>
+            </w:pPr>
+            <w:r>
+              <w:t>0</w:t>
+            </w:r>
           </w:p>
         </w:tc>
       </w:tr>
@@ -5914,121 +5946,139 @@
             <w:pPr>
               <w:jc w:val="center"/>
             </w:pPr>
-          </w:p>
-        </w:tc>
-        <w:tc>
-          <w:tcPr>
-            <w:tcW w:w="2310" w:type="dxa"/>
-            <w:shd w:val="clear" w:color="auto" w:fill="D3D3D3"/>
-          </w:tcPr>
-          <w:p>
-            <w:pPr>
-              <w:jc w:val="center"/>
-            </w:pPr>
-          </w:p>
-        </w:tc>
-        <w:tc>
-          <w:tcPr>
-            <w:tcW w:w="2310" w:type="dxa"/>
-            <w:shd w:val="clear" w:color="auto" w:fill="D3D3D3"/>
-          </w:tcPr>
-          <w:p>
-            <w:pPr>
-              <w:jc w:val="center"/>
-            </w:pPr>
-          </w:p>
-        </w:tc>
-        <w:tc>
-          <w:tcPr>
-            <w:tcW w:w="2310" w:type="dxa"/>
-            <w:shd w:val="clear" w:color="auto" w:fill="D3D3D3"/>
-          </w:tcPr>
-          <w:p>
-            <w:pPr>
-              <w:jc w:val="center"/>
-            </w:pPr>
-          </w:p>
-        </w:tc>
-        <w:tc>
-          <w:tcPr>
-            <w:tcW w:w="2310" w:type="dxa"/>
-            <w:shd w:val="clear" w:color="auto" w:fill="D3D3D3"/>
-          </w:tcPr>
-          <w:p>
-            <w:pPr>
-              <w:jc w:val="center"/>
-            </w:pPr>
-          </w:p>
-        </w:tc>
-        <w:tc>
-          <w:tcPr>
-            <w:tcW w:w="2310" w:type="dxa"/>
-            <w:shd w:val="clear" w:color="auto" w:fill="D3D3D3"/>
-          </w:tcPr>
-          <w:p>
-            <w:pPr>
-              <w:jc w:val="center"/>
-            </w:pPr>
-          </w:p>
-        </w:tc>
-        <w:tc>
-          <w:tcPr>
-            <w:tcW w:w="2310" w:type="dxa"/>
-          </w:tcPr>
-          <w:p>
-            <w:pPr>
-              <w:jc w:val="center"/>
-            </w:pPr>
-          </w:p>
-        </w:tc>
-        <w:tc>
-          <w:tcPr>
-            <w:tcW w:w="2310" w:type="dxa"/>
-          </w:tcPr>
-          <w:p>
-            <w:pPr>
-              <w:jc w:val="center"/>
-            </w:pPr>
-          </w:p>
-        </w:tc>
-        <w:tc>
-          <w:tcPr>
-            <w:tcW w:w="2310" w:type="dxa"/>
-          </w:tcPr>
-          <w:p>
-            <w:pPr>
-              <w:jc w:val="center"/>
-            </w:pPr>
-          </w:p>
-        </w:tc>
-        <w:tc>
-          <w:tcPr>
-            <w:tcW w:w="2310" w:type="dxa"/>
-          </w:tcPr>
-          <w:p>
-            <w:pPr>
-              <w:jc w:val="center"/>
-            </w:pPr>
-          </w:p>
-        </w:tc>
-        <w:tc>
-          <w:tcPr>
-            <w:tcW w:w="2310" w:type="dxa"/>
-          </w:tcPr>
-          <w:p>
-            <w:pPr>
-              <w:jc w:val="center"/>
-            </w:pPr>
-          </w:p>
-        </w:tc>
-        <w:tc>
-          <w:tcPr>
-            <w:tcW w:w="2310" w:type="dxa"/>
-          </w:tcPr>
-          <w:p>
-            <w:pPr>
-              <w:jc w:val="center"/>
-            </w:pPr>
+            <w:r>
+              <w:t>2</w:t>
+            </w:r>
+          </w:p>
+        </w:tc>
+        <w:tc>
+          <w:tcPr>
+            <w:tcW w:w="2310" w:type="dxa"/>
+            <w:shd w:val="clear" w:color="auto" w:fill="D3D3D3"/>
+          </w:tcPr>
+          <w:p>
+            <w:pPr>
+              <w:jc w:val="center"/>
+            </w:pPr>
+          </w:p>
+        </w:tc>
+        <w:tc>
+          <w:tcPr>
+            <w:tcW w:w="2310" w:type="dxa"/>
+            <w:shd w:val="clear" w:color="auto" w:fill="D3D3D3"/>
+          </w:tcPr>
+          <w:p>
+            <w:pPr>
+              <w:jc w:val="center"/>
+            </w:pPr>
+          </w:p>
+        </w:tc>
+        <w:tc>
+          <w:tcPr>
+            <w:tcW w:w="2310" w:type="dxa"/>
+            <w:shd w:val="clear" w:color="auto" w:fill="D3D3D3"/>
+          </w:tcPr>
+          <w:p>
+            <w:pPr>
+              <w:jc w:val="center"/>
+            </w:pPr>
+          </w:p>
+        </w:tc>
+        <w:tc>
+          <w:tcPr>
+            <w:tcW w:w="2310" w:type="dxa"/>
+            <w:shd w:val="clear" w:color="auto" w:fill="D3D3D3"/>
+          </w:tcPr>
+          <w:p>
+            <w:pPr>
+              <w:jc w:val="center"/>
+            </w:pPr>
+            <w:r>
+              <w:t>0</w:t>
+            </w:r>
+          </w:p>
+        </w:tc>
+        <w:tc>
+          <w:tcPr>
+            <w:tcW w:w="2310" w:type="dxa"/>
+            <w:shd w:val="clear" w:color="auto" w:fill="D3D3D3"/>
+          </w:tcPr>
+          <w:p>
+            <w:pPr>
+              <w:jc w:val="center"/>
+            </w:pPr>
+            <w:r>
+              <w:t>0</w:t>
+            </w:r>
+          </w:p>
+        </w:tc>
+        <w:tc>
+          <w:tcPr>
+            <w:tcW w:w="2310" w:type="dxa"/>
+          </w:tcPr>
+          <w:p>
+            <w:pPr>
+              <w:jc w:val="center"/>
+            </w:pPr>
+            <w:r>
+              <w:t>2</w:t>
+            </w:r>
+          </w:p>
+        </w:tc>
+        <w:tc>
+          <w:tcPr>
+            <w:tcW w:w="2310" w:type="dxa"/>
+          </w:tcPr>
+          <w:p>
+            <w:pPr>
+              <w:jc w:val="center"/>
+            </w:pPr>
+          </w:p>
+        </w:tc>
+        <w:tc>
+          <w:tcPr>
+            <w:tcW w:w="2310" w:type="dxa"/>
+          </w:tcPr>
+          <w:p>
+            <w:pPr>
+              <w:jc w:val="center"/>
+            </w:pPr>
+          </w:p>
+        </w:tc>
+        <w:tc>
+          <w:tcPr>
+            <w:tcW w:w="2310" w:type="dxa"/>
+          </w:tcPr>
+          <w:p>
+            <w:pPr>
+              <w:jc w:val="center"/>
+            </w:pPr>
+          </w:p>
+        </w:tc>
+        <w:tc>
+          <w:tcPr>
+            <w:tcW w:w="2310" w:type="dxa"/>
+          </w:tcPr>
+          <w:p>
+            <w:pPr>
+              <w:jc w:val="center"/>
+            </w:pPr>
+            <w:r>
+              <w:t>0</w:t>
+            </w:r>
+          </w:p>
+        </w:tc>
+        <w:tc>
+          <w:tcPr>
+            <w:tcW w:w="2310" w:type="dxa"/>
+          </w:tcPr>
+          <w:p>
+            <w:pPr>
+              <w:jc w:val="center"/>
+            </w:pPr>
+            <w:r>
+              <w:t>0</w:t>
+            </w:r>
           </w:p>
         </w:tc>
       </w:tr>
@@ -6042,121 +6092,139 @@
             <w:pPr>
               <w:jc w:val="center"/>
             </w:pPr>
-          </w:p>
-        </w:tc>
-        <w:tc>
-          <w:tcPr>
-            <w:tcW w:w="2310" w:type="dxa"/>
-            <w:shd w:val="clear" w:color="auto" w:fill="D3D3D3"/>
-          </w:tcPr>
-          <w:p>
-            <w:pPr>
-              <w:jc w:val="center"/>
-            </w:pPr>
-          </w:p>
-        </w:tc>
-        <w:tc>
-          <w:tcPr>
-            <w:tcW w:w="2310" w:type="dxa"/>
-            <w:shd w:val="clear" w:color="auto" w:fill="D3D3D3"/>
-          </w:tcPr>
-          <w:p>
-            <w:pPr>
-              <w:jc w:val="center"/>
-            </w:pPr>
-          </w:p>
-        </w:tc>
-        <w:tc>
-          <w:tcPr>
-            <w:tcW w:w="2310" w:type="dxa"/>
-            <w:shd w:val="clear" w:color="auto" w:fill="D3D3D3"/>
-          </w:tcPr>
-          <w:p>
-            <w:pPr>
-              <w:jc w:val="center"/>
-            </w:pPr>
-          </w:p>
-        </w:tc>
-        <w:tc>
-          <w:tcPr>
-            <w:tcW w:w="2310" w:type="dxa"/>
-            <w:shd w:val="clear" w:color="auto" w:fill="D3D3D3"/>
-          </w:tcPr>
-          <w:p>
-            <w:pPr>
-              <w:jc w:val="center"/>
-            </w:pPr>
-          </w:p>
-        </w:tc>
-        <w:tc>
-          <w:tcPr>
-            <w:tcW w:w="2310" w:type="dxa"/>
-            <w:shd w:val="clear" w:color="auto" w:fill="D3D3D3"/>
-          </w:tcPr>
-          <w:p>
-            <w:pPr>
-              <w:jc w:val="center"/>
-            </w:pPr>
-          </w:p>
-        </w:tc>
-        <w:tc>
-          <w:tcPr>
-            <w:tcW w:w="2310" w:type="dxa"/>
-          </w:tcPr>
-          <w:p>
-            <w:pPr>
-              <w:jc w:val="center"/>
-            </w:pPr>
-          </w:p>
-        </w:tc>
-        <w:tc>
-          <w:tcPr>
-            <w:tcW w:w="2310" w:type="dxa"/>
-          </w:tcPr>
-          <w:p>
-            <w:pPr>
-              <w:jc w:val="center"/>
-            </w:pPr>
-          </w:p>
-        </w:tc>
-        <w:tc>
-          <w:tcPr>
-            <w:tcW w:w="2310" w:type="dxa"/>
-          </w:tcPr>
-          <w:p>
-            <w:pPr>
-              <w:jc w:val="center"/>
-            </w:pPr>
-          </w:p>
-        </w:tc>
-        <w:tc>
-          <w:tcPr>
-            <w:tcW w:w="2310" w:type="dxa"/>
-          </w:tcPr>
-          <w:p>
-            <w:pPr>
-              <w:jc w:val="center"/>
-            </w:pPr>
-          </w:p>
-        </w:tc>
-        <w:tc>
-          <w:tcPr>
-            <w:tcW w:w="2310" w:type="dxa"/>
-          </w:tcPr>
-          <w:p>
-            <w:pPr>
-              <w:jc w:val="center"/>
-            </w:pPr>
-          </w:p>
-        </w:tc>
-        <w:tc>
-          <w:tcPr>
-            <w:tcW w:w="2310" w:type="dxa"/>
-          </w:tcPr>
-          <w:p>
-            <w:pPr>
-              <w:jc w:val="center"/>
-            </w:pPr>
+            <w:r>
+              <w:t>3</w:t>
+            </w:r>
+          </w:p>
+        </w:tc>
+        <w:tc>
+          <w:tcPr>
+            <w:tcW w:w="2310" w:type="dxa"/>
+            <w:shd w:val="clear" w:color="auto" w:fill="D3D3D3"/>
+          </w:tcPr>
+          <w:p>
+            <w:pPr>
+              <w:jc w:val="center"/>
+            </w:pPr>
+          </w:p>
+        </w:tc>
+        <w:tc>
+          <w:tcPr>
+            <w:tcW w:w="2310" w:type="dxa"/>
+            <w:shd w:val="clear" w:color="auto" w:fill="D3D3D3"/>
+          </w:tcPr>
+          <w:p>
+            <w:pPr>
+              <w:jc w:val="center"/>
+            </w:pPr>
+          </w:p>
+        </w:tc>
+        <w:tc>
+          <w:tcPr>
+            <w:tcW w:w="2310" w:type="dxa"/>
+            <w:shd w:val="clear" w:color="auto" w:fill="D3D3D3"/>
+          </w:tcPr>
+          <w:p>
+            <w:pPr>
+              <w:jc w:val="center"/>
+            </w:pPr>
+          </w:p>
+        </w:tc>
+        <w:tc>
+          <w:tcPr>
+            <w:tcW w:w="2310" w:type="dxa"/>
+            <w:shd w:val="clear" w:color="auto" w:fill="D3D3D3"/>
+          </w:tcPr>
+          <w:p>
+            <w:pPr>
+              <w:jc w:val="center"/>
+            </w:pPr>
+            <w:r>
+              <w:t>0</w:t>
+            </w:r>
+          </w:p>
+        </w:tc>
+        <w:tc>
+          <w:tcPr>
+            <w:tcW w:w="2310" w:type="dxa"/>
+            <w:shd w:val="clear" w:color="auto" w:fill="D3D3D3"/>
+          </w:tcPr>
+          <w:p>
+            <w:pPr>
+              <w:jc w:val="center"/>
+            </w:pPr>
+            <w:r>
+              <w:t>0</w:t>
+            </w:r>
+          </w:p>
+        </w:tc>
+        <w:tc>
+          <w:tcPr>
+            <w:tcW w:w="2310" w:type="dxa"/>
+          </w:tcPr>
+          <w:p>
+            <w:pPr>
+              <w:jc w:val="center"/>
+            </w:pPr>
+            <w:r>
+              <w:t>3</w:t>
+            </w:r>
+          </w:p>
+        </w:tc>
+        <w:tc>
+          <w:tcPr>
+            <w:tcW w:w="2310" w:type="dxa"/>
+          </w:tcPr>
+          <w:p>
+            <w:pPr>
+              <w:jc w:val="center"/>
+            </w:pPr>
+          </w:p>
+        </w:tc>
+        <w:tc>
+          <w:tcPr>
+            <w:tcW w:w="2310" w:type="dxa"/>
+          </w:tcPr>
+          <w:p>
+            <w:pPr>
+              <w:jc w:val="center"/>
+            </w:pPr>
+          </w:p>
+        </w:tc>
+        <w:tc>
+          <w:tcPr>
+            <w:tcW w:w="2310" w:type="dxa"/>
+          </w:tcPr>
+          <w:p>
+            <w:pPr>
+              <w:jc w:val="center"/>
+            </w:pPr>
+          </w:p>
+        </w:tc>
+        <w:tc>
+          <w:tcPr>
+            <w:tcW w:w="2310" w:type="dxa"/>
+          </w:tcPr>
+          <w:p>
+            <w:pPr>
+              <w:jc w:val="center"/>
+            </w:pPr>
+            <w:r>
+              <w:t>0</w:t>
+            </w:r>
+          </w:p>
+        </w:tc>
+        <w:tc>
+          <w:tcPr>
+            <w:tcW w:w="2310" w:type="dxa"/>
+          </w:tcPr>
+          <w:p>
+            <w:pPr>
+              <w:jc w:val="center"/>
+            </w:pPr>
+            <w:r>
+              <w:t>0</w:t>
+            </w:r>
           </w:p>
         </w:tc>
       </w:tr>
@@ -6165,126 +6233,79 @@
           <w:tcPr>
             <w:tcW w:w="2310" w:type="dxa"/>
             <w:shd w:val="clear" w:color="auto" w:fill="D3D3D3"/>
-          </w:tcPr>
-          <w:p>
-            <w:pPr>
-              <w:jc w:val="center"/>
-            </w:pPr>
-          </w:p>
-        </w:tc>
-        <w:tc>
-          <w:tcPr>
-            <w:tcW w:w="2310" w:type="dxa"/>
-            <w:shd w:val="clear" w:color="auto" w:fill="D3D3D3"/>
-          </w:tcPr>
-          <w:p>
-            <w:pPr>
-              <w:jc w:val="center"/>
-            </w:pPr>
-          </w:p>
-        </w:tc>
-        <w:tc>
-          <w:tcPr>
-            <w:tcW w:w="2310" w:type="dxa"/>
-            <w:shd w:val="clear" w:color="auto" w:fill="D3D3D3"/>
-          </w:tcPr>
-          <w:p>
-            <w:pPr>
-              <w:jc w:val="center"/>
-            </w:pPr>
-          </w:p>
-        </w:tc>
-        <w:tc>
-          <w:tcPr>
-            <w:tcW w:w="2310" w:type="dxa"/>
-            <w:shd w:val="clear" w:color="auto" w:fill="D3D3D3"/>
-          </w:tcPr>
-          <w:p>
-            <w:pPr>
-              <w:jc w:val="center"/>
-            </w:pPr>
-          </w:p>
-        </w:tc>
-        <w:tc>
-          <w:tcPr>
-            <w:tcW w:w="2310" w:type="dxa"/>
-            <w:shd w:val="clear" w:color="auto" w:fill="D3D3D3"/>
-          </w:tcPr>
-          <w:p>
-            <w:pPr>
-              <w:jc w:val="center"/>
-            </w:pPr>
-          </w:p>
-        </w:tc>
-        <w:tc>
-          <w:tcPr>
-            <w:tcW w:w="2310" w:type="dxa"/>
-            <w:shd w:val="clear" w:color="auto" w:fill="D3D3D3"/>
-          </w:tcPr>
-          <w:p>
-            <w:pPr>
-              <w:jc w:val="center"/>
-            </w:pPr>
-          </w:p>
-        </w:tc>
-        <w:tc>
-          <w:tcPr>
-            <w:tcW w:w="2310" w:type="dxa"/>
-          </w:tcPr>
-          <w:p>
-            <w:pPr>
-              <w:jc w:val="center"/>
-            </w:pPr>
-          </w:p>
-        </w:tc>
-        <w:tc>
-          <w:tcPr>
-            <w:tcW w:w="2310" w:type="dxa"/>
-          </w:tcPr>
-          <w:p>
-            <w:pPr>
-              <w:jc w:val="center"/>
-            </w:pPr>
-          </w:p>
-        </w:tc>
-        <w:tc>
-          <w:tcPr>
-            <w:tcW w:w="2310" w:type="dxa"/>
-          </w:tcPr>
-          <w:p>
-            <w:pPr>
-              <w:jc w:val="center"/>
-            </w:pPr>
-          </w:p>
-        </w:tc>
-        <w:tc>
-          <w:tcPr>
-            <w:tcW w:w="2310" w:type="dxa"/>
-          </w:tcPr>
-          <w:p>
-            <w:pPr>
-              <w:jc w:val="center"/>
-            </w:pPr>
-          </w:p>
-        </w:tc>
-        <w:tc>
-          <w:tcPr>
-            <w:tcW w:w="2310" w:type="dxa"/>
-          </w:tcPr>
-          <w:p>
-            <w:pPr>
-              <w:jc w:val="center"/>
-            </w:pPr>
-          </w:p>
-        </w:tc>
-        <w:tc>
-          <w:tcPr>
-            <w:tcW w:w="2310" w:type="dxa"/>
-          </w:tcPr>
-          <w:p>
-            <w:pPr>
-              <w:jc w:val="center"/>
-            </w:pPr>
+            <w:gridSpan w:val="4"/>
+          </w:tcPr>
+          <w:p>
+            <w:pPr/>
+            <w:r>
+              <w:t>Total</w:t>
+            </w:r>
+          </w:p>
+        </w:tc>
+        <w:tc>
+          <w:tcPr>
+            <w:tcW w:w="2310" w:type="dxa"/>
+            <w:shd w:val="clear" w:color="auto" w:fill="D3D3D3"/>
+          </w:tcPr>
+          <w:p>
+            <w:pPr>
+              <w:jc w:val="center"/>
+            </w:pPr>
+            <w:r>
+              <w:t>0</w:t>
+            </w:r>
+          </w:p>
+        </w:tc>
+        <w:tc>
+          <w:tcPr>
+            <w:tcW w:w="2310" w:type="dxa"/>
+            <w:shd w:val="clear" w:color="auto" w:fill="D3D3D3"/>
+          </w:tcPr>
+          <w:p>
+            <w:pPr>
+              <w:jc w:val="center"/>
+            </w:pPr>
+            <w:r>
+              <w:t>0</w:t>
+            </w:r>
+          </w:p>
+        </w:tc>
+        <w:tc>
+          <w:tcPr>
+            <w:tcW w:w="2310" w:type="dxa"/>
+            <w:gridSpan w:val="4"/>
+          </w:tcPr>
+          <w:p>
+            <w:pPr/>
+            <w:r>
+              <w:t>Total</w:t>
+            </w:r>
+          </w:p>
+        </w:tc>
+        <w:tc>
+          <w:tcPr>
+            <w:tcW w:w="2310" w:type="dxa"/>
+          </w:tcPr>
+          <w:p>
+            <w:pPr>
+              <w:jc w:val="center"/>
+            </w:pPr>
+            <w:r>
+              <w:t>0</w:t>
+            </w:r>
+          </w:p>
+        </w:tc>
+        <w:tc>
+          <w:tcPr>
+            <w:tcW w:w="2310" w:type="dxa"/>
+          </w:tcPr>
+          <w:p>
+            <w:pPr>
+              <w:jc w:val="center"/>
+            </w:pPr>
+            <w:r>
+              <w:t>0</w:t>
+            </w:r>
           </w:p>
         </w:tc>
       </w:tr>

</xml_diff>